<commit_message>
change the order of section 3 and 4
</commit_message>
<xml_diff>
--- a/EDA1-2.docx
+++ b/EDA1-2.docx
@@ -1,6 +1,6 @@
 
 <file path=word/document.xml><?xml version="1.0" encoding="utf-8"?>
-<w:document xmlns:wpc="http://schemas.microsoft.com/office/word/2010/wordprocessingCanvas" xmlns:cx="http://schemas.microsoft.com/office/drawing/2014/chartex" xmlns:cx1="http://schemas.microsoft.com/office/drawing/2015/9/8/chartex" xmlns:cx2="http://schemas.microsoft.com/office/drawing/2015/10/21/chartex" xmlns:cx3="http://schemas.microsoft.com/office/drawing/2016/5/9/chartex" xmlns:cx4="http://schemas.microsoft.com/office/drawing/2016/5/10/chartex" xmlns:cx5="http://schemas.microsoft.com/office/drawing/2016/5/11/chartex" xmlns:cx6="http://schemas.microsoft.com/office/drawing/2016/5/12/chartex" xmlns:cx7="http://schemas.microsoft.com/office/drawing/2016/5/13/chartex" xmlns:cx8="http://schemas.microsoft.com/office/drawing/2016/5/14/chartex" xmlns:mc="http://schemas.openxmlformats.org/markup-compatibility/2006" xmlns:aink="http://schemas.microsoft.com/office/drawing/2016/ink" xmlns:am3d="http://schemas.microsoft.com/office/drawing/2017/model3d" xmlns:o="urn:schemas-microsoft-com:office:office" xmlns:r="http://schemas.openxmlformats.org/officeDocument/2006/relationships" xmlns:m="http://schemas.openxmlformats.org/officeDocument/2006/math" xmlns:v="urn:schemas-microsoft-com:vml" xmlns:wp14="http://schemas.microsoft.com/office/word/2010/wordprocessingDrawing" xmlns:wp="http://schemas.openxmlformats.org/drawingml/2006/wordprocessingDrawing" xmlns:w10="urn:schemas-microsoft-com:office:word" xmlns:w="http://schemas.openxmlformats.org/wordprocessingml/2006/main" xmlns:w14="http://schemas.microsoft.com/office/word/2010/wordml" xmlns:w15="http://schemas.microsoft.com/office/word/2012/wordml" xmlns:w16cid="http://schemas.microsoft.com/office/word/2016/wordml/cid" xmlns:w16se="http://schemas.microsoft.com/office/word/2015/wordml/symex" xmlns:wpg="http://schemas.microsoft.com/office/word/2010/wordprocessingGroup" xmlns:wpi="http://schemas.microsoft.com/office/word/2010/wordprocessingInk" xmlns:wne="http://schemas.microsoft.com/office/word/2006/wordml" xmlns:wps="http://schemas.microsoft.com/office/word/2010/wordprocessingShape" mc:Ignorable="w14 w15 w16se w16cid wp14">
+<w:document xmlns:wpc="http://schemas.microsoft.com/office/word/2010/wordprocessingCanvas" xmlns:cx="http://schemas.microsoft.com/office/drawing/2014/chartex" xmlns:cx1="http://schemas.microsoft.com/office/drawing/2015/9/8/chartex" xmlns:cx2="http://schemas.microsoft.com/office/drawing/2015/10/21/chartex" xmlns:cx3="http://schemas.microsoft.com/office/drawing/2016/5/9/chartex" xmlns:cx4="http://schemas.microsoft.com/office/drawing/2016/5/10/chartex" xmlns:cx5="http://schemas.microsoft.com/office/drawing/2016/5/11/chartex" xmlns:cx6="http://schemas.microsoft.com/office/drawing/2016/5/12/chartex" xmlns:cx7="http://schemas.microsoft.com/office/drawing/2016/5/13/chartex" xmlns:cx8="http://schemas.microsoft.com/office/drawing/2016/5/14/chartex" xmlns:mc="http://schemas.openxmlformats.org/markup-compatibility/2006" xmlns:aink="http://schemas.microsoft.com/office/drawing/2016/ink" xmlns:am3d="http://schemas.microsoft.com/office/drawing/2017/model3d" xmlns:o="urn:schemas-microsoft-com:office:office" xmlns:r="http://schemas.openxmlformats.org/officeDocument/2006/relationships" xmlns:m="http://schemas.openxmlformats.org/officeDocument/2006/math" xmlns:v="urn:schemas-microsoft-com:vml" xmlns:wp14="http://schemas.microsoft.com/office/word/2010/wordprocessingDrawing" xmlns:wp="http://schemas.openxmlformats.org/drawingml/2006/wordprocessingDrawing" xmlns:w10="urn:schemas-microsoft-com:office:word" xmlns:w="http://schemas.openxmlformats.org/wordprocessingml/2006/main" xmlns:w14="http://schemas.microsoft.com/office/word/2010/wordml" xmlns:w15="http://schemas.microsoft.com/office/word/2012/wordml" xmlns:w16cex="http://schemas.microsoft.com/office/word/2018/wordml/cex" xmlns:w16cid="http://schemas.microsoft.com/office/word/2016/wordml/cid" xmlns:w16="http://schemas.microsoft.com/office/word/2018/wordml" xmlns:w16se="http://schemas.microsoft.com/office/word/2015/wordml/symex" xmlns:wpg="http://schemas.microsoft.com/office/word/2010/wordprocessingGroup" xmlns:wpi="http://schemas.microsoft.com/office/word/2010/wordprocessingInk" xmlns:wne="http://schemas.microsoft.com/office/word/2006/wordml" xmlns:wps="http://schemas.microsoft.com/office/word/2010/wordprocessingShape" mc:Ignorable="w14 w15 w16se w16cid w16 w16cex wp14">
   <w:body>
     <w:p>
       <w:pPr>
@@ -37,7 +37,7 @@
     </w:p>
     <w:p>
       <w:pPr>
-        <w:pStyle w:val="Subtitle"/>
+        <w:pStyle w:val="aff"/>
         <w:rPr>
           <w14:ligatures w14:val="standard"/>
         </w:rPr>
@@ -48,11 +48,19 @@
         </w:rPr>
         <w:t xml:space="preserve">Team: </w:t>
       </w:r>
-      <w:r>
-        <w:rPr>
-          <w14:ligatures w14:val="standard"/>
-        </w:rPr>
-        <w:t>tf pandas</w:t>
+      <w:proofErr w:type="spellStart"/>
+      <w:r>
+        <w:rPr>
+          <w14:ligatures w14:val="standard"/>
+        </w:rPr>
+        <w:t>tf</w:t>
+      </w:r>
+      <w:proofErr w:type="spellEnd"/>
+      <w:r>
+        <w:rPr>
+          <w14:ligatures w14:val="standard"/>
+        </w:rPr>
+        <w:t xml:space="preserve"> pandas</w:t>
       </w:r>
     </w:p>
     <w:p>
@@ -92,6 +100,7 @@
           <w:szCs w:val="13"/>
         </w:rPr>
       </w:pPr>
+      <w:proofErr w:type="spellStart"/>
       <w:r>
         <w:rPr>
           <w:rStyle w:val="Email"/>
@@ -100,8 +109,9 @@
           <w:sz w:val="13"/>
           <w:szCs w:val="13"/>
         </w:rPr>
-        <w:t>Mingjun Xie 30971586</w:t>
-      </w:r>
+        <w:t>Mingjun</w:t>
+      </w:r>
+      <w:proofErr w:type="spellEnd"/>
       <w:r>
         <w:rPr>
           <w:rStyle w:val="Email"/>
@@ -110,22 +120,20 @@
           <w:sz w:val="13"/>
           <w:szCs w:val="13"/>
         </w:rPr>
-        <w:t xml:space="preserve"> mx4n19@soton.ac.uk</w:t>
-      </w:r>
-    </w:p>
-    <w:p>
-      <w:pPr>
-        <w:pStyle w:val="Authors"/>
-        <w:jc w:val="center"/>
+        <w:t xml:space="preserve"> </w:t>
+      </w:r>
+      <w:proofErr w:type="spellStart"/>
+      <w:r>
         <w:rPr>
           <w:rStyle w:val="Email"/>
           <w:rFonts w:ascii="Times New Roman" w:hAnsi="Times New Roman" w:cs="Times New Roman"/>
           <w:color w:val="auto"/>
           <w:sz w:val="13"/>
           <w:szCs w:val="13"/>
-          <w14:ligatures w14:val="standard"/>
-        </w:rPr>
-      </w:pPr>
+        </w:rPr>
+        <w:t>Xie</w:t>
+      </w:r>
+      <w:proofErr w:type="spellEnd"/>
       <w:r>
         <w:rPr>
           <w:rStyle w:val="Email"/>
@@ -134,8 +142,44 @@
           <w:sz w:val="13"/>
           <w:szCs w:val="13"/>
         </w:rPr>
+        <w:t xml:space="preserve"> 30971586</w:t>
+      </w:r>
+      <w:r>
+        <w:rPr>
+          <w:rStyle w:val="Email"/>
+          <w:rFonts w:ascii="Times New Roman" w:hAnsi="Times New Roman" w:cs="Times New Roman"/>
+          <w:color w:val="auto"/>
+          <w:sz w:val="13"/>
+          <w:szCs w:val="13"/>
+        </w:rPr>
+        <w:t xml:space="preserve"> mx4n19@soton.ac.uk</w:t>
+      </w:r>
+    </w:p>
+    <w:p>
+      <w:pPr>
+        <w:pStyle w:val="Authors"/>
+        <w:jc w:val="center"/>
+        <w:rPr>
+          <w:rStyle w:val="Email"/>
+          <w:rFonts w:ascii="Times New Roman" w:hAnsi="Times New Roman" w:cs="Times New Roman"/>
+          <w:color w:val="auto"/>
+          <w:sz w:val="13"/>
+          <w:szCs w:val="13"/>
+          <w14:ligatures w14:val="standard"/>
+        </w:rPr>
+      </w:pPr>
+      <w:proofErr w:type="spellStart"/>
+      <w:r>
+        <w:rPr>
+          <w:rStyle w:val="Email"/>
+          <w:rFonts w:ascii="Times New Roman" w:hAnsi="Times New Roman" w:cs="Times New Roman"/>
+          <w:color w:val="auto"/>
+          <w:sz w:val="13"/>
+          <w:szCs w:val="13"/>
+        </w:rPr>
         <w:t>Jie</w:t>
       </w:r>
+      <w:proofErr w:type="spellEnd"/>
       <w:r>
         <w:rPr>
           <w:rStyle w:val="Email"/>
@@ -212,6 +256,7 @@
           <w14:ligatures w14:val="standard"/>
         </w:rPr>
       </w:pPr>
+      <w:proofErr w:type="spellStart"/>
       <w:r>
         <w:rPr>
           <w:rStyle w:val="Email"/>
@@ -221,7 +266,19 @@
           <w:szCs w:val="13"/>
           <w14:ligatures w14:val="standard"/>
         </w:rPr>
-        <w:t>Zixuan Cai</w:t>
+        <w:t>Zixuan</w:t>
+      </w:r>
+      <w:proofErr w:type="spellEnd"/>
+      <w:r>
+        <w:rPr>
+          <w:rStyle w:val="Email"/>
+          <w:rFonts w:ascii="Times New Roman" w:hAnsi="Times New Roman" w:cs="Times New Roman"/>
+          <w:color w:val="auto"/>
+          <w:sz w:val="13"/>
+          <w:szCs w:val="13"/>
+          <w14:ligatures w14:val="standard"/>
+        </w:rPr>
+        <w:t xml:space="preserve"> Cai</w:t>
       </w:r>
       <w:r>
         <w:rPr>
@@ -281,6 +338,7 @@
           <w14:ligatures w14:val="standard"/>
         </w:rPr>
       </w:pPr>
+      <w:proofErr w:type="spellStart"/>
       <w:r>
         <w:rPr>
           <w:rStyle w:val="Email"/>
@@ -290,7 +348,19 @@
           <w:szCs w:val="13"/>
           <w14:ligatures w14:val="standard"/>
         </w:rPr>
-        <w:t>Chenguang Zhu 31369251 cz1g19@soton.ac.uk</w:t>
+        <w:t>Chenguang</w:t>
+      </w:r>
+      <w:proofErr w:type="spellEnd"/>
+      <w:r>
+        <w:rPr>
+          <w:rStyle w:val="Email"/>
+          <w:rFonts w:ascii="Times New Roman" w:hAnsi="Times New Roman" w:cs="Times New Roman"/>
+          <w:color w:val="auto"/>
+          <w:sz w:val="13"/>
+          <w:szCs w:val="13"/>
+          <w14:ligatures w14:val="standard"/>
+        </w:rPr>
+        <w:t xml:space="preserve"> Zhu 31369251 cz1g19@soton.ac.uk</w:t>
       </w:r>
     </w:p>
     <w:p>
@@ -366,7 +436,7 @@
       <w:hyperlink r:id="rId14" w:history="1">
         <w:r>
           <w:rPr>
-            <w:rStyle w:val="Hyperlink"/>
+            <w:rStyle w:val="af1"/>
             <w:rFonts w:ascii="宋体" w:eastAsia="宋体" w:hAnsi="宋体" w:cs="宋体"/>
             <w:lang w:val="en-GB" w:eastAsia="zh-CN"/>
             <w14:ligatures w14:val="standard"/>
@@ -482,12 +552,21 @@
         </w:rPr>
         <w:t xml:space="preserve">a </w:t>
       </w:r>
+      <w:proofErr w:type="spellStart"/>
       <w:r>
         <w:rPr>
           <w:lang w:val="en-GB" w:eastAsia="ja-JP"/>
           <w14:ligatures w14:val="standard"/>
         </w:rPr>
-        <w:t>testee faced with cardiovascular disease.</w:t>
+        <w:t>testee</w:t>
+      </w:r>
+      <w:proofErr w:type="spellEnd"/>
+      <w:r>
+        <w:rPr>
+          <w:lang w:val="en-GB" w:eastAsia="ja-JP"/>
+          <w14:ligatures w14:val="standard"/>
+        </w:rPr>
+        <w:t xml:space="preserve"> faced with cardiovascular disease.</w:t>
       </w:r>
     </w:p>
     <w:p>
@@ -559,12 +638,21 @@
         </w:rPr>
         <w:t xml:space="preserve"> the data, we use </w:t>
       </w:r>
+      <w:proofErr w:type="gramStart"/>
       <w:r>
         <w:rPr>
           <w:lang w:eastAsia="it-IT"/>
           <w14:ligatures w14:val="standard"/>
         </w:rPr>
-        <w:t xml:space="preserve">info(), </w:t>
+        <w:t>info(</w:t>
+      </w:r>
+      <w:proofErr w:type="gramEnd"/>
+      <w:r>
+        <w:rPr>
+          <w:lang w:eastAsia="it-IT"/>
+          <w14:ligatures w14:val="standard"/>
+        </w:rPr>
+        <w:t xml:space="preserve">), </w:t>
       </w:r>
       <w:r>
         <w:rPr>
@@ -717,12 +805,21 @@
         </w:rPr>
         <w:t xml:space="preserve">: </w:t>
       </w:r>
+      <w:proofErr w:type="gramStart"/>
       <w:r>
         <w:rPr>
           <w:lang w:eastAsia="zh-CN"/>
           <w14:ligatures w14:val="standard"/>
         </w:rPr>
-        <w:t>info()</w:t>
+        <w:t>info(</w:t>
+      </w:r>
+      <w:proofErr w:type="gramEnd"/>
+      <w:r>
+        <w:rPr>
+          <w:lang w:eastAsia="zh-CN"/>
+          <w14:ligatures w14:val="standard"/>
+        </w:rPr>
+        <w:t>)</w:t>
       </w:r>
     </w:p>
     <w:p>
@@ -795,6 +892,7 @@
         </w:rPr>
         <w:t xml:space="preserve">Figure 2: </w:t>
       </w:r>
+      <w:proofErr w:type="gramStart"/>
       <w:r>
         <w:rPr>
           <w:rFonts w:hint="eastAsia"/>
@@ -808,7 +906,15 @@
           <w:lang w:eastAsia="zh-CN"/>
           <w14:ligatures w14:val="standard"/>
         </w:rPr>
-        <w:t>ead()</w:t>
+        <w:t>ead(</w:t>
+      </w:r>
+      <w:proofErr w:type="gramEnd"/>
+      <w:r>
+        <w:rPr>
+          <w:lang w:eastAsia="zh-CN"/>
+          <w14:ligatures w14:val="standard"/>
+        </w:rPr>
+        <w:t>)</w:t>
       </w:r>
     </w:p>
     <w:p>
@@ -898,7 +1004,23 @@
           <w:lang w:eastAsia="zh-CN"/>
           <w14:ligatures w14:val="standard"/>
         </w:rPr>
-        <w:t>igure 3: describe()</w:t>
+        <w:t xml:space="preserve">igure 3: </w:t>
+      </w:r>
+      <w:proofErr w:type="gramStart"/>
+      <w:r>
+        <w:rPr>
+          <w:lang w:eastAsia="zh-CN"/>
+          <w14:ligatures w14:val="standard"/>
+        </w:rPr>
+        <w:t>describe(</w:t>
+      </w:r>
+      <w:proofErr w:type="gramEnd"/>
+      <w:r>
+        <w:rPr>
+          <w:lang w:eastAsia="zh-CN"/>
+          <w14:ligatures w14:val="standard"/>
+        </w:rPr>
+        <w:t>)</w:t>
       </w:r>
     </w:p>
     <w:p>
@@ -983,7 +1105,39 @@
           <w:lang w:eastAsia="zh-CN"/>
           <w14:ligatures w14:val="standard"/>
         </w:rPr>
-        <w:t xml:space="preserve"> As shown in Figure 2, there are some outliers in the data. The systolic blood pressure (ap_hi) and diastolic blood pressure (ap_lo) have negative number, their maximum numbers are also abnormal since the blood pressure can’t go such high like this. </w:t>
+        <w:t xml:space="preserve"> As shown in Figure 2, there are some outliers in the data. The systolic blood pressure (</w:t>
+      </w:r>
+      <w:proofErr w:type="spellStart"/>
+      <w:r>
+        <w:rPr>
+          <w:lang w:eastAsia="zh-CN"/>
+          <w14:ligatures w14:val="standard"/>
+        </w:rPr>
+        <w:t>ap_hi</w:t>
+      </w:r>
+      <w:proofErr w:type="spellEnd"/>
+      <w:r>
+        <w:rPr>
+          <w:lang w:eastAsia="zh-CN"/>
+          <w14:ligatures w14:val="standard"/>
+        </w:rPr>
+        <w:t>) and diastolic blood pressure (</w:t>
+      </w:r>
+      <w:proofErr w:type="spellStart"/>
+      <w:r>
+        <w:rPr>
+          <w:lang w:eastAsia="zh-CN"/>
+          <w14:ligatures w14:val="standard"/>
+        </w:rPr>
+        <w:t>ap_lo</w:t>
+      </w:r>
+      <w:proofErr w:type="spellEnd"/>
+      <w:r>
+        <w:rPr>
+          <w:lang w:eastAsia="zh-CN"/>
+          <w14:ligatures w14:val="standard"/>
+        </w:rPr>
+        <w:t xml:space="preserve">) have negative number, their maximum numbers are also abnormal since the blood pressure can’t go such high like this. </w:t>
       </w:r>
       <w:r>
         <w:rPr>
@@ -1021,7 +1175,6 @@
       <w:r>
         <w:rPr>
           <w:rFonts w:hint="eastAsia"/>
-          <w:highlight w:val="yellow"/>
           <w:lang w:eastAsia="zh-CN"/>
           <w14:ligatures w14:val="standard"/>
         </w:rPr>
@@ -1029,7 +1182,6 @@
       </w:r>
       <w:r>
         <w:rPr>
-          <w:highlight w:val="yellow"/>
           <w:lang w:eastAsia="zh-CN"/>
           <w14:ligatures w14:val="standard"/>
         </w:rPr>
@@ -1056,6 +1208,17 @@
     </w:p>
     <w:p>
       <w:pPr>
+        <w:pStyle w:val="Para"/>
+        <w:ind w:firstLine="0"/>
+        <w:jc w:val="both"/>
+        <w:rPr>
+          <w:lang w:eastAsia="zh-CN"/>
+          <w14:ligatures w14:val="standard"/>
+        </w:rPr>
+      </w:pPr>
+    </w:p>
+    <w:p>
+      <w:pPr>
         <w:pStyle w:val="Head1"/>
         <w:spacing w:before="380"/>
         <w:jc w:val="both"/>
@@ -1140,7 +1303,23 @@
           <w:lang w:eastAsia="it-IT"/>
           <w14:ligatures w14:val="standard"/>
         </w:rPr>
-        <w:t>using the whole data as training set, the estimation error will be too optimistic which will cause that our model will be an biased model and has a poor generalization performance.</w:t>
+        <w:t xml:space="preserve">using the whole data as training set, the estimation error will be too optimistic which will cause that our model will be </w:t>
+      </w:r>
+      <w:proofErr w:type="gramStart"/>
+      <w:r>
+        <w:rPr>
+          <w:lang w:eastAsia="it-IT"/>
+          <w14:ligatures w14:val="standard"/>
+        </w:rPr>
+        <w:t>an</w:t>
+      </w:r>
+      <w:proofErr w:type="gramEnd"/>
+      <w:r>
+        <w:rPr>
+          <w:lang w:eastAsia="it-IT"/>
+          <w14:ligatures w14:val="standard"/>
+        </w:rPr>
+        <w:t xml:space="preserve"> biased model and has a poor generalization performance.</w:t>
       </w:r>
     </w:p>
     <w:p>
@@ -1177,7 +1356,23 @@
           <w:lang w:eastAsia="it-IT"/>
           <w14:ligatures w14:val="standard"/>
         </w:rPr>
-        <w:t xml:space="preserve">here are many ways to create a teat set. For example, we can use hash to help us split. But hash method has a problem that the real proportion of training and test set may not strictly follow the setting. As the result showed in Figure 4, we set the proportion of  test set is 0.2, but the number of incidences in test set is </w:t>
+        <w:t xml:space="preserve">here are many ways to create a teat set. For example, we can use hash to help us split. But hash method has a problem that the real proportion of training and test set may not strictly follow the setting. As the result showed in Figure 4, we set the proportion </w:t>
+      </w:r>
+      <w:proofErr w:type="gramStart"/>
+      <w:r>
+        <w:rPr>
+          <w:lang w:eastAsia="it-IT"/>
+          <w14:ligatures w14:val="standard"/>
+        </w:rPr>
+        <w:t>of  test</w:t>
+      </w:r>
+      <w:proofErr w:type="gramEnd"/>
+      <w:r>
+        <w:rPr>
+          <w:lang w:eastAsia="it-IT"/>
+          <w14:ligatures w14:val="standard"/>
+        </w:rPr>
+        <w:t xml:space="preserve"> set is 0.2, but the number of incidences in test set is </w:t>
       </w:r>
       <w:r>
         <w:rPr>
@@ -1307,7 +1502,39 @@
           <w:lang w:eastAsia="it-IT"/>
           <w14:ligatures w14:val="standard"/>
         </w:rPr>
-        <w:t xml:space="preserve"> meet our demand, we can use functions in Scikit-Learn to split dataset. So we choose to use function train_test_split which can solve the problem above. </w:t>
+        <w:t xml:space="preserve"> meet our demand, we can use functions in Scikit-Learn to split dataset. </w:t>
+      </w:r>
+      <w:proofErr w:type="gramStart"/>
+      <w:r>
+        <w:rPr>
+          <w:lang w:eastAsia="it-IT"/>
+          <w14:ligatures w14:val="standard"/>
+        </w:rPr>
+        <w:t>So</w:t>
+      </w:r>
+      <w:proofErr w:type="gramEnd"/>
+      <w:r>
+        <w:rPr>
+          <w:lang w:eastAsia="it-IT"/>
+          <w14:ligatures w14:val="standard"/>
+        </w:rPr>
+        <w:t xml:space="preserve"> we choose to use function </w:t>
+      </w:r>
+      <w:proofErr w:type="spellStart"/>
+      <w:r>
+        <w:rPr>
+          <w:lang w:eastAsia="it-IT"/>
+          <w14:ligatures w14:val="standard"/>
+        </w:rPr>
+        <w:t>train_test_split</w:t>
+      </w:r>
+      <w:proofErr w:type="spellEnd"/>
+      <w:r>
+        <w:rPr>
+          <w:lang w:eastAsia="it-IT"/>
+          <w14:ligatures w14:val="standard"/>
+        </w:rPr>
+        <w:t xml:space="preserve"> which can solve the problem above. </w:t>
       </w:r>
     </w:p>
     <w:p>
@@ -1352,13 +1579,29 @@
           <w:lang w:eastAsia="it-IT"/>
           <w14:ligatures w14:val="standard"/>
         </w:rPr>
-        <w:t xml:space="preserve">function train_test_split is a purely random splitting function. After searching some relevant material in internet and asking friends learning </w:t>
-      </w:r>
+        <w:t xml:space="preserve">function </w:t>
+      </w:r>
+      <w:proofErr w:type="spellStart"/>
       <w:r>
         <w:rPr>
           <w:lang w:eastAsia="it-IT"/>
           <w14:ligatures w14:val="standard"/>
         </w:rPr>
+        <w:t>train_test_split</w:t>
+      </w:r>
+      <w:proofErr w:type="spellEnd"/>
+      <w:r>
+        <w:rPr>
+          <w:lang w:eastAsia="it-IT"/>
+          <w14:ligatures w14:val="standard"/>
+        </w:rPr>
+        <w:t xml:space="preserve"> is a purely random splitting function. After searching some relevant material in internet and asking friends learning </w:t>
+      </w:r>
+      <w:r>
+        <w:rPr>
+          <w:lang w:eastAsia="it-IT"/>
+          <w14:ligatures w14:val="standard"/>
+        </w:rPr>
         <w:t>medicine</w:t>
       </w:r>
       <w:r>
@@ -1394,13 +1637,29 @@
           <w:lang w:eastAsia="it-IT"/>
           <w14:ligatures w14:val="standard"/>
         </w:rPr>
-        <w:t xml:space="preserve"> or not. So we need to ensure that the test set </w:t>
-      </w:r>
+        <w:t xml:space="preserve"> or not. </w:t>
+      </w:r>
+      <w:proofErr w:type="gramStart"/>
       <w:r>
         <w:rPr>
           <w:lang w:eastAsia="it-IT"/>
           <w14:ligatures w14:val="standard"/>
         </w:rPr>
+        <w:t>So</w:t>
+      </w:r>
+      <w:proofErr w:type="gramEnd"/>
+      <w:r>
+        <w:rPr>
+          <w:lang w:eastAsia="it-IT"/>
+          <w14:ligatures w14:val="standard"/>
+        </w:rPr>
+        <w:t xml:space="preserve"> we need to ensure that the test set </w:t>
+      </w:r>
+      <w:r>
+        <w:rPr>
+          <w:lang w:eastAsia="it-IT"/>
+          <w14:ligatures w14:val="standard"/>
+        </w:rPr>
         <w:t>is</w:t>
       </w:r>
       <w:r>
@@ -1564,6 +1823,7 @@
         </w:rPr>
         <w:t xml:space="preserve">. To achieve that goal, we can use function </w:t>
       </w:r>
+      <w:proofErr w:type="spellStart"/>
       <w:r>
         <w:rPr>
           <w:lang w:eastAsia="it-IT"/>
@@ -1571,6 +1831,7 @@
         </w:rPr>
         <w:t>StratifiedShuffleSplit</w:t>
       </w:r>
+      <w:proofErr w:type="spellEnd"/>
       <w:r>
         <w:rPr>
           <w:lang w:eastAsia="it-IT"/>
@@ -1697,6 +1958,7 @@
         </w:rPr>
         <w:t xml:space="preserve">: Splitting using </w:t>
       </w:r>
+      <w:proofErr w:type="spellStart"/>
       <w:r>
         <w:rPr>
           <w:lang w:eastAsia="it-IT"/>
@@ -1704,6 +1966,7 @@
         </w:rPr>
         <w:t>StratifiedShuffleSplit</w:t>
       </w:r>
+      <w:proofErr w:type="spellEnd"/>
       <w:r>
         <w:rPr>
           <w:lang w:eastAsia="it-IT"/>
@@ -1965,7 +2228,35 @@
         <w:rPr>
           <w14:ligatures w14:val="standard"/>
         </w:rPr>
-        <w:t>systolic blood pressure (ap_hi) and diastolic blood pressure (ap_lo)</w:t>
+        <w:t>systolic blood pressure (</w:t>
+      </w:r>
+      <w:proofErr w:type="spellStart"/>
+      <w:r>
+        <w:rPr>
+          <w14:ligatures w14:val="standard"/>
+        </w:rPr>
+        <w:t>ap_hi</w:t>
+      </w:r>
+      <w:proofErr w:type="spellEnd"/>
+      <w:r>
+        <w:rPr>
+          <w14:ligatures w14:val="standard"/>
+        </w:rPr>
+        <w:t>) and diastolic blood pressure (</w:t>
+      </w:r>
+      <w:proofErr w:type="spellStart"/>
+      <w:r>
+        <w:rPr>
+          <w14:ligatures w14:val="standard"/>
+        </w:rPr>
+        <w:t>ap_lo</w:t>
+      </w:r>
+      <w:proofErr w:type="spellEnd"/>
+      <w:r>
+        <w:rPr>
+          <w14:ligatures w14:val="standard"/>
+        </w:rPr>
+        <w:t>)</w:t>
       </w:r>
       <w:r>
         <w:rPr>
@@ -1973,6 +2264,7 @@
         </w:rPr>
         <w:t xml:space="preserve"> to a new attribute called </w:t>
       </w:r>
+      <w:proofErr w:type="gramStart"/>
       <w:r>
         <w:rPr>
           <w14:ligatures w14:val="standard"/>
@@ -1983,7 +2275,14 @@
         <w:rPr>
           <w14:ligatures w14:val="standard"/>
         </w:rPr>
-        <w:t>[2]</w:t>
+        <w:t>[</w:t>
+      </w:r>
+      <w:proofErr w:type="gramEnd"/>
+      <w:r>
+        <w:rPr>
+          <w14:ligatures w14:val="standard"/>
+        </w:rPr>
+        <w:t>2]</w:t>
       </w:r>
       <w:r>
         <w:rPr>
@@ -2039,24 +2338,28 @@
         </w:rPr>
         <w:t xml:space="preserve">1/3 </w:t>
       </w:r>
+      <w:proofErr w:type="spellStart"/>
       <w:r>
         <w:rPr>
           <w14:ligatures w14:val="standard"/>
         </w:rPr>
         <w:t>ap_hi</w:t>
       </w:r>
+      <w:proofErr w:type="spellEnd"/>
       <w:r>
         <w:rPr>
           <w14:ligatures w14:val="standard"/>
         </w:rPr>
         <w:t xml:space="preserve"> + 2/3 </w:t>
       </w:r>
+      <w:proofErr w:type="spellStart"/>
       <w:r>
         <w:rPr>
           <w14:ligatures w14:val="standard"/>
         </w:rPr>
         <w:t>ap_lo</w:t>
       </w:r>
+      <w:proofErr w:type="spellEnd"/>
       <w:r>
         <w:rPr>
           <w14:ligatures w14:val="standard"/>
@@ -2200,12 +2503,20 @@
         </w:rPr>
         <w:t xml:space="preserve">, We can see that the correlations between BMI and cardio, MAP and cardio are not less than using height-weight and </w:t>
       </w:r>
+      <w:proofErr w:type="spellStart"/>
       <w:r>
         <w:rPr>
           <w14:ligatures w14:val="standard"/>
         </w:rPr>
         <w:lastRenderedPageBreak/>
-        <w:t>ap_hi-ap_lo combination</w:t>
+        <w:t>ap_hi-ap_lo</w:t>
+      </w:r>
+      <w:proofErr w:type="spellEnd"/>
+      <w:r>
+        <w:rPr>
+          <w14:ligatures w14:val="standard"/>
+        </w:rPr>
+        <w:t xml:space="preserve"> combination</w:t>
       </w:r>
       <w:r>
         <w:rPr>
@@ -2226,6 +2537,8 @@
         <w:ind w:firstLine="0"/>
         <w:jc w:val="both"/>
         <w:rPr>
+          <w:rFonts w:eastAsia="宋体" w:hint="eastAsia"/>
+          <w:lang w:eastAsia="zh-CN"/>
           <w14:ligatures w14:val="standard"/>
         </w:rPr>
       </w:pPr>
@@ -2252,13 +2565,31 @@
         <w:t> </w:t>
       </w:r>
       <w:r>
+        <w:rPr>
+          <w14:ligatures w14:val="standard"/>
+        </w:rPr>
+        <w:t>D</w:t>
+      </w:r>
+      <w:r>
+        <w:t>ata a</w:t>
+      </w:r>
+      <w:r>
+        <w:rPr>
+          <w14:ligatures w14:val="standard"/>
+        </w:rPr>
+        <w:t>nalysis</w:t>
+      </w:r>
+      <w:r>
+        <w:rPr>
+          <w14:ligatures w14:val="standard"/>
+        </w:rPr>
+        <w:t xml:space="preserve"> on the impact of gender</w:t>
+      </w:r>
+      <w:r>
+        <w:rPr>
+          <w14:ligatures w14:val="standard"/>
+        </w:rPr>
         <w:t xml:space="preserve"> </w:t>
-      </w:r>
-      <w:r>
-        <w:rPr>
-          <w14:ligatures w14:val="standard"/>
-        </w:rPr>
-        <w:t>Handling Categorical Attributes</w:t>
       </w:r>
     </w:p>
     <w:p>
@@ -2267,95 +2598,6 @@
         <w:ind w:firstLine="0"/>
         <w:jc w:val="both"/>
         <w:rPr>
-          <w:rFonts w:eastAsia="宋体"/>
-          <w:lang w:eastAsia="zh-CN"/>
-          <w14:ligatures w14:val="standard"/>
-        </w:rPr>
-      </w:pPr>
-      <w:r>
-        <w:rPr>
-          <w:rFonts w:eastAsia="宋体"/>
-          <w:lang w:eastAsia="zh-CN"/>
-          <w14:ligatures w14:val="standard"/>
-        </w:rPr>
-        <w:t>Since the dataset doesn’t have missing data and text data, so we just need to handle the categorical attribute. Luckily, we</w:t>
-      </w:r>
-      <w:r>
-        <w:rPr>
-          <w:rFonts w:eastAsia="宋体"/>
-          <w:lang w:eastAsia="zh-CN"/>
-          <w14:ligatures w14:val="standard"/>
-        </w:rPr>
-        <w:t xml:space="preserve"> just have gender attributes to handle because male and female are originally represented by 1 and 2 which have magnitude difference while there is no magnitude difference between male and female. So, we use one-hot encoder to represent gender.</w:t>
-      </w:r>
-    </w:p>
-    <w:p>
-      <w:pPr>
-        <w:pStyle w:val="Para"/>
-        <w:ind w:firstLine="0"/>
-        <w:jc w:val="both"/>
-        <w:rPr>
-          <w:rFonts w:eastAsia="宋体"/>
-          <w:lang w:eastAsia="zh-CN"/>
-          <w14:ligatures w14:val="standard"/>
-        </w:rPr>
-      </w:pPr>
-    </w:p>
-    <w:p>
-      <w:pPr>
-        <w:pStyle w:val="Head2"/>
-        <w:jc w:val="both"/>
-        <w:rPr>
-          <w14:ligatures w14:val="standard"/>
-        </w:rPr>
-      </w:pPr>
-      <w:r>
-        <w:rPr>
-          <w:rStyle w:val="Label"/>
-          <w14:ligatures w14:val="standard"/>
-        </w:rPr>
-        <w:t>5</w:t>
-      </w:r>
-      <w:r>
-        <w:rPr>
-          <w14:ligatures w14:val="standard"/>
-        </w:rPr>
-        <w:t> </w:t>
-      </w:r>
-      <w:r>
-        <w:rPr>
-          <w14:ligatures w14:val="standard"/>
-        </w:rPr>
-        <w:t>D</w:t>
-      </w:r>
-      <w:r>
-        <w:t>ata a</w:t>
-      </w:r>
-      <w:r>
-        <w:rPr>
-          <w14:ligatures w14:val="standard"/>
-        </w:rPr>
-        <w:t>nalysis</w:t>
-      </w:r>
-      <w:r>
-        <w:rPr>
-          <w14:ligatures w14:val="standard"/>
-        </w:rPr>
-        <w:t xml:space="preserve"> on the impact of gender</w:t>
-      </w:r>
-      <w:r>
-        <w:rPr>
-          <w14:ligatures w14:val="standard"/>
-        </w:rPr>
-        <w:t xml:space="preserve"> </w:t>
-      </w:r>
-    </w:p>
-    <w:p>
-      <w:pPr>
-        <w:pStyle w:val="Para"/>
-        <w:ind w:firstLine="0"/>
-        <w:jc w:val="both"/>
-        <w:rPr>
           <w:lang w:eastAsia="it-IT"/>
           <w14:ligatures w14:val="standard"/>
         </w:rPr>
@@ -2365,20 +2607,38 @@
           <w:lang w:eastAsia="it-IT"/>
           <w14:ligatures w14:val="standard"/>
         </w:rPr>
-        <w:t>It’s a reasonable inference from common sense that all the features in the datasets have something to do with the cardio disease except the gender remained unsure. In order to explore the impact of relationship between gender and other features on cardio disease. We implemented a simple multivariate analysis with sql</w:t>
-      </w:r>
+        <w:t xml:space="preserve">It’s a reasonable inference from common sense that all the features in the datasets have something to do with the cardio disease except the gender remained unsure. In order to explore the impact of relationship between gender and other features on cardio disease. We implemented a simple multivariate analysis with </w:t>
+      </w:r>
+      <w:proofErr w:type="spellStart"/>
+      <w:proofErr w:type="gramStart"/>
       <w:r>
         <w:rPr>
           <w:lang w:eastAsia="it-IT"/>
           <w14:ligatures w14:val="standard"/>
         </w:rPr>
-        <w:t>(s</w:t>
-      </w:r>
+        <w:t>sql</w:t>
+      </w:r>
+      <w:proofErr w:type="spellEnd"/>
       <w:r>
         <w:rPr>
           <w:lang w:eastAsia="it-IT"/>
           <w14:ligatures w14:val="standard"/>
         </w:rPr>
+        <w:t>(</w:t>
+      </w:r>
+      <w:proofErr w:type="gramEnd"/>
+      <w:r>
+        <w:rPr>
+          <w:lang w:eastAsia="it-IT"/>
+          <w14:ligatures w14:val="standard"/>
+        </w:rPr>
+        <w:t>s</w:t>
+      </w:r>
+      <w:r>
+        <w:rPr>
+          <w:lang w:eastAsia="it-IT"/>
+          <w14:ligatures w14:val="standard"/>
+        </w:rPr>
         <w:t xml:space="preserve">tructured </w:t>
       </w:r>
       <w:r>
@@ -2421,7 +2681,28 @@
           <w:lang w:eastAsia="it-IT"/>
           <w14:ligatures w14:val="standard"/>
         </w:rPr>
-        <w:t xml:space="preserve"> and pivot table:</w:t>
+        <w:t>[3]</w:t>
+      </w:r>
+      <w:r>
+        <w:rPr>
+          <w:lang w:eastAsia="it-IT"/>
+          <w14:ligatures w14:val="standard"/>
+        </w:rPr>
+        <w:t xml:space="preserve"> and pivot table</w:t>
+      </w:r>
+      <w:r>
+        <w:rPr>
+          <w:lang w:eastAsia="it-IT"/>
+          <w14:ligatures w14:val="standard"/>
+        </w:rPr>
+        <w:t>[4]</w:t>
+      </w:r>
+      <w:r>
+        <w:rPr>
+          <w:lang w:eastAsia="it-IT"/>
+          <w14:ligatures w14:val="standard"/>
+        </w:rPr>
+        <w:t>:</w:t>
       </w:r>
     </w:p>
     <w:p>
@@ -2520,6 +2801,7 @@
         <w:ind w:firstLine="0"/>
         <w:jc w:val="center"/>
         <w:rPr>
+          <w:lang w:eastAsia="it-IT"/>
           <w14:ligatures w14:val="standard"/>
         </w:rPr>
       </w:pPr>
@@ -2541,22 +2823,48 @@
           <w:lang w:eastAsia="it-IT"/>
           <w14:ligatures w14:val="standard"/>
         </w:rPr>
-        <w:t>multivariate analysis with sq</w:t>
-      </w:r>
+        <w:t xml:space="preserve">multivariate analysis with </w:t>
+      </w:r>
+      <w:proofErr w:type="spellStart"/>
       <w:r>
         <w:rPr>
           <w:lang w:eastAsia="it-IT"/>
           <w14:ligatures w14:val="standard"/>
         </w:rPr>
-        <w:t xml:space="preserve">l </w:t>
+        <w:t>sq</w:t>
       </w:r>
       <w:r>
         <w:rPr>
           <w:lang w:eastAsia="it-IT"/>
           <w14:ligatures w14:val="standard"/>
         </w:rPr>
+        <w:t>l</w:t>
+      </w:r>
+      <w:proofErr w:type="spellEnd"/>
+      <w:r>
+        <w:rPr>
+          <w:lang w:eastAsia="it-IT"/>
+          <w14:ligatures w14:val="standard"/>
+        </w:rPr>
+        <w:t xml:space="preserve"> </w:t>
+      </w:r>
+      <w:r>
+        <w:rPr>
+          <w:lang w:eastAsia="it-IT"/>
+          <w14:ligatures w14:val="standard"/>
+        </w:rPr>
         <w:t>and pivot table</w:t>
       </w:r>
+    </w:p>
+    <w:p>
+      <w:pPr>
+        <w:pStyle w:val="Para"/>
+        <w:ind w:firstLine="0"/>
+        <w:jc w:val="center"/>
+        <w:rPr>
+          <w14:ligatures w14:val="standard"/>
+        </w:rPr>
+      </w:pPr>
     </w:p>
     <w:p>
       <w:pPr>
@@ -2640,6 +2948,81 @@
     </w:p>
     <w:p>
       <w:pPr>
+        <w:pStyle w:val="Para"/>
+        <w:ind w:firstLine="0"/>
+        <w:jc w:val="both"/>
+        <w:rPr>
+          <w:rFonts w:eastAsia="宋体"/>
+          <w:lang w:eastAsia="zh-CN"/>
+          <w14:ligatures w14:val="standard"/>
+        </w:rPr>
+      </w:pPr>
+    </w:p>
+    <w:p>
+      <w:pPr>
+        <w:pStyle w:val="Head2"/>
+        <w:jc w:val="both"/>
+        <w:rPr>
+          <w14:ligatures w14:val="standard"/>
+        </w:rPr>
+      </w:pPr>
+      <w:r>
+        <w:rPr>
+          <w:rStyle w:val="Label"/>
+          <w14:ligatures w14:val="standard"/>
+        </w:rPr>
+        <w:t>5</w:t>
+      </w:r>
+      <w:r>
+        <w:rPr>
+          <w14:ligatures w14:val="standard"/>
+        </w:rPr>
+        <w:t> </w:t>
+      </w:r>
+      <w:r>
+        <w:t xml:space="preserve"> </w:t>
+      </w:r>
+      <w:r>
+        <w:rPr>
+          <w14:ligatures w14:val="standard"/>
+        </w:rPr>
+        <w:t>Handling Categorical Attributes</w:t>
+      </w:r>
+    </w:p>
+    <w:p>
+      <w:pPr>
+        <w:pStyle w:val="Para"/>
+        <w:ind w:firstLine="0"/>
+        <w:jc w:val="both"/>
+        <w:rPr>
+          <w:rFonts w:eastAsia="宋体"/>
+          <w:lang w:eastAsia="zh-CN"/>
+          <w14:ligatures w14:val="standard"/>
+        </w:rPr>
+      </w:pPr>
+      <w:r>
+        <w:rPr>
+          <w:rFonts w:eastAsia="宋体"/>
+          <w:lang w:eastAsia="zh-CN"/>
+          <w14:ligatures w14:val="standard"/>
+        </w:rPr>
+        <w:t>Since the dataset doesn’t have missing data and text data, so we just need to handle the categorical attribute. Luckily, we just have gender attributes to handle because male and female are originally represented by 1 and 2 which have magnitude difference while there is no magnitude difference between male and female. So, we use one-hot encoder to represent gender.</w:t>
+      </w:r>
+    </w:p>
+    <w:p>
+      <w:pPr>
+        <w:pStyle w:val="Para"/>
+        <w:ind w:firstLine="0"/>
+        <w:jc w:val="both"/>
+        <w:rPr>
+          <w:rFonts w:eastAsia="宋体" w:hint="eastAsia"/>
+          <w:lang w:eastAsia="zh-CN"/>
+          <w14:ligatures w14:val="standard"/>
+        </w:rPr>
+      </w:pPr>
+    </w:p>
+    <w:p>
+      <w:pPr>
         <w:pStyle w:val="ReferenceHead"/>
         <w:jc w:val="both"/>
         <w:rPr>
@@ -2666,8 +3049,21 @@
       <w:r>
         <w:tab/>
       </w:r>
-      <w:r>
-        <w:t>Géron A. Hands-On Machine Learning with Scikit-Learn, Keras, and TensorFlow: Concepts, Tools, and Techniques to Build Intelligent Systems[M]. O'Reilly Media, 2019.</w:t>
+      <w:proofErr w:type="spellStart"/>
+      <w:r>
+        <w:t>Géron</w:t>
+      </w:r>
+      <w:proofErr w:type="spellEnd"/>
+      <w:r>
+        <w:t xml:space="preserve"> A. Hands-On Machine Learning with Scikit-Learn, </w:t>
+      </w:r>
+      <w:proofErr w:type="spellStart"/>
+      <w:r>
+        <w:t>Keras</w:t>
+      </w:r>
+      <w:proofErr w:type="spellEnd"/>
+      <w:r>
+        <w:t>, and TensorFlow: Concepts, Tools, and Techniques to Build Intelligent Systems[M]. O'Reilly Media, 2019.</w:t>
       </w:r>
     </w:p>
     <w:p>
@@ -2694,25 +3090,84 @@
       </w:r>
       <w:r>
         <w:tab/>
-        <w:t>360doc. Why average arterial pressure is more reliable than systolic or diastolic pressure, 2019</w:t>
+      </w:r>
+      <w:r>
+        <w:t>https://en.wikipedia.org/wiki/Mean_arterial_pressure#Calculation</w:t>
       </w:r>
     </w:p>
     <w:p>
       <w:pPr>
         <w:pStyle w:val="Bibentry"/>
-        <w:ind w:leftChars="50" w:left="90" w:firstLineChars="150" w:firstLine="210"/>
-      </w:pPr>
-      <w:r>
-        <w:t>https://zhidao.baidu.com/question/809584903475781172.html</w:t>
+      </w:pPr>
+      <w:r>
+        <w:rPr>
+          <w14:ligatures w14:val="standard"/>
+        </w:rPr>
+        <w:t>[</w:t>
+      </w:r>
+      <w:r>
+        <w:rPr>
+          <w14:ligatures w14:val="standard"/>
+        </w:rPr>
+        <w:t>3</w:t>
+      </w:r>
+      <w:r>
+        <w:rPr>
+          <w14:ligatures w14:val="standard"/>
+        </w:rPr>
+        <w:t>]</w:t>
+      </w:r>
+      <w:r>
+        <w:tab/>
+      </w:r>
+      <w:r>
+        <w:t>https://pypi.org/project/pandasql/</w:t>
       </w:r>
     </w:p>
     <w:p>
       <w:pPr>
         <w:pStyle w:val="Bibentry"/>
-        <w:rPr>
-          <w:rFonts w:eastAsia="Times New Roman"/>
-          <w:szCs w:val="14"/>
-        </w:rPr>
+      </w:pPr>
+      <w:r>
+        <w:rPr>
+          <w14:ligatures w14:val="standard"/>
+        </w:rPr>
+        <w:t>[</w:t>
+      </w:r>
+      <w:r>
+        <w:rPr>
+          <w14:ligatures w14:val="standard"/>
+        </w:rPr>
+        <w:t>4</w:t>
+      </w:r>
+      <w:r>
+        <w:rPr>
+          <w14:ligatures w14:val="standard"/>
+        </w:rPr>
+        <w:t>]</w:t>
+      </w:r>
+      <w:r>
+        <w:tab/>
+      </w:r>
+      <w:r>
+        <w:t>https://pandas.pydata.org/pandas-</w:t>
+      </w:r>
+      <w:r>
+        <w:t>d</w:t>
+      </w:r>
+      <w:r>
+        <w:t>ocs/stable/reference/api/pandas.pivot</w:t>
+      </w:r>
+      <w:r>
+        <w:t>_</w:t>
+      </w:r>
+      <w:r>
+        <w:t>table.html</w:t>
+      </w:r>
+    </w:p>
+    <w:p>
+      <w:pPr>
+        <w:pStyle w:val="Bibentry"/>
       </w:pPr>
     </w:p>
     <w:p>
@@ -2991,7 +3446,7 @@
 </file>
 
 <file path=word/endnotes.xml><?xml version="1.0" encoding="utf-8"?>
-<w:endnotes xmlns:wpc="http://schemas.microsoft.com/office/word/2010/wordprocessingCanvas" xmlns:cx="http://schemas.microsoft.com/office/drawing/2014/chartex" xmlns:cx1="http://schemas.microsoft.com/office/drawing/2015/9/8/chartex" xmlns:cx2="http://schemas.microsoft.com/office/drawing/2015/10/21/chartex" xmlns:cx3="http://schemas.microsoft.com/office/drawing/2016/5/9/chartex" xmlns:cx4="http://schemas.microsoft.com/office/drawing/2016/5/10/chartex" xmlns:cx5="http://schemas.microsoft.com/office/drawing/2016/5/11/chartex" xmlns:cx6="http://schemas.microsoft.com/office/drawing/2016/5/12/chartex" xmlns:cx7="http://schemas.microsoft.com/office/drawing/2016/5/13/chartex" xmlns:cx8="http://schemas.microsoft.com/office/drawing/2016/5/14/chartex" xmlns:mc="http://schemas.openxmlformats.org/markup-compatibility/2006" xmlns:aink="http://schemas.microsoft.com/office/drawing/2016/ink" xmlns:am3d="http://schemas.microsoft.com/office/drawing/2017/model3d" xmlns:o="urn:schemas-microsoft-com:office:office" xmlns:r="http://schemas.openxmlformats.org/officeDocument/2006/relationships" xmlns:m="http://schemas.openxmlformats.org/officeDocument/2006/math" xmlns:v="urn:schemas-microsoft-com:vml" xmlns:wp14="http://schemas.microsoft.com/office/word/2010/wordprocessingDrawing" xmlns:wp="http://schemas.openxmlformats.org/drawingml/2006/wordprocessingDrawing" xmlns:w10="urn:schemas-microsoft-com:office:word" xmlns:w="http://schemas.openxmlformats.org/wordprocessingml/2006/main" xmlns:w14="http://schemas.microsoft.com/office/word/2010/wordml" xmlns:w15="http://schemas.microsoft.com/office/word/2012/wordml" xmlns:w16cid="http://schemas.microsoft.com/office/word/2016/wordml/cid" xmlns:w16se="http://schemas.microsoft.com/office/word/2015/wordml/symex" xmlns:wpg="http://schemas.microsoft.com/office/word/2010/wordprocessingGroup" xmlns:wpi="http://schemas.microsoft.com/office/word/2010/wordprocessingInk" xmlns:wne="http://schemas.microsoft.com/office/word/2006/wordml" xmlns:wps="http://schemas.microsoft.com/office/word/2010/wordprocessingShape" mc:Ignorable="w14 w15 w16se w16cid wp14">
+<w:endnotes xmlns:wpc="http://schemas.microsoft.com/office/word/2010/wordprocessingCanvas" xmlns:cx="http://schemas.microsoft.com/office/drawing/2014/chartex" xmlns:cx1="http://schemas.microsoft.com/office/drawing/2015/9/8/chartex" xmlns:cx2="http://schemas.microsoft.com/office/drawing/2015/10/21/chartex" xmlns:cx3="http://schemas.microsoft.com/office/drawing/2016/5/9/chartex" xmlns:cx4="http://schemas.microsoft.com/office/drawing/2016/5/10/chartex" xmlns:cx5="http://schemas.microsoft.com/office/drawing/2016/5/11/chartex" xmlns:cx6="http://schemas.microsoft.com/office/drawing/2016/5/12/chartex" xmlns:cx7="http://schemas.microsoft.com/office/drawing/2016/5/13/chartex" xmlns:cx8="http://schemas.microsoft.com/office/drawing/2016/5/14/chartex" xmlns:mc="http://schemas.openxmlformats.org/markup-compatibility/2006" xmlns:aink="http://schemas.microsoft.com/office/drawing/2016/ink" xmlns:am3d="http://schemas.microsoft.com/office/drawing/2017/model3d" xmlns:o="urn:schemas-microsoft-com:office:office" xmlns:r="http://schemas.openxmlformats.org/officeDocument/2006/relationships" xmlns:m="http://schemas.openxmlformats.org/officeDocument/2006/math" xmlns:v="urn:schemas-microsoft-com:vml" xmlns:wp14="http://schemas.microsoft.com/office/word/2010/wordprocessingDrawing" xmlns:wp="http://schemas.openxmlformats.org/drawingml/2006/wordprocessingDrawing" xmlns:w10="urn:schemas-microsoft-com:office:word" xmlns:w="http://schemas.openxmlformats.org/wordprocessingml/2006/main" xmlns:w14="http://schemas.microsoft.com/office/word/2010/wordml" xmlns:w15="http://schemas.microsoft.com/office/word/2012/wordml" xmlns:w16cex="http://schemas.microsoft.com/office/word/2018/wordml/cex" xmlns:w16cid="http://schemas.microsoft.com/office/word/2016/wordml/cid" xmlns:w16="http://schemas.microsoft.com/office/word/2018/wordml" xmlns:w16se="http://schemas.microsoft.com/office/word/2015/wordml/symex" xmlns:wpg="http://schemas.microsoft.com/office/word/2010/wordprocessingGroup" xmlns:wpi="http://schemas.microsoft.com/office/word/2010/wordprocessingInk" xmlns:wne="http://schemas.microsoft.com/office/word/2006/wordml" xmlns:wps="http://schemas.microsoft.com/office/word/2010/wordprocessingShape" mc:Ignorable="w14 w15 w16se w16cid w16 w16cex wp14">
   <w:endnote w:type="separator" w:id="-1">
     <w:p>
       <w:r>
@@ -3013,19 +3468,19 @@
 </file>
 
 <file path=word/footer1.xml><?xml version="1.0" encoding="utf-8"?>
-<w:ftr xmlns:wpc="http://schemas.microsoft.com/office/word/2010/wordprocessingCanvas" xmlns:cx="http://schemas.microsoft.com/office/drawing/2014/chartex" xmlns:cx1="http://schemas.microsoft.com/office/drawing/2015/9/8/chartex" xmlns:cx2="http://schemas.microsoft.com/office/drawing/2015/10/21/chartex" xmlns:cx3="http://schemas.microsoft.com/office/drawing/2016/5/9/chartex" xmlns:cx4="http://schemas.microsoft.com/office/drawing/2016/5/10/chartex" xmlns:cx5="http://schemas.microsoft.com/office/drawing/2016/5/11/chartex" xmlns:cx6="http://schemas.microsoft.com/office/drawing/2016/5/12/chartex" xmlns:cx7="http://schemas.microsoft.com/office/drawing/2016/5/13/chartex" xmlns:cx8="http://schemas.microsoft.com/office/drawing/2016/5/14/chartex" xmlns:mc="http://schemas.openxmlformats.org/markup-compatibility/2006" xmlns:aink="http://schemas.microsoft.com/office/drawing/2016/ink" xmlns:am3d="http://schemas.microsoft.com/office/drawing/2017/model3d" xmlns:o="urn:schemas-microsoft-com:office:office" xmlns:r="http://schemas.openxmlformats.org/officeDocument/2006/relationships" xmlns:m="http://schemas.openxmlformats.org/officeDocument/2006/math" xmlns:v="urn:schemas-microsoft-com:vml" xmlns:wp14="http://schemas.microsoft.com/office/word/2010/wordprocessingDrawing" xmlns:wp="http://schemas.openxmlformats.org/drawingml/2006/wordprocessingDrawing" xmlns:w10="urn:schemas-microsoft-com:office:word" xmlns:w="http://schemas.openxmlformats.org/wordprocessingml/2006/main" xmlns:w14="http://schemas.microsoft.com/office/word/2010/wordml" xmlns:w15="http://schemas.microsoft.com/office/word/2012/wordml" xmlns:w16cid="http://schemas.microsoft.com/office/word/2016/wordml/cid" xmlns:w16se="http://schemas.microsoft.com/office/word/2015/wordml/symex" xmlns:wpg="http://schemas.microsoft.com/office/word/2010/wordprocessingGroup" xmlns:wpi="http://schemas.microsoft.com/office/word/2010/wordprocessingInk" xmlns:wne="http://schemas.microsoft.com/office/word/2006/wordml" xmlns:wps="http://schemas.microsoft.com/office/word/2010/wordprocessingShape" mc:Ignorable="w14 w15 w16se w16cid wp14">
+<w:ftr xmlns:wpc="http://schemas.microsoft.com/office/word/2010/wordprocessingCanvas" xmlns:cx="http://schemas.microsoft.com/office/drawing/2014/chartex" xmlns:cx1="http://schemas.microsoft.com/office/drawing/2015/9/8/chartex" xmlns:cx2="http://schemas.microsoft.com/office/drawing/2015/10/21/chartex" xmlns:cx3="http://schemas.microsoft.com/office/drawing/2016/5/9/chartex" xmlns:cx4="http://schemas.microsoft.com/office/drawing/2016/5/10/chartex" xmlns:cx5="http://schemas.microsoft.com/office/drawing/2016/5/11/chartex" xmlns:cx6="http://schemas.microsoft.com/office/drawing/2016/5/12/chartex" xmlns:cx7="http://schemas.microsoft.com/office/drawing/2016/5/13/chartex" xmlns:cx8="http://schemas.microsoft.com/office/drawing/2016/5/14/chartex" xmlns:mc="http://schemas.openxmlformats.org/markup-compatibility/2006" xmlns:aink="http://schemas.microsoft.com/office/drawing/2016/ink" xmlns:am3d="http://schemas.microsoft.com/office/drawing/2017/model3d" xmlns:o="urn:schemas-microsoft-com:office:office" xmlns:r="http://schemas.openxmlformats.org/officeDocument/2006/relationships" xmlns:m="http://schemas.openxmlformats.org/officeDocument/2006/math" xmlns:v="urn:schemas-microsoft-com:vml" xmlns:wp14="http://schemas.microsoft.com/office/word/2010/wordprocessingDrawing" xmlns:wp="http://schemas.openxmlformats.org/drawingml/2006/wordprocessingDrawing" xmlns:w10="urn:schemas-microsoft-com:office:word" xmlns:w="http://schemas.openxmlformats.org/wordprocessingml/2006/main" xmlns:w14="http://schemas.microsoft.com/office/word/2010/wordml" xmlns:w15="http://schemas.microsoft.com/office/word/2012/wordml" xmlns:w16cex="http://schemas.microsoft.com/office/word/2018/wordml/cex" xmlns:w16cid="http://schemas.microsoft.com/office/word/2016/wordml/cid" xmlns:w16="http://schemas.microsoft.com/office/word/2018/wordml" xmlns:w16se="http://schemas.microsoft.com/office/word/2015/wordml/symex" xmlns:wpg="http://schemas.microsoft.com/office/word/2010/wordprocessingGroup" xmlns:wpi="http://schemas.microsoft.com/office/word/2010/wordprocessingInk" xmlns:wne="http://schemas.microsoft.com/office/word/2006/wordml" xmlns:wps="http://schemas.microsoft.com/office/word/2010/wordprocessingShape" mc:Ignorable="w14 w15 w16se w16cid w16 w16cex wp14">
   <w:p>
     <w:pPr>
-      <w:pStyle w:val="Footer"/>
+      <w:pStyle w:val="aa"/>
       <w:rPr>
-        <w:rStyle w:val="PageNumber"/>
+        <w:rStyle w:val="aff5"/>
         <w:rFonts w:ascii="Linux Biolinum" w:hAnsi="Linux Biolinum" w:cs="Linux Biolinum"/>
       </w:rPr>
     </w:pPr>
   </w:p>
   <w:p>
     <w:pPr>
-      <w:pStyle w:val="Footer"/>
+      <w:pStyle w:val="aa"/>
       <w:ind w:right="360"/>
       <w:rPr>
         <w:rFonts w:ascii="Linux Biolinum" w:hAnsi="Linux Biolinum" w:cs="Linux Biolinum"/>
@@ -3036,10 +3491,10 @@
 </file>
 
 <file path=word/footer2.xml><?xml version="1.0" encoding="utf-8"?>
-<w:ftr xmlns:wpc="http://schemas.microsoft.com/office/word/2010/wordprocessingCanvas" xmlns:cx="http://schemas.microsoft.com/office/drawing/2014/chartex" xmlns:cx1="http://schemas.microsoft.com/office/drawing/2015/9/8/chartex" xmlns:cx2="http://schemas.microsoft.com/office/drawing/2015/10/21/chartex" xmlns:cx3="http://schemas.microsoft.com/office/drawing/2016/5/9/chartex" xmlns:cx4="http://schemas.microsoft.com/office/drawing/2016/5/10/chartex" xmlns:cx5="http://schemas.microsoft.com/office/drawing/2016/5/11/chartex" xmlns:cx6="http://schemas.microsoft.com/office/drawing/2016/5/12/chartex" xmlns:cx7="http://schemas.microsoft.com/office/drawing/2016/5/13/chartex" xmlns:cx8="http://schemas.microsoft.com/office/drawing/2016/5/14/chartex" xmlns:mc="http://schemas.openxmlformats.org/markup-compatibility/2006" xmlns:aink="http://schemas.microsoft.com/office/drawing/2016/ink" xmlns:am3d="http://schemas.microsoft.com/office/drawing/2017/model3d" xmlns:o="urn:schemas-microsoft-com:office:office" xmlns:r="http://schemas.openxmlformats.org/officeDocument/2006/relationships" xmlns:m="http://schemas.openxmlformats.org/officeDocument/2006/math" xmlns:v="urn:schemas-microsoft-com:vml" xmlns:wp14="http://schemas.microsoft.com/office/word/2010/wordprocessingDrawing" xmlns:wp="http://schemas.openxmlformats.org/drawingml/2006/wordprocessingDrawing" xmlns:w10="urn:schemas-microsoft-com:office:word" xmlns:w="http://schemas.openxmlformats.org/wordprocessingml/2006/main" xmlns:w14="http://schemas.microsoft.com/office/word/2010/wordml" xmlns:w15="http://schemas.microsoft.com/office/word/2012/wordml" xmlns:w16cid="http://schemas.microsoft.com/office/word/2016/wordml/cid" xmlns:w16se="http://schemas.microsoft.com/office/word/2015/wordml/symex" xmlns:wpg="http://schemas.microsoft.com/office/word/2010/wordprocessingGroup" xmlns:wpi="http://schemas.microsoft.com/office/word/2010/wordprocessingInk" xmlns:wne="http://schemas.microsoft.com/office/word/2006/wordml" xmlns:wps="http://schemas.microsoft.com/office/word/2010/wordprocessingShape" mc:Ignorable="w14 w15 w16se w16cid wp14">
+<w:ftr xmlns:wpc="http://schemas.microsoft.com/office/word/2010/wordprocessingCanvas" xmlns:cx="http://schemas.microsoft.com/office/drawing/2014/chartex" xmlns:cx1="http://schemas.microsoft.com/office/drawing/2015/9/8/chartex" xmlns:cx2="http://schemas.microsoft.com/office/drawing/2015/10/21/chartex" xmlns:cx3="http://schemas.microsoft.com/office/drawing/2016/5/9/chartex" xmlns:cx4="http://schemas.microsoft.com/office/drawing/2016/5/10/chartex" xmlns:cx5="http://schemas.microsoft.com/office/drawing/2016/5/11/chartex" xmlns:cx6="http://schemas.microsoft.com/office/drawing/2016/5/12/chartex" xmlns:cx7="http://schemas.microsoft.com/office/drawing/2016/5/13/chartex" xmlns:cx8="http://schemas.microsoft.com/office/drawing/2016/5/14/chartex" xmlns:mc="http://schemas.openxmlformats.org/markup-compatibility/2006" xmlns:aink="http://schemas.microsoft.com/office/drawing/2016/ink" xmlns:am3d="http://schemas.microsoft.com/office/drawing/2017/model3d" xmlns:o="urn:schemas-microsoft-com:office:office" xmlns:r="http://schemas.openxmlformats.org/officeDocument/2006/relationships" xmlns:m="http://schemas.openxmlformats.org/officeDocument/2006/math" xmlns:v="urn:schemas-microsoft-com:vml" xmlns:wp14="http://schemas.microsoft.com/office/word/2010/wordprocessingDrawing" xmlns:wp="http://schemas.openxmlformats.org/drawingml/2006/wordprocessingDrawing" xmlns:w10="urn:schemas-microsoft-com:office:word" xmlns:w="http://schemas.openxmlformats.org/wordprocessingml/2006/main" xmlns:w14="http://schemas.microsoft.com/office/word/2010/wordml" xmlns:w15="http://schemas.microsoft.com/office/word/2012/wordml" xmlns:w16cex="http://schemas.microsoft.com/office/word/2018/wordml/cex" xmlns:w16cid="http://schemas.microsoft.com/office/word/2016/wordml/cid" xmlns:w16="http://schemas.microsoft.com/office/word/2018/wordml" xmlns:w16se="http://schemas.microsoft.com/office/word/2015/wordml/symex" xmlns:wpg="http://schemas.microsoft.com/office/word/2010/wordprocessingGroup" xmlns:wpi="http://schemas.microsoft.com/office/word/2010/wordprocessingInk" xmlns:wne="http://schemas.microsoft.com/office/word/2006/wordml" xmlns:wps="http://schemas.microsoft.com/office/word/2010/wordprocessingShape" mc:Ignorable="w14 w15 w16se w16cid w16 w16cex wp14">
   <w:p>
     <w:pPr>
-      <w:pStyle w:val="Footer"/>
+      <w:pStyle w:val="aa"/>
       <w:ind w:right="360"/>
       <w:rPr>
         <w:rFonts w:ascii="Linux Biolinum" w:hAnsi="Linux Biolinum" w:cs="Linux Biolinum"/>
@@ -3050,7 +3505,7 @@
 </file>
 
 <file path=word/footnotes.xml><?xml version="1.0" encoding="utf-8"?>
-<w:footnotes xmlns:wpc="http://schemas.microsoft.com/office/word/2010/wordprocessingCanvas" xmlns:cx="http://schemas.microsoft.com/office/drawing/2014/chartex" xmlns:cx1="http://schemas.microsoft.com/office/drawing/2015/9/8/chartex" xmlns:cx2="http://schemas.microsoft.com/office/drawing/2015/10/21/chartex" xmlns:cx3="http://schemas.microsoft.com/office/drawing/2016/5/9/chartex" xmlns:cx4="http://schemas.microsoft.com/office/drawing/2016/5/10/chartex" xmlns:cx5="http://schemas.microsoft.com/office/drawing/2016/5/11/chartex" xmlns:cx6="http://schemas.microsoft.com/office/drawing/2016/5/12/chartex" xmlns:cx7="http://schemas.microsoft.com/office/drawing/2016/5/13/chartex" xmlns:cx8="http://schemas.microsoft.com/office/drawing/2016/5/14/chartex" xmlns:mc="http://schemas.openxmlformats.org/markup-compatibility/2006" xmlns:aink="http://schemas.microsoft.com/office/drawing/2016/ink" xmlns:am3d="http://schemas.microsoft.com/office/drawing/2017/model3d" xmlns:o="urn:schemas-microsoft-com:office:office" xmlns:r="http://schemas.openxmlformats.org/officeDocument/2006/relationships" xmlns:m="http://schemas.openxmlformats.org/officeDocument/2006/math" xmlns:v="urn:schemas-microsoft-com:vml" xmlns:wp14="http://schemas.microsoft.com/office/word/2010/wordprocessingDrawing" xmlns:wp="http://schemas.openxmlformats.org/drawingml/2006/wordprocessingDrawing" xmlns:w10="urn:schemas-microsoft-com:office:word" xmlns:w="http://schemas.openxmlformats.org/wordprocessingml/2006/main" xmlns:w14="http://schemas.microsoft.com/office/word/2010/wordml" xmlns:w15="http://schemas.microsoft.com/office/word/2012/wordml" xmlns:w16cid="http://schemas.microsoft.com/office/word/2016/wordml/cid" xmlns:w16se="http://schemas.microsoft.com/office/word/2015/wordml/symex" xmlns:wpg="http://schemas.microsoft.com/office/word/2010/wordprocessingGroup" xmlns:wpi="http://schemas.microsoft.com/office/word/2010/wordprocessingInk" xmlns:wne="http://schemas.microsoft.com/office/word/2006/wordml" xmlns:wps="http://schemas.microsoft.com/office/word/2010/wordprocessingShape" mc:Ignorable="w14 w15 w16se w16cid wp14">
+<w:footnotes xmlns:wpc="http://schemas.microsoft.com/office/word/2010/wordprocessingCanvas" xmlns:cx="http://schemas.microsoft.com/office/drawing/2014/chartex" xmlns:cx1="http://schemas.microsoft.com/office/drawing/2015/9/8/chartex" xmlns:cx2="http://schemas.microsoft.com/office/drawing/2015/10/21/chartex" xmlns:cx3="http://schemas.microsoft.com/office/drawing/2016/5/9/chartex" xmlns:cx4="http://schemas.microsoft.com/office/drawing/2016/5/10/chartex" xmlns:cx5="http://schemas.microsoft.com/office/drawing/2016/5/11/chartex" xmlns:cx6="http://schemas.microsoft.com/office/drawing/2016/5/12/chartex" xmlns:cx7="http://schemas.microsoft.com/office/drawing/2016/5/13/chartex" xmlns:cx8="http://schemas.microsoft.com/office/drawing/2016/5/14/chartex" xmlns:mc="http://schemas.openxmlformats.org/markup-compatibility/2006" xmlns:aink="http://schemas.microsoft.com/office/drawing/2016/ink" xmlns:am3d="http://schemas.microsoft.com/office/drawing/2017/model3d" xmlns:o="urn:schemas-microsoft-com:office:office" xmlns:r="http://schemas.openxmlformats.org/officeDocument/2006/relationships" xmlns:m="http://schemas.openxmlformats.org/officeDocument/2006/math" xmlns:v="urn:schemas-microsoft-com:vml" xmlns:wp14="http://schemas.microsoft.com/office/word/2010/wordprocessingDrawing" xmlns:wp="http://schemas.openxmlformats.org/drawingml/2006/wordprocessingDrawing" xmlns:w10="urn:schemas-microsoft-com:office:word" xmlns:w="http://schemas.openxmlformats.org/wordprocessingml/2006/main" xmlns:w14="http://schemas.microsoft.com/office/word/2010/wordml" xmlns:w15="http://schemas.microsoft.com/office/word/2012/wordml" xmlns:w16cex="http://schemas.microsoft.com/office/word/2018/wordml/cex" xmlns:w16cid="http://schemas.microsoft.com/office/word/2016/wordml/cid" xmlns:w16="http://schemas.microsoft.com/office/word/2018/wordml" xmlns:w16se="http://schemas.microsoft.com/office/word/2015/wordml/symex" xmlns:wpg="http://schemas.microsoft.com/office/word/2010/wordprocessingGroup" xmlns:wpi="http://schemas.microsoft.com/office/word/2010/wordprocessingInk" xmlns:wne="http://schemas.microsoft.com/office/word/2006/wordml" xmlns:wps="http://schemas.microsoft.com/office/word/2010/wordprocessingShape" mc:Ignorable="w14 w15 w16se w16cid w16 w16cex wp14">
   <w:footnote w:type="separator" w:id="-1">
     <w:p>
       <w:r>
@@ -3072,17 +3527,17 @@
 </file>
 
 <file path=word/header1.xml><?xml version="1.0" encoding="utf-8"?>
-<w:hdr xmlns:wpc="http://schemas.microsoft.com/office/word/2010/wordprocessingCanvas" xmlns:cx="http://schemas.microsoft.com/office/drawing/2014/chartex" xmlns:cx1="http://schemas.microsoft.com/office/drawing/2015/9/8/chartex" xmlns:cx2="http://schemas.microsoft.com/office/drawing/2015/10/21/chartex" xmlns:cx3="http://schemas.microsoft.com/office/drawing/2016/5/9/chartex" xmlns:cx4="http://schemas.microsoft.com/office/drawing/2016/5/10/chartex" xmlns:cx5="http://schemas.microsoft.com/office/drawing/2016/5/11/chartex" xmlns:cx6="http://schemas.microsoft.com/office/drawing/2016/5/12/chartex" xmlns:cx7="http://schemas.microsoft.com/office/drawing/2016/5/13/chartex" xmlns:cx8="http://schemas.microsoft.com/office/drawing/2016/5/14/chartex" xmlns:mc="http://schemas.openxmlformats.org/markup-compatibility/2006" xmlns:aink="http://schemas.microsoft.com/office/drawing/2016/ink" xmlns:am3d="http://schemas.microsoft.com/office/drawing/2017/model3d" xmlns:o="urn:schemas-microsoft-com:office:office" xmlns:r="http://schemas.openxmlformats.org/officeDocument/2006/relationships" xmlns:m="http://schemas.openxmlformats.org/officeDocument/2006/math" xmlns:v="urn:schemas-microsoft-com:vml" xmlns:wp14="http://schemas.microsoft.com/office/word/2010/wordprocessingDrawing" xmlns:wp="http://schemas.openxmlformats.org/drawingml/2006/wordprocessingDrawing" xmlns:w10="urn:schemas-microsoft-com:office:word" xmlns:w="http://schemas.openxmlformats.org/wordprocessingml/2006/main" xmlns:w14="http://schemas.microsoft.com/office/word/2010/wordml" xmlns:w15="http://schemas.microsoft.com/office/word/2012/wordml" xmlns:w16cid="http://schemas.microsoft.com/office/word/2016/wordml/cid" xmlns:w16se="http://schemas.microsoft.com/office/word/2015/wordml/symex" xmlns:wpg="http://schemas.microsoft.com/office/word/2010/wordprocessingGroup" xmlns:wpi="http://schemas.microsoft.com/office/word/2010/wordprocessingInk" xmlns:wne="http://schemas.microsoft.com/office/word/2006/wordml" xmlns:wps="http://schemas.microsoft.com/office/word/2010/wordprocessingShape" mc:Ignorable="w14 w15 w16se w16cid wp14">
+<w:hdr xmlns:wpc="http://schemas.microsoft.com/office/word/2010/wordprocessingCanvas" xmlns:cx="http://schemas.microsoft.com/office/drawing/2014/chartex" xmlns:cx1="http://schemas.microsoft.com/office/drawing/2015/9/8/chartex" xmlns:cx2="http://schemas.microsoft.com/office/drawing/2015/10/21/chartex" xmlns:cx3="http://schemas.microsoft.com/office/drawing/2016/5/9/chartex" xmlns:cx4="http://schemas.microsoft.com/office/drawing/2016/5/10/chartex" xmlns:cx5="http://schemas.microsoft.com/office/drawing/2016/5/11/chartex" xmlns:cx6="http://schemas.microsoft.com/office/drawing/2016/5/12/chartex" xmlns:cx7="http://schemas.microsoft.com/office/drawing/2016/5/13/chartex" xmlns:cx8="http://schemas.microsoft.com/office/drawing/2016/5/14/chartex" xmlns:mc="http://schemas.openxmlformats.org/markup-compatibility/2006" xmlns:aink="http://schemas.microsoft.com/office/drawing/2016/ink" xmlns:am3d="http://schemas.microsoft.com/office/drawing/2017/model3d" xmlns:o="urn:schemas-microsoft-com:office:office" xmlns:r="http://schemas.openxmlformats.org/officeDocument/2006/relationships" xmlns:m="http://schemas.openxmlformats.org/officeDocument/2006/math" xmlns:v="urn:schemas-microsoft-com:vml" xmlns:wp14="http://schemas.microsoft.com/office/word/2010/wordprocessingDrawing" xmlns:wp="http://schemas.openxmlformats.org/drawingml/2006/wordprocessingDrawing" xmlns:w10="urn:schemas-microsoft-com:office:word" xmlns:w="http://schemas.openxmlformats.org/wordprocessingml/2006/main" xmlns:w14="http://schemas.microsoft.com/office/word/2010/wordml" xmlns:w15="http://schemas.microsoft.com/office/word/2012/wordml" xmlns:w16cex="http://schemas.microsoft.com/office/word/2018/wordml/cex" xmlns:w16cid="http://schemas.microsoft.com/office/word/2016/wordml/cid" xmlns:w16="http://schemas.microsoft.com/office/word/2018/wordml" xmlns:w16se="http://schemas.microsoft.com/office/word/2015/wordml/symex" xmlns:wpg="http://schemas.microsoft.com/office/word/2010/wordprocessingGroup" xmlns:wpi="http://schemas.microsoft.com/office/word/2010/wordprocessingInk" xmlns:wne="http://schemas.microsoft.com/office/word/2006/wordml" xmlns:wps="http://schemas.microsoft.com/office/word/2010/wordprocessingShape" mc:Ignorable="w14 w15 w16se w16cid w16 w16cex wp14">
   <w:p>
     <w:pPr>
-      <w:pStyle w:val="Header"/>
+      <w:pStyle w:val="a8"/>
     </w:pPr>
   </w:p>
 </w:hdr>
 </file>
 
 <file path=word/numbering.xml><?xml version="1.0" encoding="utf-8"?>
-<w:numbering xmlns:wpc="http://schemas.microsoft.com/office/word/2010/wordprocessingCanvas" xmlns:cx="http://schemas.microsoft.com/office/drawing/2014/chartex" xmlns:cx1="http://schemas.microsoft.com/office/drawing/2015/9/8/chartex" xmlns:cx2="http://schemas.microsoft.com/office/drawing/2015/10/21/chartex" xmlns:cx3="http://schemas.microsoft.com/office/drawing/2016/5/9/chartex" xmlns:cx4="http://schemas.microsoft.com/office/drawing/2016/5/10/chartex" xmlns:cx5="http://schemas.microsoft.com/office/drawing/2016/5/11/chartex" xmlns:cx6="http://schemas.microsoft.com/office/drawing/2016/5/12/chartex" xmlns:cx7="http://schemas.microsoft.com/office/drawing/2016/5/13/chartex" xmlns:cx8="http://schemas.microsoft.com/office/drawing/2016/5/14/chartex" xmlns:mc="http://schemas.openxmlformats.org/markup-compatibility/2006" xmlns:aink="http://schemas.microsoft.com/office/drawing/2016/ink" xmlns:am3d="http://schemas.microsoft.com/office/drawing/2017/model3d" xmlns:o="urn:schemas-microsoft-com:office:office" xmlns:r="http://schemas.openxmlformats.org/officeDocument/2006/relationships" xmlns:m="http://schemas.openxmlformats.org/officeDocument/2006/math" xmlns:v="urn:schemas-microsoft-com:vml" xmlns:wp14="http://schemas.microsoft.com/office/word/2010/wordprocessingDrawing" xmlns:wp="http://schemas.openxmlformats.org/drawingml/2006/wordprocessingDrawing" xmlns:w10="urn:schemas-microsoft-com:office:word" xmlns:w="http://schemas.openxmlformats.org/wordprocessingml/2006/main" xmlns:w14="http://schemas.microsoft.com/office/word/2010/wordml" xmlns:w15="http://schemas.microsoft.com/office/word/2012/wordml" xmlns:w16cid="http://schemas.microsoft.com/office/word/2016/wordml/cid" xmlns:w16se="http://schemas.microsoft.com/office/word/2015/wordml/symex" xmlns:wpg="http://schemas.microsoft.com/office/word/2010/wordprocessingGroup" xmlns:wpi="http://schemas.microsoft.com/office/word/2010/wordprocessingInk" xmlns:wne="http://schemas.microsoft.com/office/word/2006/wordml" xmlns:wps="http://schemas.microsoft.com/office/word/2010/wordprocessingShape" mc:Ignorable="w14 w15 w16se w16cid wp14">
+<w:numbering xmlns:wpc="http://schemas.microsoft.com/office/word/2010/wordprocessingCanvas" xmlns:cx="http://schemas.microsoft.com/office/drawing/2014/chartex" xmlns:cx1="http://schemas.microsoft.com/office/drawing/2015/9/8/chartex" xmlns:cx2="http://schemas.microsoft.com/office/drawing/2015/10/21/chartex" xmlns:cx3="http://schemas.microsoft.com/office/drawing/2016/5/9/chartex" xmlns:cx4="http://schemas.microsoft.com/office/drawing/2016/5/10/chartex" xmlns:cx5="http://schemas.microsoft.com/office/drawing/2016/5/11/chartex" xmlns:cx6="http://schemas.microsoft.com/office/drawing/2016/5/12/chartex" xmlns:cx7="http://schemas.microsoft.com/office/drawing/2016/5/13/chartex" xmlns:cx8="http://schemas.microsoft.com/office/drawing/2016/5/14/chartex" xmlns:mc="http://schemas.openxmlformats.org/markup-compatibility/2006" xmlns:aink="http://schemas.microsoft.com/office/drawing/2016/ink" xmlns:am3d="http://schemas.microsoft.com/office/drawing/2017/model3d" xmlns:o="urn:schemas-microsoft-com:office:office" xmlns:r="http://schemas.openxmlformats.org/officeDocument/2006/relationships" xmlns:m="http://schemas.openxmlformats.org/officeDocument/2006/math" xmlns:v="urn:schemas-microsoft-com:vml" xmlns:wp14="http://schemas.microsoft.com/office/word/2010/wordprocessingDrawing" xmlns:wp="http://schemas.openxmlformats.org/drawingml/2006/wordprocessingDrawing" xmlns:w10="urn:schemas-microsoft-com:office:word" xmlns:w="http://schemas.openxmlformats.org/wordprocessingml/2006/main" xmlns:w14="http://schemas.microsoft.com/office/word/2010/wordml" xmlns:w15="http://schemas.microsoft.com/office/word/2012/wordml" xmlns:w16cex="http://schemas.microsoft.com/office/word/2018/wordml/cex" xmlns:w16cid="http://schemas.microsoft.com/office/word/2016/wordml/cid" xmlns:w16="http://schemas.microsoft.com/office/word/2018/wordml" xmlns:w16se="http://schemas.microsoft.com/office/word/2015/wordml/symex" xmlns:wpg="http://schemas.microsoft.com/office/word/2010/wordprocessingGroup" xmlns:wpi="http://schemas.microsoft.com/office/word/2010/wordprocessingInk" xmlns:wne="http://schemas.microsoft.com/office/word/2006/wordml" xmlns:wps="http://schemas.microsoft.com/office/word/2010/wordprocessingShape" mc:Ignorable="w14 w15 w16se w16cid w16 w16cex wp14">
   <w:abstractNum w:abstractNumId="0" w15:restartNumberingAfterBreak="0">
     <w:nsid w:val="FFFFFF7C"/>
     <w:multiLevelType w:val="singleLevel"/>
@@ -3090,7 +3545,7 @@
     <w:lvl w:ilvl="0">
       <w:start w:val="1"/>
       <w:numFmt w:val="decimal"/>
-      <w:pStyle w:val="ListNumber5"/>
+      <w:pStyle w:val="5"/>
       <w:lvlText w:val="%1."/>
       <w:lvlJc w:val="left"/>
       <w:pPr>
@@ -3108,7 +3563,7 @@
     <w:lvl w:ilvl="0">
       <w:start w:val="1"/>
       <w:numFmt w:val="decimal"/>
-      <w:pStyle w:val="ListNumber4"/>
+      <w:pStyle w:val="4"/>
       <w:lvlText w:val="%1."/>
       <w:lvlJc w:val="left"/>
       <w:pPr>
@@ -3126,7 +3581,7 @@
     <w:lvl w:ilvl="0">
       <w:start w:val="1"/>
       <w:numFmt w:val="decimal"/>
-      <w:pStyle w:val="ListNumber3"/>
+      <w:pStyle w:val="3"/>
       <w:lvlText w:val="%1."/>
       <w:lvlJc w:val="left"/>
       <w:pPr>
@@ -3144,7 +3599,7 @@
     <w:lvl w:ilvl="0">
       <w:start w:val="1"/>
       <w:numFmt w:val="decimal"/>
-      <w:pStyle w:val="ListNumber2"/>
+      <w:pStyle w:val="2"/>
       <w:lvlText w:val="%1."/>
       <w:lvlJc w:val="left"/>
       <w:pPr>
@@ -3162,7 +3617,7 @@
     <w:lvl w:ilvl="0">
       <w:start w:val="1"/>
       <w:numFmt w:val="bullet"/>
-      <w:pStyle w:val="ListBullet5"/>
+      <w:pStyle w:val="50"/>
       <w:lvlText w:val=""/>
       <w:lvlJc w:val="left"/>
       <w:pPr>
@@ -3183,7 +3638,7 @@
     <w:lvl w:ilvl="0">
       <w:start w:val="1"/>
       <w:numFmt w:val="bullet"/>
-      <w:pStyle w:val="ListBullet4"/>
+      <w:pStyle w:val="40"/>
       <w:lvlText w:val=""/>
       <w:lvlJc w:val="left"/>
       <w:pPr>
@@ -3204,7 +3659,7 @@
     <w:lvl w:ilvl="0">
       <w:start w:val="1"/>
       <w:numFmt w:val="bullet"/>
-      <w:pStyle w:val="ListBullet3"/>
+      <w:pStyle w:val="30"/>
       <w:lvlText w:val=""/>
       <w:lvlJc w:val="left"/>
       <w:pPr>
@@ -3225,7 +3680,7 @@
     <w:lvl w:ilvl="0">
       <w:start w:val="1"/>
       <w:numFmt w:val="bullet"/>
-      <w:pStyle w:val="ListBullet2"/>
+      <w:pStyle w:val="20"/>
       <w:lvlText w:val=""/>
       <w:lvlJc w:val="left"/>
       <w:pPr>
@@ -3246,7 +3701,7 @@
     <w:lvl w:ilvl="0">
       <w:start w:val="1"/>
       <w:numFmt w:val="decimal"/>
-      <w:pStyle w:val="ListNumber"/>
+      <w:pStyle w:val="a"/>
       <w:lvlText w:val="%1."/>
       <w:lvlJc w:val="left"/>
       <w:pPr>
@@ -3264,7 +3719,7 @@
     <w:lvl w:ilvl="0">
       <w:start w:val="1"/>
       <w:numFmt w:val="bullet"/>
-      <w:pStyle w:val="ListBullet"/>
+      <w:pStyle w:val="a0"/>
       <w:lvlText w:val=""/>
       <w:lvlJc w:val="left"/>
       <w:pPr>
@@ -4595,7 +5050,7 @@
     <w:lvl w:ilvl="0" w:tplc="0C08F96C">
       <w:start w:val="1"/>
       <w:numFmt w:val="bullet"/>
-      <w:pStyle w:val="ListParagraph"/>
+      <w:pStyle w:val="a1"/>
       <w:lvlText w:val=""/>
       <w:lvlJc w:val="left"/>
       <w:pPr>
@@ -5216,7 +5671,7 @@
     <w:lvl w:ilvl="5">
       <w:start w:val="1"/>
       <w:numFmt w:val="lowerLetter"/>
-      <w:pStyle w:val="Heading6"/>
+      <w:pStyle w:val="6"/>
       <w:lvlText w:val="%6)"/>
       <w:lvlJc w:val="left"/>
       <w:pPr>
@@ -5226,7 +5681,7 @@
     <w:lvl w:ilvl="6">
       <w:start w:val="1"/>
       <w:numFmt w:val="lowerRoman"/>
-      <w:pStyle w:val="Heading7"/>
+      <w:pStyle w:val="7"/>
       <w:lvlText w:val="%7)"/>
       <w:lvlJc w:val="right"/>
       <w:pPr>
@@ -5236,7 +5691,7 @@
     <w:lvl w:ilvl="7">
       <w:start w:val="1"/>
       <w:numFmt w:val="lowerLetter"/>
-      <w:pStyle w:val="Heading8"/>
+      <w:pStyle w:val="8"/>
       <w:lvlText w:val="%8."/>
       <w:lvlJc w:val="left"/>
       <w:pPr>
@@ -5246,7 +5701,7 @@
     <w:lvl w:ilvl="8">
       <w:start w:val="1"/>
       <w:numFmt w:val="lowerRoman"/>
-      <w:pStyle w:val="Heading9"/>
+      <w:pStyle w:val="9"/>
       <w:lvlText w:val="%9."/>
       <w:lvlJc w:val="right"/>
       <w:pPr>
@@ -5516,7 +5971,7 @@
 </file>
 
 <file path=word/styles.xml><?xml version="1.0" encoding="utf-8"?>
-<w:styles xmlns:mc="http://schemas.openxmlformats.org/markup-compatibility/2006" xmlns:r="http://schemas.openxmlformats.org/officeDocument/2006/relationships" xmlns:w="http://schemas.openxmlformats.org/wordprocessingml/2006/main" xmlns:w14="http://schemas.microsoft.com/office/word/2010/wordml" xmlns:w15="http://schemas.microsoft.com/office/word/2012/wordml" xmlns:w16cid="http://schemas.microsoft.com/office/word/2016/wordml/cid" xmlns:w16se="http://schemas.microsoft.com/office/word/2015/wordml/symex" mc:Ignorable="w14 w15 w16se w16cid">
+<w:styles xmlns:mc="http://schemas.openxmlformats.org/markup-compatibility/2006" xmlns:r="http://schemas.openxmlformats.org/officeDocument/2006/relationships" xmlns:w="http://schemas.openxmlformats.org/wordprocessingml/2006/main" xmlns:w14="http://schemas.microsoft.com/office/word/2010/wordml" xmlns:w15="http://schemas.microsoft.com/office/word/2012/wordml" xmlns:w16cex="http://schemas.microsoft.com/office/word/2018/wordml/cex" xmlns:w16cid="http://schemas.microsoft.com/office/word/2016/wordml/cid" xmlns:w16="http://schemas.microsoft.com/office/word/2018/wordml" xmlns:w16se="http://schemas.microsoft.com/office/word/2015/wordml/symex" mc:Ignorable="w14 w15 w16se w16cid w16 w16cex">
   <w:docDefaults>
     <w:rPrDefault>
       <w:rPr>
@@ -5897,7 +6352,7 @@
     <w:lsdException w:name="Unresolved Mention" w:semiHidden="1" w:uiPriority="99" w:unhideWhenUsed="1"/>
     <w:lsdException w:name="Smart Link" w:semiHidden="1" w:uiPriority="99" w:unhideWhenUsed="1"/>
   </w:latentStyles>
-  <w:style w:type="paragraph" w:default="1" w:styleId="Normal">
+  <w:style w:type="paragraph" w:default="1" w:styleId="a2">
     <w:name w:val="Normal"/>
     <w:qFormat/>
     <w:rsid w:val="00586A35"/>
@@ -5912,11 +6367,11 @@
       <w:lang w:val="en-US" w:eastAsia="en-US"/>
     </w:rPr>
   </w:style>
-  <w:style w:type="paragraph" w:styleId="Heading1">
+  <w:style w:type="paragraph" w:styleId="1">
     <w:name w:val="heading 1"/>
-    <w:basedOn w:val="Normal"/>
-    <w:next w:val="Normal"/>
-    <w:link w:val="Heading1Char"/>
+    <w:basedOn w:val="a2"/>
+    <w:next w:val="a2"/>
+    <w:link w:val="10"/>
     <w:autoRedefine/>
     <w:uiPriority w:val="9"/>
     <w:qFormat/>
@@ -5937,11 +6392,11 @@
       <w:szCs w:val="28"/>
     </w:rPr>
   </w:style>
-  <w:style w:type="paragraph" w:styleId="Heading2">
+  <w:style w:type="paragraph" w:styleId="21">
     <w:name w:val="heading 2"/>
-    <w:basedOn w:val="Normal"/>
-    <w:next w:val="Normal"/>
-    <w:link w:val="Heading2Char"/>
+    <w:basedOn w:val="a2"/>
+    <w:next w:val="a2"/>
+    <w:link w:val="22"/>
     <w:uiPriority w:val="9"/>
     <w:unhideWhenUsed/>
     <w:qFormat/>
@@ -5962,11 +6417,11 @@
       <w:szCs w:val="26"/>
     </w:rPr>
   </w:style>
-  <w:style w:type="paragraph" w:styleId="Heading3">
+  <w:style w:type="paragraph" w:styleId="31">
     <w:name w:val="heading 3"/>
-    <w:basedOn w:val="Normal"/>
-    <w:next w:val="Normal"/>
-    <w:link w:val="Heading3Char"/>
+    <w:basedOn w:val="a2"/>
+    <w:next w:val="a2"/>
+    <w:link w:val="32"/>
     <w:uiPriority w:val="9"/>
     <w:unhideWhenUsed/>
     <w:qFormat/>
@@ -5985,11 +6440,11 @@
       <w:color w:val="943634" w:themeColor="accent2" w:themeShade="BF"/>
     </w:rPr>
   </w:style>
-  <w:style w:type="paragraph" w:styleId="Heading4">
+  <w:style w:type="paragraph" w:styleId="41">
     <w:name w:val="heading 4"/>
-    <w:basedOn w:val="Normal"/>
-    <w:next w:val="Normal"/>
-    <w:link w:val="Heading4Char"/>
+    <w:basedOn w:val="a2"/>
+    <w:next w:val="a2"/>
+    <w:link w:val="42"/>
     <w:uiPriority w:val="9"/>
     <w:unhideWhenUsed/>
     <w:qFormat/>
@@ -6009,11 +6464,11 @@
       <w:color w:val="943634" w:themeColor="accent2" w:themeShade="BF"/>
     </w:rPr>
   </w:style>
-  <w:style w:type="paragraph" w:styleId="Heading5">
+  <w:style w:type="paragraph" w:styleId="51">
     <w:name w:val="heading 5"/>
-    <w:basedOn w:val="Normal"/>
-    <w:next w:val="Normal"/>
-    <w:link w:val="Heading5Char"/>
+    <w:basedOn w:val="a2"/>
+    <w:next w:val="a2"/>
+    <w:link w:val="52"/>
     <w:uiPriority w:val="9"/>
     <w:unhideWhenUsed/>
     <w:qFormat/>
@@ -6032,11 +6487,11 @@
       <w:sz w:val="20"/>
     </w:rPr>
   </w:style>
-  <w:style w:type="paragraph" w:styleId="Heading6">
+  <w:style w:type="paragraph" w:styleId="6">
     <w:name w:val="heading 6"/>
-    <w:basedOn w:val="Normal"/>
-    <w:next w:val="Normal"/>
-    <w:link w:val="Heading6Char"/>
+    <w:basedOn w:val="a2"/>
+    <w:next w:val="a2"/>
+    <w:link w:val="60"/>
     <w:unhideWhenUsed/>
     <w:qFormat/>
     <w:locked/>
@@ -6057,11 +6512,11 @@
       <w:lang w:val="en-GB" w:bidi="ar-DZ"/>
     </w:rPr>
   </w:style>
-  <w:style w:type="paragraph" w:styleId="Heading7">
+  <w:style w:type="paragraph" w:styleId="7">
     <w:name w:val="heading 7"/>
-    <w:basedOn w:val="Normal"/>
-    <w:next w:val="Normal"/>
-    <w:link w:val="Heading7Char"/>
+    <w:basedOn w:val="a2"/>
+    <w:next w:val="a2"/>
+    <w:link w:val="70"/>
     <w:unhideWhenUsed/>
     <w:qFormat/>
     <w:locked/>
@@ -6083,11 +6538,11 @@
       <w:lang w:val="en-GB" w:bidi="ar-DZ"/>
     </w:rPr>
   </w:style>
-  <w:style w:type="paragraph" w:styleId="Heading8">
+  <w:style w:type="paragraph" w:styleId="8">
     <w:name w:val="heading 8"/>
-    <w:basedOn w:val="Normal"/>
-    <w:next w:val="Normal"/>
-    <w:link w:val="Heading8Char"/>
+    <w:basedOn w:val="a2"/>
+    <w:next w:val="a2"/>
+    <w:link w:val="80"/>
     <w:unhideWhenUsed/>
     <w:qFormat/>
     <w:locked/>
@@ -6111,11 +6566,11 @@
       <w:lang w:val="en-GB" w:bidi="ar-DZ"/>
     </w:rPr>
   </w:style>
-  <w:style w:type="paragraph" w:styleId="Heading9">
+  <w:style w:type="paragraph" w:styleId="9">
     <w:name w:val="heading 9"/>
-    <w:basedOn w:val="Normal"/>
-    <w:next w:val="Normal"/>
-    <w:link w:val="Heading9Char"/>
+    <w:basedOn w:val="a2"/>
+    <w:next w:val="a2"/>
+    <w:link w:val="90"/>
     <w:unhideWhenUsed/>
     <w:qFormat/>
     <w:locked/>
@@ -6136,13 +6591,13 @@
       <w:lang w:val="en-GB" w:bidi="ar-DZ"/>
     </w:rPr>
   </w:style>
-  <w:style w:type="character" w:default="1" w:styleId="DefaultParagraphFont">
+  <w:style w:type="character" w:default="1" w:styleId="a3">
     <w:name w:val="Default Paragraph Font"/>
     <w:uiPriority w:val="1"/>
     <w:semiHidden/>
     <w:unhideWhenUsed/>
   </w:style>
-  <w:style w:type="table" w:default="1" w:styleId="TableNormal">
+  <w:style w:type="table" w:default="1" w:styleId="a4">
     <w:name w:val="Normal Table"/>
     <w:uiPriority w:val="99"/>
     <w:semiHidden/>
@@ -6157,16 +6612,16 @@
       </w:tblCellMar>
     </w:tblPr>
   </w:style>
-  <w:style w:type="numbering" w:default="1" w:styleId="NoList">
+  <w:style w:type="numbering" w:default="1" w:styleId="a5">
     <w:name w:val="No List"/>
     <w:uiPriority w:val="99"/>
     <w:semiHidden/>
     <w:unhideWhenUsed/>
   </w:style>
-  <w:style w:type="paragraph" w:styleId="BalloonText">
+  <w:style w:type="paragraph" w:styleId="a6">
     <w:name w:val="Balloon Text"/>
-    <w:basedOn w:val="Normal"/>
-    <w:link w:val="BalloonTextChar"/>
+    <w:basedOn w:val="a2"/>
+    <w:link w:val="a7"/>
     <w:semiHidden/>
     <w:rsid w:val="00586A35"/>
     <w:rPr>
@@ -6175,10 +6630,10 @@
       <w:szCs w:val="16"/>
     </w:rPr>
   </w:style>
-  <w:style w:type="character" w:customStyle="1" w:styleId="BalloonTextChar">
-    <w:name w:val="Balloon Text Char"/>
-    <w:basedOn w:val="DefaultParagraphFont"/>
-    <w:link w:val="BalloonText"/>
+  <w:style w:type="character" w:customStyle="1" w:styleId="a7">
+    <w:name w:val="批注框文本 字符"/>
+    <w:basedOn w:val="a3"/>
+    <w:link w:val="a6"/>
     <w:semiHidden/>
     <w:locked/>
     <w:rsid w:val="00586A35"/>
@@ -6189,10 +6644,10 @@
       <w:lang w:val="en-US" w:eastAsia="en-US"/>
     </w:rPr>
   </w:style>
-  <w:style w:type="paragraph" w:styleId="Header">
+  <w:style w:type="paragraph" w:styleId="a8">
     <w:name w:val="header"/>
-    <w:basedOn w:val="Normal"/>
-    <w:link w:val="HeaderChar"/>
+    <w:basedOn w:val="a2"/>
+    <w:link w:val="a9"/>
     <w:semiHidden/>
     <w:rsid w:val="00586A35"/>
     <w:pPr>
@@ -6202,10 +6657,10 @@
       </w:tabs>
     </w:pPr>
   </w:style>
-  <w:style w:type="character" w:customStyle="1" w:styleId="HeaderChar">
-    <w:name w:val="Header Char"/>
-    <w:basedOn w:val="DefaultParagraphFont"/>
-    <w:link w:val="Header"/>
+  <w:style w:type="character" w:customStyle="1" w:styleId="a9">
+    <w:name w:val="页眉 字符"/>
+    <w:basedOn w:val="a3"/>
+    <w:link w:val="a8"/>
     <w:semiHidden/>
     <w:locked/>
     <w:rsid w:val="00586A35"/>
@@ -6216,10 +6671,10 @@
       <w:lang w:val="en-US" w:eastAsia="en-US"/>
     </w:rPr>
   </w:style>
-  <w:style w:type="paragraph" w:styleId="Footer">
+  <w:style w:type="paragraph" w:styleId="aa">
     <w:name w:val="footer"/>
-    <w:basedOn w:val="Normal"/>
-    <w:link w:val="FooterChar"/>
+    <w:basedOn w:val="a2"/>
+    <w:link w:val="ab"/>
     <w:rsid w:val="00586A35"/>
     <w:pPr>
       <w:tabs>
@@ -6228,10 +6683,10 @@
       </w:tabs>
     </w:pPr>
   </w:style>
-  <w:style w:type="character" w:customStyle="1" w:styleId="FooterChar">
-    <w:name w:val="Footer Char"/>
-    <w:basedOn w:val="DefaultParagraphFont"/>
-    <w:link w:val="Footer"/>
+  <w:style w:type="character" w:customStyle="1" w:styleId="ab">
+    <w:name w:val="页脚 字符"/>
+    <w:basedOn w:val="a3"/>
+    <w:link w:val="aa"/>
     <w:locked/>
     <w:rsid w:val="00586A35"/>
     <w:rPr>
@@ -6241,10 +6696,10 @@
       <w:lang w:val="en-US" w:eastAsia="en-US"/>
     </w:rPr>
   </w:style>
-  <w:style w:type="paragraph" w:styleId="EndnoteText">
+  <w:style w:type="paragraph" w:styleId="ac">
     <w:name w:val="endnote text"/>
-    <w:basedOn w:val="Normal"/>
-    <w:link w:val="EndnoteTextChar"/>
+    <w:basedOn w:val="a2"/>
+    <w:link w:val="ad"/>
     <w:uiPriority w:val="99"/>
     <w:unhideWhenUsed/>
     <w:rsid w:val="00586A35"/>
@@ -6253,10 +6708,10 @@
       <w:szCs w:val="20"/>
     </w:rPr>
   </w:style>
-  <w:style w:type="character" w:customStyle="1" w:styleId="EndnoteTextChar">
-    <w:name w:val="Endnote Text Char"/>
-    <w:basedOn w:val="DefaultParagraphFont"/>
-    <w:link w:val="EndnoteText"/>
+  <w:style w:type="character" w:customStyle="1" w:styleId="ad">
+    <w:name w:val="尾注文本 字符"/>
+    <w:basedOn w:val="a3"/>
+    <w:link w:val="ac"/>
     <w:uiPriority w:val="99"/>
     <w:locked/>
     <w:rsid w:val="00586A35"/>
@@ -6265,9 +6720,9 @@
       <w:lang w:val="en-US" w:eastAsia="en-US"/>
     </w:rPr>
   </w:style>
-  <w:style w:type="character" w:styleId="EndnoteReference">
+  <w:style w:type="character" w:styleId="ae">
     <w:name w:val="endnote reference"/>
-    <w:basedOn w:val="DefaultParagraphFont"/>
+    <w:basedOn w:val="a3"/>
     <w:uiPriority w:val="99"/>
     <w:unhideWhenUsed/>
     <w:rsid w:val="00586A35"/>
@@ -6275,9 +6730,9 @@
       <w:vertAlign w:val="superscript"/>
     </w:rPr>
   </w:style>
-  <w:style w:type="table" w:styleId="TableGrid">
+  <w:style w:type="table" w:styleId="af">
     <w:name w:val="Table Grid"/>
-    <w:basedOn w:val="TableNormal"/>
+    <w:basedOn w:val="a4"/>
     <w:locked/>
     <w:rsid w:val="00586A35"/>
     <w:rPr>
@@ -6295,7 +6750,7 @@
       </w:tblBorders>
     </w:tblPr>
   </w:style>
-  <w:style w:type="character" w:styleId="Emphasis">
+  <w:style w:type="character" w:styleId="af0">
     <w:name w:val="Emphasis"/>
     <w:uiPriority w:val="20"/>
     <w:qFormat/>
@@ -6305,9 +6760,9 @@
       <w:iCs/>
     </w:rPr>
   </w:style>
-  <w:style w:type="character" w:styleId="Hyperlink">
+  <w:style w:type="character" w:styleId="af1">
     <w:name w:val="Hyperlink"/>
-    <w:basedOn w:val="DefaultParagraphFont"/>
+    <w:basedOn w:val="a3"/>
     <w:uiPriority w:val="99"/>
     <w:unhideWhenUsed/>
     <w:rsid w:val="00586A35"/>
@@ -6316,9 +6771,9 @@
       <w:u w:val="single"/>
     </w:rPr>
   </w:style>
-  <w:style w:type="character" w:styleId="FollowedHyperlink">
+  <w:style w:type="character" w:styleId="af2">
     <w:name w:val="FollowedHyperlink"/>
-    <w:basedOn w:val="DefaultParagraphFont"/>
+    <w:basedOn w:val="a3"/>
     <w:uiPriority w:val="99"/>
     <w:unhideWhenUsed/>
     <w:rsid w:val="00586A35"/>
@@ -6339,9 +6794,9 @@
   <w:style w:type="character" w:customStyle="1" w:styleId="page">
     <w:name w:val="page"/>
   </w:style>
-  <w:style w:type="paragraph" w:styleId="NormalWeb">
+  <w:style w:type="paragraph" w:styleId="af3">
     <w:name w:val="Normal (Web)"/>
-    <w:basedOn w:val="Normal"/>
+    <w:basedOn w:val="a2"/>
     <w:uiPriority w:val="99"/>
     <w:unhideWhenUsed/>
     <w:pPr>
@@ -6365,28 +6820,28 @@
       <w:szCs w:val="24"/>
     </w:rPr>
   </w:style>
-  <w:style w:type="character" w:styleId="CommentReference">
+  <w:style w:type="character" w:styleId="af4">
     <w:name w:val="annotation reference"/>
-    <w:basedOn w:val="DefaultParagraphFont"/>
+    <w:basedOn w:val="a3"/>
     <w:rsid w:val="00586A35"/>
     <w:rPr>
       <w:sz w:val="16"/>
       <w:szCs w:val="16"/>
     </w:rPr>
   </w:style>
-  <w:style w:type="paragraph" w:styleId="CommentText">
+  <w:style w:type="paragraph" w:styleId="af5">
     <w:name w:val="annotation text"/>
-    <w:basedOn w:val="Normal"/>
-    <w:link w:val="CommentTextChar"/>
+    <w:basedOn w:val="a2"/>
+    <w:link w:val="af6"/>
     <w:rsid w:val="00586A35"/>
     <w:rPr>
       <w:sz w:val="20"/>
     </w:rPr>
   </w:style>
-  <w:style w:type="character" w:customStyle="1" w:styleId="CommentTextChar">
-    <w:name w:val="Comment Text Char"/>
-    <w:basedOn w:val="DefaultParagraphFont"/>
-    <w:link w:val="CommentText"/>
+  <w:style w:type="character" w:customStyle="1" w:styleId="af6">
+    <w:name w:val="批注文字 字符"/>
+    <w:basedOn w:val="a3"/>
+    <w:link w:val="af5"/>
     <w:rsid w:val="00586A35"/>
     <w:rPr>
       <w:rFonts w:ascii="Linux Libertine" w:eastAsiaTheme="minorHAnsi" w:hAnsi="Linux Libertine" w:cstheme="minorBidi"/>
@@ -6394,21 +6849,21 @@
       <w:lang w:val="en-US" w:eastAsia="en-US"/>
     </w:rPr>
   </w:style>
-  <w:style w:type="paragraph" w:styleId="CommentSubject">
+  <w:style w:type="paragraph" w:styleId="af7">
     <w:name w:val="annotation subject"/>
-    <w:basedOn w:val="CommentText"/>
-    <w:next w:val="CommentText"/>
-    <w:link w:val="CommentSubjectChar"/>
+    <w:basedOn w:val="af5"/>
+    <w:next w:val="af5"/>
+    <w:link w:val="af8"/>
     <w:rsid w:val="00586A35"/>
     <w:rPr>
       <w:b/>
       <w:bCs/>
     </w:rPr>
   </w:style>
-  <w:style w:type="character" w:customStyle="1" w:styleId="CommentSubjectChar">
-    <w:name w:val="Comment Subject Char"/>
-    <w:basedOn w:val="CommentTextChar"/>
-    <w:link w:val="CommentSubject"/>
+  <w:style w:type="character" w:customStyle="1" w:styleId="af8">
+    <w:name w:val="批注主题 字符"/>
+    <w:basedOn w:val="af6"/>
+    <w:link w:val="af7"/>
     <w:rsid w:val="00586A35"/>
     <w:rPr>
       <w:rFonts w:ascii="Linux Libertine" w:eastAsiaTheme="minorHAnsi" w:hAnsi="Linux Libertine" w:cstheme="minorBidi"/>
@@ -6424,9 +6879,9 @@
   <w:style w:type="character" w:customStyle="1" w:styleId="source">
     <w:name w:val="source"/>
   </w:style>
-  <w:style w:type="character" w:styleId="Strong">
+  <w:style w:type="character" w:styleId="af9">
     <w:name w:val="Strong"/>
-    <w:basedOn w:val="DefaultParagraphFont"/>
+    <w:basedOn w:val="a3"/>
     <w:uiPriority w:val="22"/>
     <w:qFormat/>
     <w:locked/>
@@ -6441,9 +6896,9 @@
   </w:style>
   <w:style w:type="character" w:customStyle="1" w:styleId="hithilite">
     <w:name w:val="hithilite"/>
-    <w:basedOn w:val="DefaultParagraphFont"/>
-  </w:style>
-  <w:style w:type="paragraph" w:styleId="ListParagraph">
+    <w:basedOn w:val="a3"/>
+  </w:style>
+  <w:style w:type="paragraph" w:styleId="a1">
     <w:name w:val="List Paragraph"/>
     <w:autoRedefine/>
     <w:uiPriority w:val="34"/>
@@ -6464,10 +6919,10 @@
       <w:lang w:val="en-US" w:eastAsia="en-US"/>
     </w:rPr>
   </w:style>
-  <w:style w:type="character" w:customStyle="1" w:styleId="Heading1Char">
-    <w:name w:val="Heading 1 Char"/>
-    <w:basedOn w:val="DefaultParagraphFont"/>
-    <w:link w:val="Heading1"/>
+  <w:style w:type="character" w:customStyle="1" w:styleId="10">
+    <w:name w:val="标题 1 字符"/>
+    <w:basedOn w:val="a3"/>
+    <w:link w:val="1"/>
     <w:uiPriority w:val="9"/>
     <w:rsid w:val="00586A35"/>
     <w:rPr>
@@ -6480,10 +6935,10 @@
       <w:lang w:val="en-US" w:eastAsia="en-US"/>
     </w:rPr>
   </w:style>
-  <w:style w:type="character" w:customStyle="1" w:styleId="Heading2Char">
-    <w:name w:val="Heading 2 Char"/>
-    <w:basedOn w:val="DefaultParagraphFont"/>
-    <w:link w:val="Heading2"/>
+  <w:style w:type="character" w:customStyle="1" w:styleId="22">
+    <w:name w:val="标题 2 字符"/>
+    <w:basedOn w:val="a3"/>
+    <w:link w:val="21"/>
     <w:uiPriority w:val="9"/>
     <w:rsid w:val="00586A35"/>
     <w:rPr>
@@ -6496,10 +6951,10 @@
       <w:lang w:val="en-US" w:eastAsia="en-US"/>
     </w:rPr>
   </w:style>
-  <w:style w:type="character" w:customStyle="1" w:styleId="Heading3Char">
-    <w:name w:val="Heading 3 Char"/>
-    <w:basedOn w:val="DefaultParagraphFont"/>
-    <w:link w:val="Heading3"/>
+  <w:style w:type="character" w:customStyle="1" w:styleId="32">
+    <w:name w:val="标题 3 字符"/>
+    <w:basedOn w:val="a3"/>
+    <w:link w:val="31"/>
     <w:uiPriority w:val="9"/>
     <w:rsid w:val="00586A35"/>
     <w:rPr>
@@ -6512,10 +6967,10 @@
       <w:lang w:val="en-US" w:eastAsia="en-US"/>
     </w:rPr>
   </w:style>
-  <w:style w:type="character" w:customStyle="1" w:styleId="Heading4Char">
-    <w:name w:val="Heading 4 Char"/>
-    <w:basedOn w:val="DefaultParagraphFont"/>
-    <w:link w:val="Heading4"/>
+  <w:style w:type="character" w:customStyle="1" w:styleId="42">
+    <w:name w:val="标题 4 字符"/>
+    <w:basedOn w:val="a3"/>
+    <w:link w:val="41"/>
     <w:uiPriority w:val="9"/>
     <w:rsid w:val="00586A35"/>
     <w:rPr>
@@ -6529,10 +6984,10 @@
       <w:lang w:val="en-US" w:eastAsia="en-US"/>
     </w:rPr>
   </w:style>
-  <w:style w:type="character" w:customStyle="1" w:styleId="Heading5Char">
-    <w:name w:val="Heading 5 Char"/>
-    <w:basedOn w:val="DefaultParagraphFont"/>
-    <w:link w:val="Heading5"/>
+  <w:style w:type="character" w:customStyle="1" w:styleId="52">
+    <w:name w:val="标题 5 字符"/>
+    <w:basedOn w:val="a3"/>
+    <w:link w:val="51"/>
     <w:uiPriority w:val="9"/>
     <w:rsid w:val="00586A35"/>
     <w:rPr>
@@ -6543,10 +6998,10 @@
       <w:lang w:val="en-US" w:eastAsia="en-US"/>
     </w:rPr>
   </w:style>
-  <w:style w:type="character" w:customStyle="1" w:styleId="Heading6Char">
-    <w:name w:val="Heading 6 Char"/>
-    <w:basedOn w:val="DefaultParagraphFont"/>
-    <w:link w:val="Heading6"/>
+  <w:style w:type="character" w:customStyle="1" w:styleId="60">
+    <w:name w:val="标题 6 字符"/>
+    <w:basedOn w:val="a3"/>
+    <w:link w:val="6"/>
     <w:rsid w:val="00586A35"/>
     <w:rPr>
       <w:rFonts w:ascii="Times New Roman" w:eastAsia="Times New Roman" w:hAnsi="Times New Roman" w:cstheme="minorBidi"/>
@@ -6556,10 +7011,10 @@
       <w:lang w:val="en-GB" w:eastAsia="en-US" w:bidi="ar-DZ"/>
     </w:rPr>
   </w:style>
-  <w:style w:type="character" w:customStyle="1" w:styleId="Heading7Char">
-    <w:name w:val="Heading 7 Char"/>
-    <w:basedOn w:val="DefaultParagraphFont"/>
-    <w:link w:val="Heading7"/>
+  <w:style w:type="character" w:customStyle="1" w:styleId="70">
+    <w:name w:val="标题 7 字符"/>
+    <w:basedOn w:val="a3"/>
+    <w:link w:val="7"/>
     <w:rsid w:val="00586A35"/>
     <w:rPr>
       <w:rFonts w:ascii="Times New Roman" w:eastAsia="Times New Roman" w:hAnsi="Times New Roman" w:cstheme="minorBidi"/>
@@ -6569,10 +7024,10 @@
       <w:lang w:val="en-GB" w:eastAsia="en-US" w:bidi="ar-DZ"/>
     </w:rPr>
   </w:style>
-  <w:style w:type="character" w:customStyle="1" w:styleId="Heading8Char">
-    <w:name w:val="Heading 8 Char"/>
-    <w:basedOn w:val="DefaultParagraphFont"/>
-    <w:link w:val="Heading8"/>
+  <w:style w:type="character" w:customStyle="1" w:styleId="80">
+    <w:name w:val="标题 8 字符"/>
+    <w:basedOn w:val="a3"/>
+    <w:link w:val="8"/>
     <w:rsid w:val="00586A35"/>
     <w:rPr>
       <w:rFonts w:ascii="Times New Roman" w:eastAsia="Times New Roman" w:hAnsi="Times New Roman" w:cstheme="minorBidi"/>
@@ -6584,10 +7039,10 @@
       <w:lang w:val="en-GB" w:eastAsia="en-US" w:bidi="ar-DZ"/>
     </w:rPr>
   </w:style>
-  <w:style w:type="character" w:customStyle="1" w:styleId="Heading9Char">
-    <w:name w:val="Heading 9 Char"/>
-    <w:basedOn w:val="DefaultParagraphFont"/>
-    <w:link w:val="Heading9"/>
+  <w:style w:type="character" w:customStyle="1" w:styleId="90">
+    <w:name w:val="标题 9 字符"/>
+    <w:basedOn w:val="a3"/>
+    <w:link w:val="9"/>
     <w:rsid w:val="00586A35"/>
     <w:rPr>
       <w:rFonts w:ascii="Times New Roman" w:eastAsia="Times New Roman" w:hAnsi="Times New Roman"/>
@@ -6643,7 +7098,7 @@
   </w:style>
   <w:style w:type="character" w:customStyle="1" w:styleId="DOI">
     <w:name w:val="DOI"/>
-    <w:basedOn w:val="DefaultParagraphFont"/>
+    <w:basedOn w:val="a3"/>
     <w:uiPriority w:val="1"/>
     <w:qFormat/>
     <w:rsid w:val="00586A35"/>
@@ -6653,9 +7108,9 @@
       <w:shd w:val="clear" w:color="auto" w:fill="auto"/>
     </w:rPr>
   </w:style>
-  <w:style w:type="character" w:styleId="FootnoteReference">
+  <w:style w:type="character" w:styleId="afa">
     <w:name w:val="footnote reference"/>
-    <w:basedOn w:val="DefaultParagraphFont"/>
+    <w:basedOn w:val="a3"/>
     <w:uiPriority w:val="99"/>
     <w:unhideWhenUsed/>
     <w:rsid w:val="00586A35"/>
@@ -6743,7 +7198,7 @@
   </w:style>
   <w:style w:type="paragraph" w:customStyle="1" w:styleId="History">
     <w:name w:val="History"/>
-    <w:basedOn w:val="Normal"/>
+    <w:basedOn w:val="a2"/>
     <w:autoRedefine/>
     <w:qFormat/>
     <w:rsid w:val="00586A35"/>
@@ -6772,7 +7227,7 @@
   </w:style>
   <w:style w:type="paragraph" w:customStyle="1" w:styleId="programCodedisplay">
     <w:name w:val="programCode_display"/>
-    <w:basedOn w:val="Normal"/>
+    <w:basedOn w:val="a2"/>
     <w:rsid w:val="00586A35"/>
     <w:rPr>
       <w:rFonts w:ascii="Courier New" w:eastAsia="Arial Unicode MS" w:hAnsi="Courier New" w:cs="Times New Roman"/>
@@ -6782,7 +7237,7 @@
   </w:style>
   <w:style w:type="character" w:customStyle="1" w:styleId="Publisher">
     <w:name w:val="Publisher"/>
-    <w:basedOn w:val="DefaultParagraphFont"/>
+    <w:basedOn w:val="a3"/>
     <w:uiPriority w:val="1"/>
     <w:qFormat/>
     <w:rsid w:val="00586A35"/>
@@ -6792,11 +7247,11 @@
       <w:shd w:val="clear" w:color="auto" w:fill="auto"/>
     </w:rPr>
   </w:style>
-  <w:style w:type="paragraph" w:styleId="Quote">
+  <w:style w:type="paragraph" w:styleId="afb">
     <w:name w:val="Quote"/>
-    <w:basedOn w:val="Normal"/>
-    <w:next w:val="Normal"/>
-    <w:link w:val="QuoteChar"/>
+    <w:basedOn w:val="a2"/>
+    <w:next w:val="a2"/>
+    <w:link w:val="afc"/>
     <w:uiPriority w:val="29"/>
     <w:qFormat/>
     <w:pPr>
@@ -6807,10 +7262,10 @@
       <w:color w:val="000000" w:themeColor="text1"/>
     </w:rPr>
   </w:style>
-  <w:style w:type="character" w:customStyle="1" w:styleId="QuoteChar">
-    <w:name w:val="Quote Char"/>
-    <w:basedOn w:val="DefaultParagraphFont"/>
-    <w:link w:val="Quote"/>
+  <w:style w:type="character" w:customStyle="1" w:styleId="afc">
+    <w:name w:val="引用 字符"/>
+    <w:basedOn w:val="a3"/>
+    <w:link w:val="afb"/>
     <w:uiPriority w:val="29"/>
     <w:rPr>
       <w:rFonts w:asciiTheme="minorHAnsi" w:eastAsiaTheme="minorHAnsi" w:hAnsiTheme="minorHAnsi" w:cstheme="minorBidi"/>
@@ -6837,7 +7292,7 @@
   </w:style>
   <w:style w:type="character" w:customStyle="1" w:styleId="URL">
     <w:name w:val="URL"/>
-    <w:basedOn w:val="DefaultParagraphFont"/>
+    <w:basedOn w:val="a3"/>
     <w:uiPriority w:val="1"/>
     <w:qFormat/>
     <w:rsid w:val="00586A35"/>
@@ -6860,7 +7315,7 @@
   </w:style>
   <w:style w:type="character" w:customStyle="1" w:styleId="Volume0">
     <w:name w:val="Volume"/>
-    <w:basedOn w:val="DefaultParagraphFont"/>
+    <w:basedOn w:val="a3"/>
     <w:uiPriority w:val="1"/>
     <w:qFormat/>
     <w:rsid w:val="00586A35"/>
@@ -6872,7 +7327,7 @@
   </w:style>
   <w:style w:type="character" w:customStyle="1" w:styleId="Pages">
     <w:name w:val="Pages"/>
-    <w:basedOn w:val="DefaultParagraphFont"/>
+    <w:basedOn w:val="a3"/>
     <w:uiPriority w:val="1"/>
     <w:qFormat/>
     <w:rsid w:val="00586A35"/>
@@ -6884,7 +7339,7 @@
   </w:style>
   <w:style w:type="character" w:customStyle="1" w:styleId="Degree">
     <w:name w:val="Degree"/>
-    <w:basedOn w:val="DefaultParagraphFont"/>
+    <w:basedOn w:val="a3"/>
     <w:uiPriority w:val="1"/>
     <w:qFormat/>
     <w:rsid w:val="00586A35"/>
@@ -6896,7 +7351,7 @@
   </w:style>
   <w:style w:type="character" w:customStyle="1" w:styleId="Role">
     <w:name w:val="Role"/>
-    <w:basedOn w:val="DefaultParagraphFont"/>
+    <w:basedOn w:val="a3"/>
     <w:uiPriority w:val="1"/>
     <w:qFormat/>
     <w:rsid w:val="00586A35"/>
@@ -6923,7 +7378,7 @@
   </w:style>
   <w:style w:type="character" w:customStyle="1" w:styleId="AbsHeadChar">
     <w:name w:val="AbsHead Char"/>
-    <w:basedOn w:val="DefaultParagraphFont"/>
+    <w:basedOn w:val="a3"/>
     <w:link w:val="AbsHead"/>
     <w:rsid w:val="00586A35"/>
     <w:rPr>
@@ -6936,7 +7391,7 @@
   </w:style>
   <w:style w:type="character" w:customStyle="1" w:styleId="AcceptedDate">
     <w:name w:val="AcceptedDate"/>
-    <w:basedOn w:val="DefaultParagraphFont"/>
+    <w:basedOn w:val="a3"/>
     <w:uiPriority w:val="1"/>
     <w:qFormat/>
     <w:rsid w:val="00586A35"/>
@@ -6963,7 +7418,7 @@
   </w:style>
   <w:style w:type="character" w:customStyle="1" w:styleId="AckHeadChar">
     <w:name w:val="AckHead Char"/>
-    <w:basedOn w:val="DefaultParagraphFont"/>
+    <w:basedOn w:val="a3"/>
     <w:link w:val="AckHead"/>
     <w:rsid w:val="00586A35"/>
     <w:rPr>
@@ -6992,7 +7447,7 @@
   </w:style>
   <w:style w:type="character" w:customStyle="1" w:styleId="AppendixChar">
     <w:name w:val="Appendix Char"/>
-    <w:basedOn w:val="DefaultParagraphFont"/>
+    <w:basedOn w:val="a3"/>
     <w:link w:val="Appendix"/>
     <w:rsid w:val="00586A35"/>
     <w:rPr>
@@ -7056,7 +7511,7 @@
   </w:style>
   <w:style w:type="character" w:customStyle="1" w:styleId="ArticleTitle">
     <w:name w:val="ArticleTitle"/>
-    <w:basedOn w:val="DefaultParagraphFont"/>
+    <w:basedOn w:val="a3"/>
     <w:uiPriority w:val="1"/>
     <w:qFormat/>
     <w:rsid w:val="00586A35"/>
@@ -7083,7 +7538,7 @@
   </w:style>
   <w:style w:type="character" w:customStyle="1" w:styleId="author-comment">
     <w:name w:val="author-comment"/>
-    <w:basedOn w:val="DefaultParagraphFont"/>
+    <w:basedOn w:val="a3"/>
     <w:uiPriority w:val="1"/>
     <w:qFormat/>
     <w:rsid w:val="00586A35"/>
@@ -7109,7 +7564,7 @@
   </w:style>
   <w:style w:type="character" w:customStyle="1" w:styleId="AuthorsChar">
     <w:name w:val="Authors Char"/>
-    <w:basedOn w:val="DefaultParagraphFont"/>
+    <w:basedOn w:val="a3"/>
     <w:link w:val="Authors"/>
     <w:rsid w:val="00586A35"/>
     <w:rPr>
@@ -7121,7 +7576,7 @@
   </w:style>
   <w:style w:type="character" w:customStyle="1" w:styleId="BookTitle">
     <w:name w:val="BookTitle"/>
-    <w:basedOn w:val="DefaultParagraphFont"/>
+    <w:basedOn w:val="a3"/>
     <w:uiPriority w:val="1"/>
     <w:qFormat/>
     <w:rsid w:val="00586A35"/>
@@ -7147,7 +7602,7 @@
   </w:style>
   <w:style w:type="paragraph" w:customStyle="1" w:styleId="BoxTitle">
     <w:name w:val="BoxTitle"/>
-    <w:basedOn w:val="Normal"/>
+    <w:basedOn w:val="a2"/>
     <w:qFormat/>
     <w:rsid w:val="00586A35"/>
     <w:rPr>
@@ -7158,7 +7613,7 @@
   </w:style>
   <w:style w:type="character" w:customStyle="1" w:styleId="City">
     <w:name w:val="City"/>
-    <w:basedOn w:val="DefaultParagraphFont"/>
+    <w:basedOn w:val="a3"/>
     <w:uiPriority w:val="1"/>
     <w:qFormat/>
     <w:rsid w:val="00586A35"/>
@@ -7170,7 +7625,7 @@
   </w:style>
   <w:style w:type="character" w:customStyle="1" w:styleId="Collab">
     <w:name w:val="Collab"/>
-    <w:basedOn w:val="DefaultParagraphFont"/>
+    <w:basedOn w:val="a3"/>
     <w:uiPriority w:val="1"/>
     <w:qFormat/>
     <w:rsid w:val="00586A35"/>
@@ -7182,7 +7637,7 @@
   </w:style>
   <w:style w:type="character" w:customStyle="1" w:styleId="ConfDate">
     <w:name w:val="ConfDate"/>
-    <w:basedOn w:val="DefaultParagraphFont"/>
+    <w:basedOn w:val="a3"/>
     <w:uiPriority w:val="1"/>
     <w:rsid w:val="00586A35"/>
     <w:rPr>
@@ -7193,7 +7648,7 @@
   </w:style>
   <w:style w:type="character" w:customStyle="1" w:styleId="ConfLoc">
     <w:name w:val="ConfLoc"/>
-    <w:basedOn w:val="DefaultParagraphFont"/>
+    <w:basedOn w:val="a3"/>
     <w:uiPriority w:val="1"/>
     <w:rsid w:val="00586A35"/>
     <w:rPr>
@@ -7204,7 +7659,7 @@
   </w:style>
   <w:style w:type="character" w:customStyle="1" w:styleId="ConfName">
     <w:name w:val="ConfName"/>
-    <w:basedOn w:val="DefaultParagraphFont"/>
+    <w:basedOn w:val="a3"/>
     <w:uiPriority w:val="1"/>
     <w:qFormat/>
     <w:rsid w:val="00586A35"/>
@@ -7214,7 +7669,7 @@
   </w:style>
   <w:style w:type="paragraph" w:customStyle="1" w:styleId="Correspondence">
     <w:name w:val="Correspondence"/>
-    <w:basedOn w:val="Normal"/>
+    <w:basedOn w:val="a2"/>
     <w:link w:val="CorrespondenceChar"/>
     <w:autoRedefine/>
     <w:qFormat/>
@@ -7225,7 +7680,7 @@
   </w:style>
   <w:style w:type="character" w:customStyle="1" w:styleId="CorrespondenceChar">
     <w:name w:val="Correspondence Char"/>
-    <w:basedOn w:val="DefaultParagraphFont"/>
+    <w:basedOn w:val="a3"/>
     <w:link w:val="Correspondence"/>
     <w:rsid w:val="00586A35"/>
     <w:rPr>
@@ -7238,7 +7693,7 @@
   </w:style>
   <w:style w:type="character" w:customStyle="1" w:styleId="Country">
     <w:name w:val="Country"/>
-    <w:basedOn w:val="DefaultParagraphFont"/>
+    <w:basedOn w:val="a3"/>
     <w:uiPriority w:val="1"/>
     <w:qFormat/>
     <w:rsid w:val="00586A35"/>
@@ -7250,7 +7705,7 @@
   </w:style>
   <w:style w:type="paragraph" w:customStyle="1" w:styleId="DefItem">
     <w:name w:val="DefItem"/>
-    <w:basedOn w:val="Normal"/>
+    <w:basedOn w:val="a2"/>
     <w:autoRedefine/>
     <w:qFormat/>
     <w:rsid w:val="00586A35"/>
@@ -7279,7 +7734,7 @@
   </w:style>
   <w:style w:type="character" w:customStyle="1" w:styleId="DisplayFormulaChar">
     <w:name w:val="DisplayFormula Char"/>
-    <w:basedOn w:val="DefaultParagraphFont"/>
+    <w:basedOn w:val="a3"/>
     <w:link w:val="DisplayFormula"/>
     <w:rsid w:val="00586A35"/>
     <w:rPr>
@@ -7291,7 +7746,7 @@
   </w:style>
   <w:style w:type="character" w:customStyle="1" w:styleId="EdFirstName">
     <w:name w:val="EdFirstName"/>
-    <w:basedOn w:val="DefaultParagraphFont"/>
+    <w:basedOn w:val="a3"/>
     <w:uiPriority w:val="1"/>
     <w:qFormat/>
     <w:rsid w:val="00586A35"/>
@@ -7303,7 +7758,7 @@
   </w:style>
   <w:style w:type="character" w:customStyle="1" w:styleId="Edition">
     <w:name w:val="Edition"/>
-    <w:basedOn w:val="DefaultParagraphFont"/>
+    <w:basedOn w:val="a3"/>
     <w:uiPriority w:val="1"/>
     <w:qFormat/>
     <w:rsid w:val="00586A35"/>
@@ -7315,7 +7770,7 @@
   </w:style>
   <w:style w:type="character" w:customStyle="1" w:styleId="EdSurname">
     <w:name w:val="EdSurname"/>
-    <w:basedOn w:val="DefaultParagraphFont"/>
+    <w:basedOn w:val="a3"/>
     <w:uiPriority w:val="1"/>
     <w:qFormat/>
     <w:rsid w:val="00586A35"/>
@@ -7327,7 +7782,7 @@
   </w:style>
   <w:style w:type="character" w:customStyle="1" w:styleId="Email">
     <w:name w:val="Email"/>
-    <w:basedOn w:val="DefaultParagraphFont"/>
+    <w:basedOn w:val="a3"/>
     <w:uiPriority w:val="1"/>
     <w:qFormat/>
     <w:rsid w:val="00586A35"/>
@@ -7337,7 +7792,7 @@
   </w:style>
   <w:style w:type="character" w:customStyle="1" w:styleId="Fax">
     <w:name w:val="Fax"/>
-    <w:basedOn w:val="DefaultParagraphFont"/>
+    <w:basedOn w:val="a3"/>
     <w:uiPriority w:val="1"/>
     <w:qFormat/>
     <w:rsid w:val="00586A35"/>
@@ -7371,7 +7826,7 @@
   </w:style>
   <w:style w:type="character" w:customStyle="1" w:styleId="FigureCaptionChar">
     <w:name w:val="FigureCaption Char"/>
-    <w:basedOn w:val="DefaultParagraphFont"/>
+    <w:basedOn w:val="a3"/>
     <w:link w:val="FigureCaption"/>
     <w:rsid w:val="00586A35"/>
     <w:rPr>
@@ -7384,7 +7839,7 @@
   </w:style>
   <w:style w:type="character" w:customStyle="1" w:styleId="FirstName">
     <w:name w:val="FirstName"/>
-    <w:basedOn w:val="DefaultParagraphFont"/>
+    <w:basedOn w:val="a3"/>
     <w:uiPriority w:val="1"/>
     <w:qFormat/>
     <w:rsid w:val="00586A35"/>
@@ -7396,12 +7851,12 @@
   </w:style>
   <w:style w:type="character" w:customStyle="1" w:styleId="focus">
     <w:name w:val="focus"/>
-    <w:basedOn w:val="DefaultParagraphFont"/>
+    <w:basedOn w:val="a3"/>
     <w:rsid w:val="00586A35"/>
   </w:style>
   <w:style w:type="character" w:customStyle="1" w:styleId="FundAgency">
     <w:name w:val="FundAgency"/>
-    <w:basedOn w:val="DefaultParagraphFont"/>
+    <w:basedOn w:val="a3"/>
     <w:uiPriority w:val="1"/>
     <w:qFormat/>
     <w:rPr>
@@ -7410,7 +7865,7 @@
   </w:style>
   <w:style w:type="character" w:customStyle="1" w:styleId="FundNumber">
     <w:name w:val="FundNumber"/>
-    <w:basedOn w:val="DefaultParagraphFont"/>
+    <w:basedOn w:val="a3"/>
     <w:uiPriority w:val="1"/>
     <w:qFormat/>
     <w:rPr>
@@ -7430,7 +7885,7 @@
   </w:style>
   <w:style w:type="character" w:customStyle="1" w:styleId="Issue">
     <w:name w:val="Issue"/>
-    <w:basedOn w:val="DefaultParagraphFont"/>
+    <w:basedOn w:val="a3"/>
     <w:uiPriority w:val="1"/>
     <w:qFormat/>
     <w:rsid w:val="00586A35"/>
@@ -7442,7 +7897,7 @@
   </w:style>
   <w:style w:type="character" w:customStyle="1" w:styleId="JournalTitle">
     <w:name w:val="JournalTitle"/>
-    <w:basedOn w:val="DefaultParagraphFont"/>
+    <w:basedOn w:val="a3"/>
     <w:uiPriority w:val="1"/>
     <w:qFormat/>
     <w:rsid w:val="00586A35"/>
@@ -7470,7 +7925,7 @@
   </w:style>
   <w:style w:type="paragraph" w:customStyle="1" w:styleId="KeyWords">
     <w:name w:val="KeyWords"/>
-    <w:basedOn w:val="Normal"/>
+    <w:basedOn w:val="a2"/>
     <w:qFormat/>
     <w:rsid w:val="00586A35"/>
     <w:pPr>
@@ -7479,7 +7934,7 @@
   </w:style>
   <w:style w:type="character" w:customStyle="1" w:styleId="Label">
     <w:name w:val="Label"/>
-    <w:basedOn w:val="DefaultParagraphFont"/>
+    <w:basedOn w:val="a3"/>
     <w:uiPriority w:val="1"/>
     <w:qFormat/>
     <w:rsid w:val="00586A35"/>
@@ -7491,7 +7946,7 @@
   </w:style>
   <w:style w:type="character" w:customStyle="1" w:styleId="MiscDate">
     <w:name w:val="MiscDate"/>
-    <w:basedOn w:val="DefaultParagraphFont"/>
+    <w:basedOn w:val="a3"/>
     <w:uiPriority w:val="1"/>
     <w:qFormat/>
     <w:rsid w:val="00586A35"/>
@@ -7501,7 +7956,7 @@
   </w:style>
   <w:style w:type="character" w:customStyle="1" w:styleId="name-alternative">
     <w:name w:val="name-alternative"/>
-    <w:basedOn w:val="DefaultParagraphFont"/>
+    <w:basedOn w:val="a3"/>
     <w:uiPriority w:val="1"/>
     <w:qFormat/>
     <w:rsid w:val="00586A35"/>
@@ -7511,7 +7966,7 @@
   </w:style>
   <w:style w:type="paragraph" w:customStyle="1" w:styleId="NomenclatureHead">
     <w:name w:val="NomenclatureHead"/>
-    <w:basedOn w:val="Normal"/>
+    <w:basedOn w:val="a2"/>
     <w:qFormat/>
     <w:rsid w:val="00586A35"/>
     <w:rPr>
@@ -7522,7 +7977,7 @@
   </w:style>
   <w:style w:type="character" w:customStyle="1" w:styleId="OrgDiv">
     <w:name w:val="OrgDiv"/>
-    <w:basedOn w:val="DefaultParagraphFont"/>
+    <w:basedOn w:val="a3"/>
     <w:uiPriority w:val="1"/>
     <w:qFormat/>
     <w:rsid w:val="00586A35"/>
@@ -7532,7 +7987,7 @@
   </w:style>
   <w:style w:type="character" w:customStyle="1" w:styleId="OrgName">
     <w:name w:val="OrgName"/>
-    <w:basedOn w:val="DefaultParagraphFont"/>
+    <w:basedOn w:val="a3"/>
     <w:uiPriority w:val="1"/>
     <w:qFormat/>
     <w:rsid w:val="00586A35"/>
@@ -7558,7 +8013,7 @@
   </w:style>
   <w:style w:type="character" w:customStyle="1" w:styleId="PatentNum">
     <w:name w:val="PatentNum"/>
-    <w:basedOn w:val="DefaultParagraphFont"/>
+    <w:basedOn w:val="a3"/>
     <w:uiPriority w:val="1"/>
     <w:qFormat/>
     <w:rsid w:val="00586A35"/>
@@ -7568,7 +8023,7 @@
   </w:style>
   <w:style w:type="character" w:customStyle="1" w:styleId="Phone">
     <w:name w:val="Phone"/>
-    <w:basedOn w:val="DefaultParagraphFont"/>
+    <w:basedOn w:val="a3"/>
     <w:uiPriority w:val="1"/>
     <w:qFormat/>
     <w:rsid w:val="00586A35"/>
@@ -7578,7 +8033,7 @@
   </w:style>
   <w:style w:type="character" w:customStyle="1" w:styleId="PinCode">
     <w:name w:val="PinCode"/>
-    <w:basedOn w:val="DefaultParagraphFont"/>
+    <w:basedOn w:val="a3"/>
     <w:uiPriority w:val="1"/>
     <w:qFormat/>
     <w:rsid w:val="00586A35"/>
@@ -7586,9 +8041,9 @@
       <w:color w:val="808000"/>
     </w:rPr>
   </w:style>
-  <w:style w:type="character" w:styleId="PlaceholderText">
+  <w:style w:type="character" w:styleId="afd">
     <w:name w:val="Placeholder Text"/>
-    <w:basedOn w:val="DefaultParagraphFont"/>
+    <w:basedOn w:val="a3"/>
     <w:uiPriority w:val="99"/>
     <w:semiHidden/>
     <w:rsid w:val="00586A35"/>
@@ -7598,7 +8053,7 @@
   </w:style>
   <w:style w:type="paragraph" w:customStyle="1" w:styleId="Poem">
     <w:name w:val="Poem"/>
-    <w:basedOn w:val="Normal"/>
+    <w:basedOn w:val="a2"/>
     <w:qFormat/>
     <w:rsid w:val="00586A35"/>
     <w:pPr>
@@ -7610,7 +8065,7 @@
   </w:style>
   <w:style w:type="paragraph" w:customStyle="1" w:styleId="PoemSource">
     <w:name w:val="PoemSource"/>
-    <w:basedOn w:val="Normal"/>
+    <w:basedOn w:val="a2"/>
     <w:qFormat/>
     <w:rsid w:val="00586A35"/>
     <w:pPr>
@@ -7622,7 +8077,7 @@
   </w:style>
   <w:style w:type="character" w:customStyle="1" w:styleId="Prefix">
     <w:name w:val="Prefix"/>
-    <w:basedOn w:val="DefaultParagraphFont"/>
+    <w:basedOn w:val="a3"/>
     <w:uiPriority w:val="1"/>
     <w:qFormat/>
     <w:rsid w:val="00586A35"/>
@@ -7634,7 +8089,7 @@
   </w:style>
   <w:style w:type="paragraph" w:customStyle="1" w:styleId="Source0">
     <w:name w:val="Source"/>
-    <w:basedOn w:val="Normal"/>
+    <w:basedOn w:val="a2"/>
     <w:qFormat/>
     <w:rsid w:val="00586A35"/>
     <w:pPr>
@@ -7649,7 +8104,7 @@
   </w:style>
   <w:style w:type="character" w:customStyle="1" w:styleId="ReceivedDate">
     <w:name w:val="ReceivedDate"/>
-    <w:basedOn w:val="DefaultParagraphFont"/>
+    <w:basedOn w:val="a3"/>
     <w:uiPriority w:val="1"/>
     <w:qFormat/>
     <w:rsid w:val="00586A35"/>
@@ -7675,7 +8130,7 @@
   </w:style>
   <w:style w:type="character" w:customStyle="1" w:styleId="RefMisc">
     <w:name w:val="RefMisc"/>
-    <w:basedOn w:val="DefaultParagraphFont"/>
+    <w:basedOn w:val="a3"/>
     <w:uiPriority w:val="1"/>
     <w:qFormat/>
     <w:rsid w:val="00586A35"/>
@@ -7687,7 +8142,7 @@
   </w:style>
   <w:style w:type="character" w:customStyle="1" w:styleId="RevisedDate">
     <w:name w:val="RevisedDate"/>
-    <w:basedOn w:val="DefaultParagraphFont"/>
+    <w:basedOn w:val="a3"/>
     <w:uiPriority w:val="1"/>
     <w:qFormat/>
     <w:rsid w:val="00586A35"/>
@@ -7697,7 +8152,7 @@
   </w:style>
   <w:style w:type="paragraph" w:customStyle="1" w:styleId="SignatureAff">
     <w:name w:val="SignatureAff"/>
-    <w:basedOn w:val="Normal"/>
+    <w:basedOn w:val="a2"/>
     <w:qFormat/>
     <w:rsid w:val="00586A35"/>
     <w:pPr>
@@ -7706,7 +8161,7 @@
   </w:style>
   <w:style w:type="paragraph" w:customStyle="1" w:styleId="SignatureBlock">
     <w:name w:val="SignatureBlock"/>
-    <w:basedOn w:val="Normal"/>
+    <w:basedOn w:val="a2"/>
     <w:qFormat/>
     <w:rsid w:val="00586A35"/>
     <w:pPr>
@@ -7718,7 +8173,7 @@
   </w:style>
   <w:style w:type="character" w:customStyle="1" w:styleId="State">
     <w:name w:val="State"/>
-    <w:basedOn w:val="DefaultParagraphFont"/>
+    <w:basedOn w:val="a3"/>
     <w:uiPriority w:val="1"/>
     <w:qFormat/>
     <w:rsid w:val="00586A35"/>
@@ -7728,7 +8183,7 @@
   </w:style>
   <w:style w:type="paragraph" w:customStyle="1" w:styleId="StatementItalic">
     <w:name w:val="StatementItalic"/>
-    <w:basedOn w:val="Normal"/>
+    <w:basedOn w:val="a2"/>
     <w:autoRedefine/>
     <w:qFormat/>
     <w:rsid w:val="00586A35"/>
@@ -7742,7 +8197,7 @@
   </w:style>
   <w:style w:type="paragraph" w:customStyle="1" w:styleId="Statements">
     <w:name w:val="Statements"/>
-    <w:basedOn w:val="Normal"/>
+    <w:basedOn w:val="a2"/>
     <w:qFormat/>
     <w:rsid w:val="00586A35"/>
     <w:pPr>
@@ -7751,7 +8206,7 @@
   </w:style>
   <w:style w:type="character" w:customStyle="1" w:styleId="Street">
     <w:name w:val="Street"/>
-    <w:basedOn w:val="DefaultParagraphFont"/>
+    <w:basedOn w:val="a3"/>
     <w:uiPriority w:val="1"/>
     <w:qFormat/>
     <w:rsid w:val="00586A35"/>
@@ -7763,7 +8218,7 @@
   </w:style>
   <w:style w:type="character" w:customStyle="1" w:styleId="Suffix">
     <w:name w:val="Suffix"/>
-    <w:basedOn w:val="DefaultParagraphFont"/>
+    <w:basedOn w:val="a3"/>
     <w:uiPriority w:val="1"/>
     <w:qFormat/>
     <w:rsid w:val="00586A35"/>
@@ -7775,7 +8230,7 @@
   </w:style>
   <w:style w:type="character" w:customStyle="1" w:styleId="Surname">
     <w:name w:val="Surname"/>
-    <w:basedOn w:val="DefaultParagraphFont"/>
+    <w:basedOn w:val="a3"/>
     <w:uiPriority w:val="1"/>
     <w:qFormat/>
     <w:rsid w:val="00586A35"/>
@@ -7805,7 +8260,7 @@
   </w:style>
   <w:style w:type="character" w:customStyle="1" w:styleId="TableCaptionChar">
     <w:name w:val="TableCaption Char"/>
-    <w:basedOn w:val="DefaultParagraphFont"/>
+    <w:basedOn w:val="a3"/>
     <w:link w:val="TableCaption"/>
     <w:rsid w:val="00586A35"/>
     <w:rPr>
@@ -7818,7 +8273,7 @@
   </w:style>
   <w:style w:type="paragraph" w:customStyle="1" w:styleId="TableFootnote">
     <w:name w:val="TableFootnote"/>
-    <w:basedOn w:val="Normal"/>
+    <w:basedOn w:val="a2"/>
     <w:link w:val="TableFootnoteChar"/>
     <w:qFormat/>
     <w:rsid w:val="00586A35"/>
@@ -7833,7 +8288,7 @@
   </w:style>
   <w:style w:type="character" w:customStyle="1" w:styleId="TableFootnoteChar">
     <w:name w:val="TableFootnote Char"/>
-    <w:basedOn w:val="DefaultParagraphFont"/>
+    <w:basedOn w:val="a3"/>
     <w:link w:val="TableFootnote"/>
     <w:rsid w:val="00586A35"/>
     <w:rPr>
@@ -7863,7 +8318,7 @@
   </w:style>
   <w:style w:type="character" w:customStyle="1" w:styleId="TransTitle">
     <w:name w:val="TransTitle"/>
-    <w:basedOn w:val="DefaultParagraphFont"/>
+    <w:basedOn w:val="a3"/>
     <w:uiPriority w:val="1"/>
     <w:qFormat/>
     <w:rsid w:val="00586A35"/>
@@ -7873,7 +8328,7 @@
   </w:style>
   <w:style w:type="character" w:customStyle="1" w:styleId="Year">
     <w:name w:val="Year"/>
-    <w:basedOn w:val="DefaultParagraphFont"/>
+    <w:basedOn w:val="a3"/>
     <w:uiPriority w:val="1"/>
     <w:qFormat/>
     <w:rsid w:val="00586A35"/>
@@ -7885,20 +8340,20 @@
   </w:style>
   <w:style w:type="paragraph" w:customStyle="1" w:styleId="DisplayFormulaUnnum">
     <w:name w:val="DisplayFormulaUnnum"/>
-    <w:basedOn w:val="Normal"/>
+    <w:basedOn w:val="a2"/>
     <w:link w:val="DisplayFormulaUnnumChar"/>
     <w:rsid w:val="00586A35"/>
   </w:style>
   <w:style w:type="character" w:customStyle="1" w:styleId="DateChar">
     <w:name w:val="Date Char"/>
-    <w:basedOn w:val="DefaultParagraphFont"/>
+    <w:basedOn w:val="a3"/>
     <w:uiPriority w:val="99"/>
     <w:semiHidden/>
     <w:rsid w:val="00586A35"/>
   </w:style>
   <w:style w:type="character" w:customStyle="1" w:styleId="SubtitleChar">
     <w:name w:val="Subtitle Char"/>
-    <w:basedOn w:val="DefaultParagraphFont"/>
+    <w:basedOn w:val="a3"/>
     <w:uiPriority w:val="11"/>
     <w:rsid w:val="00586A35"/>
     <w:rPr>
@@ -7913,7 +8368,7 @@
   </w:style>
   <w:style w:type="character" w:customStyle="1" w:styleId="DisplayFormulaUnnumChar">
     <w:name w:val="DisplayFormulaUnnum Char"/>
-    <w:basedOn w:val="DefaultParagraphFont"/>
+    <w:basedOn w:val="a3"/>
     <w:link w:val="DisplayFormulaUnnum"/>
     <w:rsid w:val="00586A35"/>
     <w:rPr>
@@ -7925,13 +8380,13 @@
   </w:style>
   <w:style w:type="paragraph" w:customStyle="1" w:styleId="FigureUnnum">
     <w:name w:val="FigureUnnum"/>
-    <w:basedOn w:val="Normal"/>
+    <w:basedOn w:val="a2"/>
     <w:link w:val="FigureUnnumChar"/>
     <w:rsid w:val="00586A35"/>
   </w:style>
   <w:style w:type="character" w:customStyle="1" w:styleId="FigureUnnumChar">
     <w:name w:val="FigureUnnum Char"/>
-    <w:basedOn w:val="DefaultParagraphFont"/>
+    <w:basedOn w:val="a3"/>
     <w:link w:val="FigureUnnum"/>
     <w:rsid w:val="00586A35"/>
     <w:rPr>
@@ -7943,13 +8398,13 @@
   </w:style>
   <w:style w:type="paragraph" w:customStyle="1" w:styleId="PresentAddress">
     <w:name w:val="PresentAddress"/>
-    <w:basedOn w:val="Normal"/>
+    <w:basedOn w:val="a2"/>
     <w:link w:val="PresentAddressChar"/>
     <w:rsid w:val="00586A35"/>
   </w:style>
   <w:style w:type="character" w:customStyle="1" w:styleId="PresentAddressChar">
     <w:name w:val="PresentAddress Char"/>
-    <w:basedOn w:val="DefaultParagraphFont"/>
+    <w:basedOn w:val="a3"/>
     <w:link w:val="PresentAddress"/>
     <w:rsid w:val="00586A35"/>
     <w:rPr>
@@ -7970,7 +8425,7 @@
   </w:style>
   <w:style w:type="character" w:customStyle="1" w:styleId="ParaContinueChar">
     <w:name w:val="ParaContinue Char"/>
-    <w:basedOn w:val="DefaultParagraphFont"/>
+    <w:basedOn w:val="a3"/>
     <w:link w:val="ParaContinue"/>
     <w:rsid w:val="00586A35"/>
     <w:rPr>
@@ -7996,7 +8451,7 @@
   </w:style>
   <w:style w:type="character" w:customStyle="1" w:styleId="AuthorBioChar">
     <w:name w:val="AuthorBio Char"/>
-    <w:basedOn w:val="DefaultParagraphFont"/>
+    <w:basedOn w:val="a3"/>
     <w:link w:val="AuthorBio"/>
     <w:rsid w:val="00586A35"/>
     <w:rPr>
@@ -8008,7 +8463,7 @@
   </w:style>
   <w:style w:type="paragraph" w:customStyle="1" w:styleId="DocHead">
     <w:name w:val="DocHead"/>
-    <w:basedOn w:val="Normal"/>
+    <w:basedOn w:val="a2"/>
     <w:autoRedefine/>
     <w:qFormat/>
     <w:rsid w:val="00586A35"/>
@@ -8027,7 +8482,7 @@
   </w:style>
   <w:style w:type="character" w:customStyle="1" w:styleId="Proceeding">
     <w:name w:val="Proceeding"/>
-    <w:basedOn w:val="DefaultParagraphFont"/>
+    <w:basedOn w:val="a3"/>
     <w:uiPriority w:val="1"/>
     <w:qFormat/>
     <w:rsid w:val="00586A35"/>
@@ -8039,7 +8494,7 @@
   </w:style>
   <w:style w:type="character" w:customStyle="1" w:styleId="Report">
     <w:name w:val="Report"/>
-    <w:basedOn w:val="DefaultParagraphFont"/>
+    <w:basedOn w:val="a3"/>
     <w:uiPriority w:val="1"/>
     <w:qFormat/>
     <w:rsid w:val="00586A35"/>
@@ -8050,7 +8505,7 @@
   </w:style>
   <w:style w:type="character" w:customStyle="1" w:styleId="Thesis">
     <w:name w:val="Thesis"/>
-    <w:basedOn w:val="DefaultParagraphFont"/>
+    <w:basedOn w:val="a3"/>
     <w:uiPriority w:val="1"/>
     <w:qFormat/>
     <w:rsid w:val="00586A35"/>
@@ -8062,7 +8517,7 @@
   </w:style>
   <w:style w:type="character" w:customStyle="1" w:styleId="Issn">
     <w:name w:val="Issn"/>
-    <w:basedOn w:val="DefaultParagraphFont"/>
+    <w:basedOn w:val="a3"/>
     <w:uiPriority w:val="1"/>
     <w:qFormat/>
     <w:rsid w:val="00586A35"/>
@@ -8073,7 +8528,7 @@
   </w:style>
   <w:style w:type="character" w:customStyle="1" w:styleId="Isbn">
     <w:name w:val="Isbn"/>
-    <w:basedOn w:val="DefaultParagraphFont"/>
+    <w:basedOn w:val="a3"/>
     <w:uiPriority w:val="1"/>
     <w:qFormat/>
     <w:rsid w:val="00586A35"/>
@@ -8084,7 +8539,7 @@
   </w:style>
   <w:style w:type="character" w:customStyle="1" w:styleId="Coden">
     <w:name w:val="Coden"/>
-    <w:basedOn w:val="DefaultParagraphFont"/>
+    <w:basedOn w:val="a3"/>
     <w:uiPriority w:val="1"/>
     <w:qFormat/>
     <w:rsid w:val="00586A35"/>
@@ -8096,7 +8551,7 @@
   </w:style>
   <w:style w:type="character" w:customStyle="1" w:styleId="Patent">
     <w:name w:val="Patent"/>
-    <w:basedOn w:val="DefaultParagraphFont"/>
+    <w:basedOn w:val="a3"/>
     <w:uiPriority w:val="1"/>
     <w:qFormat/>
     <w:rsid w:val="00586A35"/>
@@ -8108,7 +8563,7 @@
   </w:style>
   <w:style w:type="character" w:customStyle="1" w:styleId="MiddleName">
     <w:name w:val="MiddleName"/>
-    <w:basedOn w:val="DefaultParagraphFont"/>
+    <w:basedOn w:val="a3"/>
     <w:uiPriority w:val="1"/>
     <w:qFormat/>
     <w:rsid w:val="00586A35"/>
@@ -8120,7 +8575,7 @@
   </w:style>
   <w:style w:type="character" w:customStyle="1" w:styleId="Query">
     <w:name w:val="Query"/>
-    <w:basedOn w:val="DefaultParagraphFont"/>
+    <w:basedOn w:val="a3"/>
     <w:uiPriority w:val="1"/>
     <w:rsid w:val="00586A35"/>
     <w:rPr>
@@ -8130,7 +8585,7 @@
   </w:style>
   <w:style w:type="character" w:customStyle="1" w:styleId="EdMiddleName">
     <w:name w:val="EdMiddleName"/>
-    <w:basedOn w:val="DefaultParagraphFont"/>
+    <w:basedOn w:val="a3"/>
     <w:uiPriority w:val="1"/>
     <w:rsid w:val="00586A35"/>
     <w:rPr>
@@ -8140,7 +8595,7 @@
   </w:style>
   <w:style w:type="paragraph" w:customStyle="1" w:styleId="UnnumFigure">
     <w:name w:val="UnnumFigure"/>
-    <w:basedOn w:val="Normal"/>
+    <w:basedOn w:val="a2"/>
     <w:qFormat/>
     <w:rsid w:val="00586A35"/>
     <w:pPr>
@@ -8153,7 +8608,7 @@
   </w:style>
   <w:style w:type="paragraph" w:customStyle="1" w:styleId="UnnumTable">
     <w:name w:val="UnnumTable"/>
-    <w:basedOn w:val="Normal"/>
+    <w:basedOn w:val="a2"/>
     <w:qFormat/>
     <w:rsid w:val="00586A35"/>
     <w:pPr>
@@ -8166,7 +8621,7 @@
   </w:style>
   <w:style w:type="paragraph" w:customStyle="1" w:styleId="UnnumScheme">
     <w:name w:val="UnnumScheme"/>
-    <w:basedOn w:val="Normal"/>
+    <w:basedOn w:val="a2"/>
     <w:qFormat/>
     <w:rsid w:val="00586A35"/>
     <w:pPr>
@@ -8179,7 +8634,7 @@
   </w:style>
   <w:style w:type="paragraph" w:customStyle="1" w:styleId="Reference">
     <w:name w:val="Reference"/>
-    <w:basedOn w:val="Normal"/>
+    <w:basedOn w:val="a2"/>
     <w:qFormat/>
     <w:rsid w:val="00586A35"/>
   </w:style>
@@ -8201,13 +8656,13 @@
   </w:style>
   <w:style w:type="paragraph" w:customStyle="1" w:styleId="ListStart">
     <w:name w:val="ListStart"/>
-    <w:basedOn w:val="Normal"/>
+    <w:basedOn w:val="a2"/>
     <w:qFormat/>
     <w:rsid w:val="00586A35"/>
   </w:style>
   <w:style w:type="paragraph" w:customStyle="1" w:styleId="ListEnd">
     <w:name w:val="ListEnd"/>
-    <w:basedOn w:val="Normal"/>
+    <w:basedOn w:val="a2"/>
     <w:qFormat/>
     <w:rsid w:val="00586A35"/>
   </w:style>
@@ -8219,14 +8674,14 @@
   </w:style>
   <w:style w:type="paragraph" w:customStyle="1" w:styleId="GraphAbstract">
     <w:name w:val="GraphAbstract"/>
-    <w:basedOn w:val="Normal"/>
-    <w:qFormat/>
-    <w:rsid w:val="00586A35"/>
-  </w:style>
-  <w:style w:type="paragraph" w:styleId="Caption">
+    <w:basedOn w:val="a2"/>
+    <w:qFormat/>
+    <w:rsid w:val="00586A35"/>
+  </w:style>
+  <w:style w:type="paragraph" w:styleId="afe">
     <w:name w:val="caption"/>
-    <w:basedOn w:val="Normal"/>
-    <w:next w:val="Normal"/>
+    <w:basedOn w:val="a2"/>
+    <w:next w:val="a2"/>
     <w:autoRedefine/>
     <w:uiPriority w:val="35"/>
     <w:unhideWhenUsed/>
@@ -8242,7 +8697,7 @@
   </w:style>
   <w:style w:type="paragraph" w:customStyle="1" w:styleId="Epigraph">
     <w:name w:val="Epigraph"/>
-    <w:basedOn w:val="Normal"/>
+    <w:basedOn w:val="a2"/>
     <w:autoRedefine/>
     <w:qFormat/>
     <w:rsid w:val="00586A35"/>
@@ -8328,7 +8783,7 @@
   </w:style>
   <w:style w:type="character" w:customStyle="1" w:styleId="FundingNumber">
     <w:name w:val="FundingNumber"/>
-    <w:basedOn w:val="DefaultParagraphFont"/>
+    <w:basedOn w:val="a3"/>
     <w:uiPriority w:val="1"/>
     <w:qFormat/>
     <w:rsid w:val="00586A35"/>
@@ -8338,7 +8793,7 @@
   </w:style>
   <w:style w:type="character" w:customStyle="1" w:styleId="FundingAgency">
     <w:name w:val="FundingAgency"/>
-    <w:basedOn w:val="DefaultParagraphFont"/>
+    <w:basedOn w:val="a3"/>
     <w:uiPriority w:val="1"/>
     <w:qFormat/>
     <w:rsid w:val="00586A35"/>
@@ -8390,7 +8845,7 @@
   </w:style>
   <w:style w:type="paragraph" w:customStyle="1" w:styleId="AltSubTitle">
     <w:name w:val="AltSubTitle"/>
-    <w:basedOn w:val="Subtitle"/>
+    <w:basedOn w:val="aff"/>
     <w:qFormat/>
     <w:rsid w:val="00586A35"/>
   </w:style>
@@ -8400,11 +8855,11 @@
     <w:qFormat/>
     <w:rsid w:val="00586A35"/>
   </w:style>
-  <w:style w:type="paragraph" w:styleId="Subtitle">
+  <w:style w:type="paragraph" w:styleId="aff">
     <w:name w:val="Subtitle"/>
-    <w:basedOn w:val="Normal"/>
-    <w:next w:val="Normal"/>
-    <w:link w:val="SubtitleChar1"/>
+    <w:basedOn w:val="a2"/>
+    <w:next w:val="a2"/>
+    <w:link w:val="aff0"/>
     <w:uiPriority w:val="11"/>
     <w:qFormat/>
     <w:locked/>
@@ -8423,10 +8878,10 @@
       <w:szCs w:val="24"/>
     </w:rPr>
   </w:style>
-  <w:style w:type="character" w:customStyle="1" w:styleId="SubtitleChar1">
-    <w:name w:val="Subtitle Char1"/>
-    <w:basedOn w:val="DefaultParagraphFont"/>
-    <w:link w:val="Subtitle"/>
+  <w:style w:type="character" w:customStyle="1" w:styleId="aff0">
+    <w:name w:val="副标题 字符"/>
+    <w:basedOn w:val="a3"/>
+    <w:link w:val="aff"/>
     <w:uiPriority w:val="11"/>
     <w:rsid w:val="00586A35"/>
     <w:rPr>
@@ -8465,31 +8920,31 @@
   </w:style>
   <w:style w:type="paragraph" w:customStyle="1" w:styleId="FigSource">
     <w:name w:val="FigSource"/>
-    <w:basedOn w:val="Normal"/>
+    <w:basedOn w:val="a2"/>
     <w:qFormat/>
     <w:rsid w:val="00586A35"/>
   </w:style>
   <w:style w:type="paragraph" w:customStyle="1" w:styleId="Copyright">
     <w:name w:val="Copyright"/>
-    <w:basedOn w:val="Normal"/>
+    <w:basedOn w:val="a2"/>
     <w:qFormat/>
     <w:rsid w:val="00586A35"/>
   </w:style>
   <w:style w:type="paragraph" w:customStyle="1" w:styleId="InlineSupp">
     <w:name w:val="InlineSupp"/>
-    <w:basedOn w:val="Normal"/>
+    <w:basedOn w:val="a2"/>
     <w:qFormat/>
     <w:rsid w:val="00586A35"/>
   </w:style>
   <w:style w:type="paragraph" w:customStyle="1" w:styleId="SidebarQuote">
     <w:name w:val="SidebarQuote"/>
-    <w:basedOn w:val="Normal"/>
+    <w:basedOn w:val="a2"/>
     <w:qFormat/>
     <w:rsid w:val="00586A35"/>
   </w:style>
   <w:style w:type="character" w:customStyle="1" w:styleId="AltName">
     <w:name w:val="AltName"/>
-    <w:basedOn w:val="DefaultParagraphFont"/>
+    <w:basedOn w:val="a3"/>
     <w:uiPriority w:val="1"/>
     <w:qFormat/>
     <w:rsid w:val="00586A35"/>
@@ -8499,26 +8954,26 @@
   </w:style>
   <w:style w:type="paragraph" w:customStyle="1" w:styleId="StereoChemComp">
     <w:name w:val="StereoChemComp"/>
-    <w:basedOn w:val="Normal"/>
+    <w:basedOn w:val="a2"/>
     <w:qFormat/>
     <w:rsid w:val="00586A35"/>
   </w:style>
   <w:style w:type="paragraph" w:customStyle="1" w:styleId="StereoChemForm">
     <w:name w:val="StereoChemForm"/>
-    <w:basedOn w:val="Normal"/>
+    <w:basedOn w:val="a2"/>
     <w:qFormat/>
     <w:rsid w:val="00586A35"/>
   </w:style>
   <w:style w:type="paragraph" w:customStyle="1" w:styleId="StereoChemInfo">
     <w:name w:val="StereoChemInfo"/>
-    <w:basedOn w:val="Normal"/>
+    <w:basedOn w:val="a2"/>
     <w:qFormat/>
     <w:rsid w:val="00586A35"/>
   </w:style>
   <w:style w:type="paragraph" w:customStyle="1" w:styleId="MTDisplayEquation">
     <w:name w:val="MTDisplayEquation"/>
-    <w:basedOn w:val="Normal"/>
-    <w:next w:val="Normal"/>
+    <w:basedOn w:val="a2"/>
+    <w:next w:val="a2"/>
     <w:link w:val="MTDisplayEquationChar"/>
     <w:pPr>
       <w:tabs>
@@ -8530,7 +8985,7 @@
   </w:style>
   <w:style w:type="character" w:customStyle="1" w:styleId="MTDisplayEquationChar">
     <w:name w:val="MTDisplayEquation Char"/>
-    <w:basedOn w:val="DefaultParagraphFont"/>
+    <w:basedOn w:val="a3"/>
     <w:link w:val="MTDisplayEquation"/>
     <w:rPr>
       <w:rFonts w:asciiTheme="minorHAnsi" w:eastAsiaTheme="minorHAnsi" w:hAnsiTheme="minorHAnsi" w:cstheme="minorBidi"/>
@@ -8541,16 +8996,16 @@
   </w:style>
   <w:style w:type="character" w:customStyle="1" w:styleId="MTConvertedEquation">
     <w:name w:val="MTConvertedEquation"/>
-    <w:basedOn w:val="DefaultParagraphFont"/>
+    <w:basedOn w:val="a3"/>
     <w:rPr>
       <w:sz w:val="28"/>
       <w:szCs w:val="28"/>
     </w:rPr>
   </w:style>
-  <w:style w:type="paragraph" w:styleId="FootnoteText">
+  <w:style w:type="paragraph" w:styleId="aff1">
     <w:name w:val="footnote text"/>
-    <w:basedOn w:val="Normal"/>
-    <w:link w:val="FootnoteTextChar"/>
+    <w:basedOn w:val="a2"/>
+    <w:link w:val="aff2"/>
     <w:rsid w:val="00586A35"/>
     <w:pPr>
       <w:spacing w:line="240" w:lineRule="auto"/>
@@ -8559,10 +9014,10 @@
       <w:sz w:val="14"/>
     </w:rPr>
   </w:style>
-  <w:style w:type="character" w:customStyle="1" w:styleId="FootnoteTextChar">
-    <w:name w:val="Footnote Text Char"/>
-    <w:basedOn w:val="DefaultParagraphFont"/>
-    <w:link w:val="FootnoteText"/>
+  <w:style w:type="character" w:customStyle="1" w:styleId="aff2">
+    <w:name w:val="脚注文本 字符"/>
+    <w:basedOn w:val="a3"/>
+    <w:link w:val="aff1"/>
     <w:rsid w:val="00586A35"/>
     <w:rPr>
       <w:rFonts w:ascii="Linux Libertine" w:eastAsiaTheme="minorHAnsi" w:hAnsi="Linux Libertine" w:cstheme="minorBidi"/>
@@ -8638,7 +9093,7 @@
   </w:style>
   <w:style w:type="paragraph" w:customStyle="1" w:styleId="SIGPLANAuthorname">
     <w:name w:val="SIGPLAN Author name"/>
-    <w:basedOn w:val="Normal"/>
+    <w:basedOn w:val="a2"/>
     <w:next w:val="SIGPLANAuthoraffiliation"/>
     <w:rsid w:val="00586A35"/>
     <w:pPr>
@@ -8676,7 +9131,7 @@
   </w:style>
   <w:style w:type="character" w:customStyle="1" w:styleId="SIGPLANCode">
     <w:name w:val="SIGPLAN Code"/>
-    <w:basedOn w:val="DefaultParagraphFont"/>
+    <w:basedOn w:val="a3"/>
     <w:rsid w:val="00586A35"/>
     <w:rPr>
       <w:rFonts w:ascii="Lucida Console" w:hAnsi="Lucida Console"/>
@@ -8685,7 +9140,7 @@
   </w:style>
   <w:style w:type="character" w:customStyle="1" w:styleId="SIGPLANComputer">
     <w:name w:val="SIGPLAN Computer"/>
-    <w:basedOn w:val="DefaultParagraphFont"/>
+    <w:basedOn w:val="a3"/>
     <w:rsid w:val="00586A35"/>
     <w:rPr>
       <w:rFonts w:ascii="Trebuchet MS" w:hAnsi="Trebuchet MS"/>
@@ -8732,7 +9187,7 @@
   </w:style>
   <w:style w:type="character" w:customStyle="1" w:styleId="SIGPLANEnunciationcaption">
     <w:name w:val="SIGPLAN Enunciation caption"/>
-    <w:basedOn w:val="DefaultParagraphFont"/>
+    <w:basedOn w:val="a3"/>
     <w:rsid w:val="00586A35"/>
     <w:rPr>
       <w:smallCaps/>
@@ -8772,7 +9227,7 @@
   </w:style>
   <w:style w:type="numbering" w:customStyle="1" w:styleId="SIGPLANListbullet">
     <w:name w:val="SIGPLAN List bullet"/>
-    <w:basedOn w:val="NoList"/>
+    <w:basedOn w:val="a5"/>
     <w:rsid w:val="00586A35"/>
     <w:pPr>
       <w:numPr>
@@ -8799,7 +9254,7 @@
   </w:style>
   <w:style w:type="numbering" w:customStyle="1" w:styleId="SIGPLANListletter">
     <w:name w:val="SIGPLAN List letter"/>
-    <w:basedOn w:val="NoList"/>
+    <w:basedOn w:val="a5"/>
     <w:rsid w:val="00586A35"/>
     <w:pPr>
       <w:numPr>
@@ -8809,7 +9264,7 @@
   </w:style>
   <w:style w:type="numbering" w:customStyle="1" w:styleId="SIGPLANListnumber">
     <w:name w:val="SIGPLAN List number"/>
-    <w:basedOn w:val="NoList"/>
+    <w:basedOn w:val="a5"/>
     <w:rsid w:val="00586A35"/>
     <w:pPr>
       <w:numPr>
@@ -8949,7 +9404,7 @@
   </w:style>
   <w:style w:type="paragraph" w:customStyle="1" w:styleId="Algorithm">
     <w:name w:val="Algorithm"/>
-    <w:basedOn w:val="Normal"/>
+    <w:basedOn w:val="a2"/>
     <w:qFormat/>
     <w:rsid w:val="00586A35"/>
     <w:pPr>
@@ -8958,7 +9413,7 @@
   </w:style>
   <w:style w:type="paragraph" w:customStyle="1" w:styleId="Annotation">
     <w:name w:val="Annotation"/>
-    <w:basedOn w:val="Normal"/>
+    <w:basedOn w:val="a2"/>
     <w:qFormat/>
     <w:rsid w:val="00586A35"/>
     <w:rPr>
@@ -9061,7 +9516,7 @@
   </w:style>
   <w:style w:type="paragraph" w:customStyle="1" w:styleId="Blurb">
     <w:name w:val="Blurb"/>
-    <w:basedOn w:val="Normal"/>
+    <w:basedOn w:val="a2"/>
     <w:qFormat/>
     <w:rsid w:val="00586A35"/>
     <w:pPr>
@@ -9115,7 +9570,7 @@
   </w:style>
   <w:style w:type="paragraph" w:customStyle="1" w:styleId="Break">
     <w:name w:val="Break"/>
-    <w:basedOn w:val="Normal"/>
+    <w:basedOn w:val="a2"/>
     <w:qFormat/>
     <w:rsid w:val="00586A35"/>
     <w:pPr>
@@ -9131,7 +9586,7 @@
   </w:style>
   <w:style w:type="paragraph" w:customStyle="1" w:styleId="ChapterBegin">
     <w:name w:val="ChapterBegin"/>
-    <w:basedOn w:val="Normal"/>
+    <w:basedOn w:val="a2"/>
     <w:qFormat/>
     <w:rsid w:val="00586A35"/>
     <w:pPr>
@@ -9155,7 +9610,7 @@
   </w:style>
   <w:style w:type="paragraph" w:customStyle="1" w:styleId="ChapterEnd">
     <w:name w:val="ChapterEnd"/>
-    <w:basedOn w:val="Normal"/>
+    <w:basedOn w:val="a2"/>
     <w:qFormat/>
     <w:rsid w:val="00586A35"/>
     <w:pPr>
@@ -9179,8 +9634,8 @@
   </w:style>
   <w:style w:type="paragraph" w:customStyle="1" w:styleId="ChapterNumber">
     <w:name w:val="ChapterNumber"/>
-    <w:basedOn w:val="Normal"/>
-    <w:next w:val="Normal"/>
+    <w:basedOn w:val="a2"/>
+    <w:next w:val="a2"/>
     <w:rsid w:val="00586A35"/>
     <w:pPr>
       <w:keepNext/>
@@ -9211,7 +9666,7 @@
   <w:style w:type="paragraph" w:customStyle="1" w:styleId="ChapterSubTitle">
     <w:name w:val="ChapterSubTitle"/>
     <w:basedOn w:val="ChapterTitle"/>
-    <w:next w:val="Normal"/>
+    <w:next w:val="a2"/>
     <w:rsid w:val="00586A35"/>
     <w:pPr>
       <w:spacing w:before="0"/>
@@ -9224,19 +9679,19 @@
   </w:style>
   <w:style w:type="paragraph" w:customStyle="1" w:styleId="ChemFormula">
     <w:name w:val="ChemFormula"/>
-    <w:basedOn w:val="Normal"/>
+    <w:basedOn w:val="a2"/>
     <w:qFormat/>
     <w:rsid w:val="00586A35"/>
   </w:style>
   <w:style w:type="paragraph" w:customStyle="1" w:styleId="ChemFormulaUnnum">
     <w:name w:val="ChemFormulaUnnum"/>
-    <w:basedOn w:val="Normal"/>
+    <w:basedOn w:val="a2"/>
     <w:qFormat/>
     <w:rsid w:val="00586A35"/>
   </w:style>
   <w:style w:type="paragraph" w:customStyle="1" w:styleId="Chemistry">
     <w:name w:val="Chemistry"/>
-    <w:basedOn w:val="Normal"/>
+    <w:basedOn w:val="a2"/>
     <w:qFormat/>
     <w:rsid w:val="00586A35"/>
     <w:pPr>
@@ -9262,13 +9717,13 @@
   </w:style>
   <w:style w:type="paragraph" w:customStyle="1" w:styleId="ClientTag">
     <w:name w:val="ClientTag"/>
-    <w:basedOn w:val="Normal"/>
+    <w:basedOn w:val="a2"/>
     <w:qFormat/>
     <w:rsid w:val="00586A35"/>
   </w:style>
   <w:style w:type="paragraph" w:customStyle="1" w:styleId="Contributor">
     <w:name w:val="Contributor"/>
-    <w:basedOn w:val="Normal"/>
+    <w:basedOn w:val="a2"/>
     <w:qFormat/>
     <w:rsid w:val="00586A35"/>
     <w:pPr>
@@ -9285,7 +9740,7 @@
   </w:style>
   <w:style w:type="character" w:customStyle="1" w:styleId="Correct">
     <w:name w:val="Correct"/>
-    <w:basedOn w:val="DefaultParagraphFont"/>
+    <w:basedOn w:val="a3"/>
     <w:uiPriority w:val="1"/>
     <w:qFormat/>
     <w:rsid w:val="00586A35"/>
@@ -9296,7 +9751,7 @@
   </w:style>
   <w:style w:type="paragraph" w:customStyle="1" w:styleId="Definition">
     <w:name w:val="Definition"/>
-    <w:basedOn w:val="Normal"/>
+    <w:basedOn w:val="a2"/>
     <w:qFormat/>
     <w:rsid w:val="00586A35"/>
     <w:pPr>
@@ -9315,7 +9770,7 @@
   </w:style>
   <w:style w:type="paragraph" w:customStyle="1" w:styleId="Dialogue">
     <w:name w:val="Dialogue"/>
-    <w:basedOn w:val="Normal"/>
+    <w:basedOn w:val="a2"/>
     <w:qFormat/>
     <w:rsid w:val="00586A35"/>
     <w:pPr>
@@ -9335,7 +9790,7 @@
   </w:style>
   <w:style w:type="paragraph" w:customStyle="1" w:styleId="Dictionary">
     <w:name w:val="Dictionary"/>
-    <w:basedOn w:val="Normal"/>
+    <w:basedOn w:val="a2"/>
     <w:qFormat/>
     <w:rsid w:val="00586A35"/>
     <w:pPr>
@@ -9370,7 +9825,7 @@
   </w:style>
   <w:style w:type="paragraph" w:customStyle="1" w:styleId="Editors">
     <w:name w:val="Editors"/>
-    <w:basedOn w:val="Normal"/>
+    <w:basedOn w:val="a2"/>
     <w:qFormat/>
     <w:rsid w:val="00586A35"/>
     <w:pPr>
@@ -9384,7 +9839,7 @@
   </w:style>
   <w:style w:type="character" w:customStyle="1" w:styleId="EpreprintDate">
     <w:name w:val="EpreprintDate"/>
-    <w:basedOn w:val="DefaultParagraphFont"/>
+    <w:basedOn w:val="a3"/>
     <w:uiPriority w:val="1"/>
     <w:qFormat/>
     <w:rsid w:val="00586A35"/>
@@ -9395,7 +9850,7 @@
   </w:style>
   <w:style w:type="character" w:customStyle="1" w:styleId="EqnCount">
     <w:name w:val="EqnCount"/>
-    <w:basedOn w:val="DefaultParagraphFont"/>
+    <w:basedOn w:val="a3"/>
     <w:uiPriority w:val="1"/>
     <w:qFormat/>
     <w:rsid w:val="00586A35"/>
@@ -9405,7 +9860,7 @@
   </w:style>
   <w:style w:type="character" w:customStyle="1" w:styleId="eSlide">
     <w:name w:val="eSlide"/>
-    <w:basedOn w:val="DefaultParagraphFont"/>
+    <w:basedOn w:val="a3"/>
     <w:uiPriority w:val="1"/>
     <w:qFormat/>
     <w:rsid w:val="00586A35"/>
@@ -9415,7 +9870,7 @@
   </w:style>
   <w:style w:type="paragraph" w:customStyle="1" w:styleId="ExampleBegin">
     <w:name w:val="ExampleBegin"/>
-    <w:basedOn w:val="Normal"/>
+    <w:basedOn w:val="a2"/>
     <w:qFormat/>
     <w:rsid w:val="00586A35"/>
     <w:pPr>
@@ -9438,7 +9893,7 @@
   </w:style>
   <w:style w:type="paragraph" w:customStyle="1" w:styleId="ExampleEnd">
     <w:name w:val="ExampleEnd"/>
-    <w:basedOn w:val="Normal"/>
+    <w:basedOn w:val="a2"/>
     <w:qFormat/>
     <w:rsid w:val="00586A35"/>
     <w:pPr>
@@ -9461,7 +9916,7 @@
   </w:style>
   <w:style w:type="paragraph" w:customStyle="1" w:styleId="ExerciseBegin">
     <w:name w:val="ExerciseBegin"/>
-    <w:basedOn w:val="Normal"/>
+    <w:basedOn w:val="a2"/>
     <w:qFormat/>
     <w:rsid w:val="00586A35"/>
     <w:pPr>
@@ -9484,7 +9939,7 @@
   </w:style>
   <w:style w:type="paragraph" w:customStyle="1" w:styleId="ExerciseEnd">
     <w:name w:val="ExerciseEnd"/>
-    <w:basedOn w:val="Normal"/>
+    <w:basedOn w:val="a2"/>
     <w:qFormat/>
     <w:rsid w:val="00586A35"/>
     <w:pPr>
@@ -9507,13 +9962,13 @@
   </w:style>
   <w:style w:type="paragraph" w:customStyle="1" w:styleId="ExerciseSection">
     <w:name w:val="ExerciseSection"/>
-    <w:basedOn w:val="Normal"/>
+    <w:basedOn w:val="a2"/>
     <w:qFormat/>
     <w:rsid w:val="00586A35"/>
   </w:style>
   <w:style w:type="paragraph" w:customStyle="1" w:styleId="Explanation">
     <w:name w:val="Explanation"/>
-    <w:basedOn w:val="Normal"/>
+    <w:basedOn w:val="a2"/>
     <w:rsid w:val="00586A35"/>
     <w:pPr>
       <w:spacing w:after="240" w:line="360" w:lineRule="auto"/>
@@ -9528,7 +9983,7 @@
   </w:style>
   <w:style w:type="paragraph" w:customStyle="1" w:styleId="Extract">
     <w:name w:val="Extract"/>
-    <w:basedOn w:val="Normal"/>
+    <w:basedOn w:val="a2"/>
     <w:rsid w:val="00586A35"/>
     <w:pPr>
       <w:spacing w:before="120" w:after="120" w:line="240" w:lineRule="auto"/>
@@ -9542,7 +9997,7 @@
   </w:style>
   <w:style w:type="paragraph" w:customStyle="1" w:styleId="ExtractBegin">
     <w:name w:val="ExtractBegin"/>
-    <w:basedOn w:val="Normal"/>
+    <w:basedOn w:val="a2"/>
     <w:qFormat/>
     <w:rsid w:val="00586A35"/>
     <w:pPr>
@@ -9565,7 +10020,7 @@
   </w:style>
   <w:style w:type="paragraph" w:customStyle="1" w:styleId="ExtractEnd">
     <w:name w:val="ExtractEnd"/>
-    <w:basedOn w:val="Normal"/>
+    <w:basedOn w:val="a2"/>
     <w:qFormat/>
     <w:rsid w:val="00586A35"/>
     <w:pPr>
@@ -9588,13 +10043,13 @@
   </w:style>
   <w:style w:type="paragraph" w:customStyle="1" w:styleId="FeatureFixedTitle">
     <w:name w:val="FeatureFixedTitle"/>
-    <w:basedOn w:val="Normal"/>
+    <w:basedOn w:val="a2"/>
     <w:qFormat/>
     <w:rsid w:val="00586A35"/>
   </w:style>
   <w:style w:type="paragraph" w:customStyle="1" w:styleId="FeatureHead1">
     <w:name w:val="FeatureHead1"/>
-    <w:basedOn w:val="Normal"/>
+    <w:basedOn w:val="a2"/>
     <w:qFormat/>
     <w:rsid w:val="00586A35"/>
   </w:style>
@@ -9612,13 +10067,13 @@
   </w:style>
   <w:style w:type="paragraph" w:customStyle="1" w:styleId="FigCopyright">
     <w:name w:val="FigCopyright"/>
-    <w:basedOn w:val="Normal"/>
+    <w:basedOn w:val="a2"/>
     <w:qFormat/>
     <w:rsid w:val="00586A35"/>
   </w:style>
   <w:style w:type="character" w:customStyle="1" w:styleId="FigCount">
     <w:name w:val="FigCount"/>
-    <w:basedOn w:val="DefaultParagraphFont"/>
+    <w:basedOn w:val="a3"/>
     <w:uiPriority w:val="1"/>
     <w:qFormat/>
     <w:rsid w:val="00586A35"/>
@@ -9628,7 +10083,7 @@
   </w:style>
   <w:style w:type="paragraph" w:customStyle="1" w:styleId="FigKeyword">
     <w:name w:val="FigKeyword"/>
-    <w:basedOn w:val="Normal"/>
+    <w:basedOn w:val="a2"/>
     <w:qFormat/>
     <w:rsid w:val="00586A35"/>
   </w:style>
@@ -9647,7 +10102,7 @@
   </w:style>
   <w:style w:type="paragraph" w:customStyle="1" w:styleId="Head6">
     <w:name w:val="Head6"/>
-    <w:basedOn w:val="Normal"/>
+    <w:basedOn w:val="a2"/>
     <w:rsid w:val="00586A35"/>
     <w:pPr>
       <w:keepNext/>
@@ -9665,7 +10120,7 @@
   </w:style>
   <w:style w:type="paragraph" w:customStyle="1" w:styleId="Hint">
     <w:name w:val="Hint"/>
-    <w:basedOn w:val="Normal"/>
+    <w:basedOn w:val="a2"/>
     <w:rsid w:val="00586A35"/>
     <w:pPr>
       <w:spacing w:line="360" w:lineRule="auto"/>
@@ -9680,13 +10135,13 @@
   </w:style>
   <w:style w:type="paragraph" w:customStyle="1" w:styleId="Index1">
     <w:name w:val="Index1"/>
-    <w:basedOn w:val="Normal"/>
+    <w:basedOn w:val="a2"/>
     <w:qFormat/>
     <w:rsid w:val="00586A35"/>
   </w:style>
   <w:style w:type="paragraph" w:customStyle="1" w:styleId="Index2">
     <w:name w:val="Index2"/>
-    <w:basedOn w:val="Normal"/>
+    <w:basedOn w:val="a2"/>
     <w:qFormat/>
     <w:rsid w:val="00586A35"/>
     <w:pPr>
@@ -9695,7 +10150,7 @@
   </w:style>
   <w:style w:type="paragraph" w:customStyle="1" w:styleId="Index3">
     <w:name w:val="Index3"/>
-    <w:basedOn w:val="Normal"/>
+    <w:basedOn w:val="a2"/>
     <w:qFormat/>
     <w:rsid w:val="00586A35"/>
     <w:pPr>
@@ -9704,7 +10159,7 @@
   </w:style>
   <w:style w:type="paragraph" w:customStyle="1" w:styleId="Index4">
     <w:name w:val="Index4"/>
-    <w:basedOn w:val="Normal"/>
+    <w:basedOn w:val="a2"/>
     <w:qFormat/>
     <w:rsid w:val="00586A35"/>
     <w:pPr>
@@ -9713,20 +10168,20 @@
   </w:style>
   <w:style w:type="paragraph" w:customStyle="1" w:styleId="IndexHead">
     <w:name w:val="IndexHead"/>
-    <w:basedOn w:val="Normal"/>
+    <w:basedOn w:val="a2"/>
     <w:qFormat/>
     <w:rsid w:val="00586A35"/>
   </w:style>
   <w:style w:type="paragraph" w:customStyle="1" w:styleId="Letter-ps">
     <w:name w:val="Letter-ps"/>
-    <w:basedOn w:val="Normal"/>
-    <w:next w:val="Normal"/>
+    <w:basedOn w:val="a2"/>
+    <w:next w:val="a2"/>
     <w:qFormat/>
     <w:rsid w:val="00586A35"/>
   </w:style>
   <w:style w:type="paragraph" w:customStyle="1" w:styleId="MainHeading">
     <w:name w:val="MainHeading"/>
-    <w:basedOn w:val="Normal"/>
+    <w:basedOn w:val="a2"/>
     <w:rsid w:val="00586A35"/>
     <w:pPr>
       <w:widowControl w:val="0"/>
@@ -9749,7 +10204,7 @@
   </w:style>
   <w:style w:type="paragraph" w:customStyle="1" w:styleId="MarginNote">
     <w:name w:val="MarginNote"/>
-    <w:basedOn w:val="Normal"/>
+    <w:basedOn w:val="a2"/>
     <w:qFormat/>
     <w:rsid w:val="00586A35"/>
     <w:pPr>
@@ -9765,7 +10220,7 @@
   </w:style>
   <w:style w:type="paragraph" w:customStyle="1" w:styleId="MetadataHead">
     <w:name w:val="MetadataHead"/>
-    <w:basedOn w:val="Normal"/>
+    <w:basedOn w:val="a2"/>
     <w:rsid w:val="00586A35"/>
     <w:rPr>
       <w:color w:val="548DD4" w:themeColor="text2" w:themeTint="99"/>
@@ -9789,7 +10244,7 @@
   </w:style>
   <w:style w:type="character" w:customStyle="1" w:styleId="Orcid">
     <w:name w:val="Orcid"/>
-    <w:basedOn w:val="DefaultParagraphFont"/>
+    <w:basedOn w:val="a3"/>
     <w:uiPriority w:val="1"/>
     <w:qFormat/>
     <w:rsid w:val="00586A35"/>
@@ -9826,7 +10281,7 @@
   </w:style>
   <w:style w:type="paragraph" w:customStyle="1" w:styleId="PartBegin">
     <w:name w:val="PartBegin"/>
-    <w:basedOn w:val="Normal"/>
+    <w:basedOn w:val="a2"/>
     <w:qFormat/>
     <w:rsid w:val="00586A35"/>
     <w:pPr>
@@ -9862,8 +10317,8 @@
   </w:style>
   <w:style w:type="paragraph" w:customStyle="1" w:styleId="PartNumber">
     <w:name w:val="PartNumber"/>
-    <w:basedOn w:val="Normal"/>
-    <w:next w:val="Normal"/>
+    <w:basedOn w:val="a2"/>
+    <w:next w:val="a2"/>
     <w:rsid w:val="00586A35"/>
     <w:pPr>
       <w:keepNext/>
@@ -9880,7 +10335,7 @@
   <w:style w:type="paragraph" w:customStyle="1" w:styleId="PartTitle">
     <w:name w:val="PartTitle"/>
     <w:basedOn w:val="PartNumber"/>
-    <w:next w:val="Normal"/>
+    <w:next w:val="a2"/>
     <w:rsid w:val="00586A35"/>
     <w:rPr>
       <w:b/>
@@ -9888,7 +10343,7 @@
   </w:style>
   <w:style w:type="paragraph" w:customStyle="1" w:styleId="Prelims">
     <w:name w:val="Prelims"/>
-    <w:basedOn w:val="Normal"/>
+    <w:basedOn w:val="a2"/>
     <w:rsid w:val="00586A35"/>
     <w:pPr>
       <w:tabs>
@@ -9909,7 +10364,7 @@
   </w:style>
   <w:style w:type="paragraph" w:customStyle="1" w:styleId="Proof">
     <w:name w:val="Proof"/>
-    <w:basedOn w:val="Normal"/>
+    <w:basedOn w:val="a2"/>
     <w:qFormat/>
     <w:rsid w:val="00586A35"/>
     <w:pPr>
@@ -9925,7 +10380,7 @@
   </w:style>
   <w:style w:type="paragraph" w:customStyle="1" w:styleId="PublisherDate">
     <w:name w:val="PublisherDate"/>
-    <w:basedOn w:val="Normal"/>
+    <w:basedOn w:val="a2"/>
     <w:qFormat/>
     <w:rsid w:val="00586A35"/>
     <w:pPr>
@@ -9942,7 +10397,7 @@
   </w:style>
   <w:style w:type="paragraph" w:customStyle="1" w:styleId="Question">
     <w:name w:val="Question"/>
-    <w:basedOn w:val="Normal"/>
+    <w:basedOn w:val="a2"/>
     <w:qFormat/>
     <w:rsid w:val="00586A35"/>
     <w:pPr>
@@ -9962,7 +10417,7 @@
   </w:style>
   <w:style w:type="paragraph" w:customStyle="1" w:styleId="QuestionFillblank">
     <w:name w:val="Question_Fillblank"/>
-    <w:basedOn w:val="Normal"/>
+    <w:basedOn w:val="a2"/>
     <w:rsid w:val="00586A35"/>
     <w:pPr>
       <w:spacing w:after="240"/>
@@ -9976,7 +10431,7 @@
   </w:style>
   <w:style w:type="paragraph" w:customStyle="1" w:styleId="QuestionMatch">
     <w:name w:val="Question_Match"/>
-    <w:basedOn w:val="Normal"/>
+    <w:basedOn w:val="a2"/>
     <w:rsid w:val="00586A35"/>
     <w:pPr>
       <w:spacing w:after="240"/>
@@ -9990,7 +10445,7 @@
   </w:style>
   <w:style w:type="paragraph" w:customStyle="1" w:styleId="QuestionMultiCh">
     <w:name w:val="Question_MultiCh"/>
-    <w:basedOn w:val="Normal"/>
+    <w:basedOn w:val="a2"/>
     <w:rsid w:val="00586A35"/>
     <w:pPr>
       <w:spacing w:after="240"/>
@@ -10004,7 +10459,7 @@
   </w:style>
   <w:style w:type="paragraph" w:customStyle="1" w:styleId="QuestionTrueFalse">
     <w:name w:val="Question_TrueFalse"/>
-    <w:basedOn w:val="Normal"/>
+    <w:basedOn w:val="a2"/>
     <w:rsid w:val="00586A35"/>
     <w:pPr>
       <w:spacing w:after="240"/>
@@ -10018,7 +10473,7 @@
   </w:style>
   <w:style w:type="paragraph" w:customStyle="1" w:styleId="Quotation">
     <w:name w:val="Quotation"/>
-    <w:basedOn w:val="Normal"/>
+    <w:basedOn w:val="a2"/>
     <w:qFormat/>
     <w:rsid w:val="00586A35"/>
     <w:pPr>
@@ -10030,7 +10485,7 @@
   </w:style>
   <w:style w:type="character" w:customStyle="1" w:styleId="RefCount">
     <w:name w:val="RefCount"/>
-    <w:basedOn w:val="DefaultParagraphFont"/>
+    <w:basedOn w:val="a3"/>
     <w:uiPriority w:val="1"/>
     <w:qFormat/>
     <w:rsid w:val="00586A35"/>
@@ -10082,7 +10537,7 @@
   </w:style>
   <w:style w:type="character" w:customStyle="1" w:styleId="RevisedDate1">
     <w:name w:val="RevisedDate1"/>
-    <w:basedOn w:val="DefaultParagraphFont"/>
+    <w:basedOn w:val="a3"/>
     <w:uiPriority w:val="1"/>
     <w:qFormat/>
     <w:rsid w:val="00586A35"/>
@@ -10092,7 +10547,7 @@
   </w:style>
   <w:style w:type="character" w:customStyle="1" w:styleId="RevisedDate2">
     <w:name w:val="RevisedDate2"/>
-    <w:basedOn w:val="DefaultParagraphFont"/>
+    <w:basedOn w:val="a3"/>
     <w:uiPriority w:val="1"/>
     <w:qFormat/>
     <w:rsid w:val="00586A35"/>
@@ -10100,19 +10555,19 @@
       <w:color w:val="E36C0A" w:themeColor="accent6" w:themeShade="BF"/>
     </w:rPr>
   </w:style>
-  <w:style w:type="paragraph" w:styleId="Salutation">
+  <w:style w:type="paragraph" w:styleId="aff3">
     <w:name w:val="Salutation"/>
-    <w:basedOn w:val="Normal"/>
-    <w:next w:val="Normal"/>
-    <w:link w:val="SalutationChar"/>
+    <w:basedOn w:val="a2"/>
+    <w:next w:val="a2"/>
+    <w:link w:val="aff4"/>
     <w:uiPriority w:val="99"/>
     <w:unhideWhenUsed/>
     <w:rsid w:val="00586A35"/>
   </w:style>
-  <w:style w:type="character" w:customStyle="1" w:styleId="SalutationChar">
-    <w:name w:val="Salutation Char"/>
-    <w:basedOn w:val="DefaultParagraphFont"/>
-    <w:link w:val="Salutation"/>
+  <w:style w:type="character" w:customStyle="1" w:styleId="aff4">
+    <w:name w:val="称呼 字符"/>
+    <w:basedOn w:val="a3"/>
+    <w:link w:val="aff3"/>
     <w:uiPriority w:val="99"/>
     <w:rsid w:val="00586A35"/>
     <w:rPr>
@@ -10130,7 +10585,7 @@
   </w:style>
   <w:style w:type="paragraph" w:customStyle="1" w:styleId="Spine">
     <w:name w:val="Spine"/>
-    <w:basedOn w:val="Normal"/>
+    <w:basedOn w:val="a2"/>
     <w:qFormat/>
     <w:rsid w:val="00586A35"/>
     <w:pPr>
@@ -10149,7 +10604,7 @@
   </w:style>
   <w:style w:type="character" w:customStyle="1" w:styleId="Subject1">
     <w:name w:val="Subject1"/>
-    <w:basedOn w:val="DefaultParagraphFont"/>
+    <w:basedOn w:val="a3"/>
     <w:uiPriority w:val="1"/>
     <w:rsid w:val="00586A35"/>
     <w:rPr>
@@ -10177,7 +10632,7 @@
   </w:style>
   <w:style w:type="character" w:customStyle="1" w:styleId="TblCount">
     <w:name w:val="TblCount"/>
-    <w:basedOn w:val="DefaultParagraphFont"/>
+    <w:basedOn w:val="a3"/>
     <w:uiPriority w:val="1"/>
     <w:qFormat/>
     <w:rsid w:val="00586A35"/>
@@ -10187,31 +10642,31 @@
   </w:style>
   <w:style w:type="paragraph" w:customStyle="1" w:styleId="TOC1">
     <w:name w:val="TOC1"/>
-    <w:basedOn w:val="Normal"/>
+    <w:basedOn w:val="a2"/>
     <w:qFormat/>
     <w:rsid w:val="00586A35"/>
   </w:style>
   <w:style w:type="paragraph" w:customStyle="1" w:styleId="TOC2">
     <w:name w:val="TOC2"/>
-    <w:basedOn w:val="Normal"/>
+    <w:basedOn w:val="a2"/>
     <w:qFormat/>
     <w:rsid w:val="00586A35"/>
   </w:style>
   <w:style w:type="paragraph" w:customStyle="1" w:styleId="TOC3">
     <w:name w:val="TOC3"/>
-    <w:basedOn w:val="Normal"/>
+    <w:basedOn w:val="a2"/>
     <w:qFormat/>
     <w:rsid w:val="00586A35"/>
   </w:style>
   <w:style w:type="paragraph" w:customStyle="1" w:styleId="TOC4">
     <w:name w:val="TOC4"/>
-    <w:basedOn w:val="Normal"/>
+    <w:basedOn w:val="a2"/>
     <w:qFormat/>
     <w:rsid w:val="00586A35"/>
   </w:style>
   <w:style w:type="paragraph" w:customStyle="1" w:styleId="TOCHeading">
     <w:name w:val="TOCHeading"/>
-    <w:basedOn w:val="Normal"/>
+    <w:basedOn w:val="a2"/>
     <w:qFormat/>
     <w:rsid w:val="00586A35"/>
   </w:style>
@@ -10226,7 +10681,7 @@
   </w:style>
   <w:style w:type="paragraph" w:customStyle="1" w:styleId="Update">
     <w:name w:val="Update"/>
-    <w:basedOn w:val="Normal"/>
+    <w:basedOn w:val="a2"/>
     <w:qFormat/>
     <w:rsid w:val="00586A35"/>
     <w:pPr>
@@ -10247,14 +10702,14 @@
   </w:style>
   <w:style w:type="paragraph" w:customStyle="1" w:styleId="Value">
     <w:name w:val="Value"/>
-    <w:basedOn w:val="Normal"/>
-    <w:next w:val="Normal"/>
+    <w:basedOn w:val="a2"/>
+    <w:next w:val="a2"/>
     <w:qFormat/>
     <w:rsid w:val="00586A35"/>
   </w:style>
   <w:style w:type="paragraph" w:customStyle="1" w:styleId="Video">
     <w:name w:val="Video"/>
-    <w:basedOn w:val="Normal"/>
+    <w:basedOn w:val="a2"/>
     <w:qFormat/>
     <w:rsid w:val="00586A35"/>
     <w:pPr>
@@ -10274,7 +10729,7 @@
   </w:style>
   <w:style w:type="paragraph" w:customStyle="1" w:styleId="Worksolution">
     <w:name w:val="Worksolution"/>
-    <w:basedOn w:val="Normal"/>
+    <w:basedOn w:val="a2"/>
     <w:rsid w:val="00586A35"/>
     <w:rPr>
       <w:rFonts w:ascii="Times New Roman" w:eastAsia="Times New Roman" w:hAnsi="Times New Roman" w:cs="Times New Roman"/>
@@ -10285,14 +10740,14 @@
   </w:style>
   <w:style w:type="paragraph" w:customStyle="1" w:styleId="Yours">
     <w:name w:val="Yours"/>
-    <w:basedOn w:val="Normal"/>
-    <w:next w:val="Normal"/>
-    <w:qFormat/>
-    <w:rsid w:val="00586A35"/>
-  </w:style>
-  <w:style w:type="character" w:styleId="PageNumber">
+    <w:basedOn w:val="a2"/>
+    <w:next w:val="a2"/>
+    <w:qFormat/>
+    <w:rsid w:val="00586A35"/>
+  </w:style>
+  <w:style w:type="character" w:styleId="aff5">
     <w:name w:val="page number"/>
-    <w:basedOn w:val="DefaultParagraphFont"/>
+    <w:basedOn w:val="a3"/>
     <w:uiPriority w:val="99"/>
     <w:unhideWhenUsed/>
     <w:rsid w:val="00586A35"/>
@@ -10301,9 +10756,9 @@
       <w:sz w:val="14"/>
     </w:rPr>
   </w:style>
-  <w:style w:type="character" w:styleId="LineNumber">
+  <w:style w:type="character" w:styleId="aff6">
     <w:name w:val="line number"/>
-    <w:basedOn w:val="DefaultParagraphFont"/>
+    <w:basedOn w:val="a3"/>
     <w:uiPriority w:val="99"/>
     <w:unhideWhenUsed/>
     <w:rsid w:val="00586A35"/>
@@ -10311,7 +10766,7 @@
       <w:sz w:val="16"/>
     </w:rPr>
   </w:style>
-  <w:style w:type="paragraph" w:styleId="NoSpacing">
+  <w:style w:type="paragraph" w:styleId="aff7">
     <w:name w:val="No Spacing"/>
     <w:uiPriority w:val="1"/>
     <w:qFormat/>
@@ -10325,7 +10780,7 @@
   </w:style>
   <w:style w:type="character" w:customStyle="1" w:styleId="KeyTerm">
     <w:name w:val="KeyTerm"/>
-    <w:basedOn w:val="DefaultParagraphFont"/>
+    <w:basedOn w:val="a3"/>
     <w:uiPriority w:val="1"/>
     <w:qFormat/>
     <w:rsid w:val="00586A35"/>
@@ -10335,7 +10790,7 @@
   </w:style>
   <w:style w:type="character" w:customStyle="1" w:styleId="OtherTitle">
     <w:name w:val="OtherTitle"/>
-    <w:basedOn w:val="DefaultParagraphFont"/>
+    <w:basedOn w:val="a3"/>
     <w:uiPriority w:val="1"/>
     <w:qFormat/>
     <w:rsid w:val="00586A35"/>
@@ -10346,7 +10801,7 @@
   </w:style>
   <w:style w:type="paragraph" w:customStyle="1" w:styleId="SidebarText">
     <w:name w:val="SidebarText"/>
-    <w:basedOn w:val="Normal"/>
+    <w:basedOn w:val="a2"/>
     <w:qFormat/>
     <w:rsid w:val="00586A35"/>
     <w:pPr>
@@ -10379,7 +10834,7 @@
   </w:style>
   <w:style w:type="paragraph" w:customStyle="1" w:styleId="AlgorithmCaption">
     <w:name w:val="AlgorithmCaption"/>
-    <w:basedOn w:val="Normal"/>
+    <w:basedOn w:val="a2"/>
     <w:rsid w:val="00586A35"/>
     <w:pPr>
       <w:pBdr>
@@ -10391,7 +10846,7 @@
   </w:style>
   <w:style w:type="paragraph" w:customStyle="1" w:styleId="RefFormatHead">
     <w:name w:val="RefFormatHead"/>
-    <w:basedOn w:val="Normal"/>
+    <w:basedOn w:val="a2"/>
     <w:qFormat/>
     <w:rsid w:val="00586A35"/>
     <w:pPr>
@@ -10405,7 +10860,7 @@
   </w:style>
   <w:style w:type="paragraph" w:customStyle="1" w:styleId="RefFormatPara">
     <w:name w:val="RefFormatPara"/>
-    <w:basedOn w:val="Normal"/>
+    <w:basedOn w:val="a2"/>
     <w:qFormat/>
     <w:rsid w:val="00586A35"/>
     <w:pPr>
@@ -10432,21 +10887,21 @@
   </w:style>
   <w:style w:type="paragraph" w:customStyle="1" w:styleId="PermissionBlock">
     <w:name w:val="PermissionBlock"/>
-    <w:basedOn w:val="FootnoteText"/>
-    <w:qFormat/>
-    <w:rsid w:val="00586A35"/>
-  </w:style>
-  <w:style w:type="paragraph" w:styleId="Bibliography">
+    <w:basedOn w:val="aff1"/>
+    <w:qFormat/>
+    <w:rsid w:val="00586A35"/>
+  </w:style>
+  <w:style w:type="paragraph" w:styleId="aff8">
     <w:name w:val="Bibliography"/>
-    <w:basedOn w:val="Normal"/>
-    <w:next w:val="Normal"/>
+    <w:basedOn w:val="a2"/>
+    <w:next w:val="a2"/>
     <w:uiPriority w:val="37"/>
     <w:semiHidden/>
     <w:unhideWhenUsed/>
   </w:style>
-  <w:style w:type="paragraph" w:styleId="BlockText">
+  <w:style w:type="paragraph" w:styleId="aff9">
     <w:name w:val="Block Text"/>
-    <w:basedOn w:val="Normal"/>
+    <w:basedOn w:val="a2"/>
     <w:pPr>
       <w:pBdr>
         <w:top w:val="single" w:sz="2" w:space="10" w:color="4F81BD" w:themeColor="accent1" w:shadow="1" w:frame="1"/>
@@ -10463,18 +10918,18 @@
       <w:color w:val="4F81BD" w:themeColor="accent1"/>
     </w:rPr>
   </w:style>
-  <w:style w:type="paragraph" w:styleId="BodyText">
+  <w:style w:type="paragraph" w:styleId="affa">
     <w:name w:val="Body Text"/>
-    <w:basedOn w:val="Normal"/>
-    <w:link w:val="BodyTextChar"/>
+    <w:basedOn w:val="a2"/>
+    <w:link w:val="affb"/>
     <w:pPr>
       <w:spacing w:after="120"/>
     </w:pPr>
   </w:style>
-  <w:style w:type="character" w:customStyle="1" w:styleId="BodyTextChar">
-    <w:name w:val="Body Text Char"/>
-    <w:basedOn w:val="DefaultParagraphFont"/>
-    <w:link w:val="BodyText"/>
+  <w:style w:type="character" w:customStyle="1" w:styleId="affb">
+    <w:name w:val="正文文本 字符"/>
+    <w:basedOn w:val="a3"/>
+    <w:link w:val="affa"/>
     <w:rPr>
       <w:rFonts w:ascii="Linux Libertine" w:eastAsiaTheme="minorHAnsi" w:hAnsi="Linux Libertine" w:cstheme="minorBidi"/>
       <w:sz w:val="18"/>
@@ -10482,18 +10937,18 @@
       <w:lang w:val="en-US" w:eastAsia="en-US"/>
     </w:rPr>
   </w:style>
-  <w:style w:type="paragraph" w:styleId="BodyText2">
+  <w:style w:type="paragraph" w:styleId="23">
     <w:name w:val="Body Text 2"/>
-    <w:basedOn w:val="Normal"/>
-    <w:link w:val="BodyText2Char"/>
+    <w:basedOn w:val="a2"/>
+    <w:link w:val="24"/>
     <w:pPr>
       <w:spacing w:after="120" w:line="480" w:lineRule="auto"/>
     </w:pPr>
   </w:style>
-  <w:style w:type="character" w:customStyle="1" w:styleId="BodyText2Char">
-    <w:name w:val="Body Text 2 Char"/>
-    <w:basedOn w:val="DefaultParagraphFont"/>
-    <w:link w:val="BodyText2"/>
+  <w:style w:type="character" w:customStyle="1" w:styleId="24">
+    <w:name w:val="正文文本 2 字符"/>
+    <w:basedOn w:val="a3"/>
+    <w:link w:val="23"/>
     <w:rPr>
       <w:rFonts w:ascii="Linux Libertine" w:eastAsiaTheme="minorHAnsi" w:hAnsi="Linux Libertine" w:cstheme="minorBidi"/>
       <w:sz w:val="18"/>
@@ -10501,10 +10956,10 @@
       <w:lang w:val="en-US" w:eastAsia="en-US"/>
     </w:rPr>
   </w:style>
-  <w:style w:type="paragraph" w:styleId="BodyText3">
+  <w:style w:type="paragraph" w:styleId="33">
     <w:name w:val="Body Text 3"/>
-    <w:basedOn w:val="Normal"/>
-    <w:link w:val="BodyText3Char"/>
+    <w:basedOn w:val="a2"/>
+    <w:link w:val="34"/>
     <w:pPr>
       <w:spacing w:after="120"/>
     </w:pPr>
@@ -10513,10 +10968,10 @@
       <w:szCs w:val="16"/>
     </w:rPr>
   </w:style>
-  <w:style w:type="character" w:customStyle="1" w:styleId="BodyText3Char">
-    <w:name w:val="Body Text 3 Char"/>
-    <w:basedOn w:val="DefaultParagraphFont"/>
-    <w:link w:val="BodyText3"/>
+  <w:style w:type="character" w:customStyle="1" w:styleId="34">
+    <w:name w:val="正文文本 3 字符"/>
+    <w:basedOn w:val="a3"/>
+    <w:link w:val="33"/>
     <w:rPr>
       <w:rFonts w:ascii="Linux Libertine" w:eastAsiaTheme="minorHAnsi" w:hAnsi="Linux Libertine" w:cstheme="minorBidi"/>
       <w:sz w:val="16"/>
@@ -10524,19 +10979,19 @@
       <w:lang w:val="en-US" w:eastAsia="en-US"/>
     </w:rPr>
   </w:style>
-  <w:style w:type="paragraph" w:styleId="BodyTextFirstIndent">
+  <w:style w:type="paragraph" w:styleId="affc">
     <w:name w:val="Body Text First Indent"/>
-    <w:basedOn w:val="BodyText"/>
-    <w:link w:val="BodyTextFirstIndentChar"/>
+    <w:basedOn w:val="affa"/>
+    <w:link w:val="affd"/>
     <w:pPr>
       <w:spacing w:after="0"/>
       <w:ind w:firstLine="360"/>
     </w:pPr>
   </w:style>
-  <w:style w:type="character" w:customStyle="1" w:styleId="BodyTextFirstIndentChar">
-    <w:name w:val="Body Text First Indent Char"/>
-    <w:basedOn w:val="BodyTextChar"/>
-    <w:link w:val="BodyTextFirstIndent"/>
+  <w:style w:type="character" w:customStyle="1" w:styleId="affd">
+    <w:name w:val="正文文本首行缩进 字符"/>
+    <w:basedOn w:val="affb"/>
+    <w:link w:val="affc"/>
     <w:rPr>
       <w:rFonts w:ascii="Linux Libertine" w:eastAsiaTheme="minorHAnsi" w:hAnsi="Linux Libertine" w:cstheme="minorBidi"/>
       <w:sz w:val="18"/>
@@ -10544,19 +10999,19 @@
       <w:lang w:val="en-US" w:eastAsia="en-US"/>
     </w:rPr>
   </w:style>
-  <w:style w:type="paragraph" w:styleId="BodyTextIndent">
+  <w:style w:type="paragraph" w:styleId="affe">
     <w:name w:val="Body Text Indent"/>
-    <w:basedOn w:val="Normal"/>
-    <w:link w:val="BodyTextIndentChar"/>
+    <w:basedOn w:val="a2"/>
+    <w:link w:val="afff"/>
     <w:pPr>
       <w:spacing w:after="120"/>
       <w:ind w:left="360"/>
     </w:pPr>
   </w:style>
-  <w:style w:type="character" w:customStyle="1" w:styleId="BodyTextIndentChar">
-    <w:name w:val="Body Text Indent Char"/>
-    <w:basedOn w:val="DefaultParagraphFont"/>
-    <w:link w:val="BodyTextIndent"/>
+  <w:style w:type="character" w:customStyle="1" w:styleId="afff">
+    <w:name w:val="正文文本缩进 字符"/>
+    <w:basedOn w:val="a3"/>
+    <w:link w:val="affe"/>
     <w:rPr>
       <w:rFonts w:ascii="Linux Libertine" w:eastAsiaTheme="minorHAnsi" w:hAnsi="Linux Libertine" w:cstheme="minorBidi"/>
       <w:sz w:val="18"/>
@@ -10564,19 +11019,19 @@
       <w:lang w:val="en-US" w:eastAsia="en-US"/>
     </w:rPr>
   </w:style>
-  <w:style w:type="paragraph" w:styleId="BodyTextFirstIndent2">
+  <w:style w:type="paragraph" w:styleId="25">
     <w:name w:val="Body Text First Indent 2"/>
-    <w:basedOn w:val="BodyTextIndent"/>
-    <w:link w:val="BodyTextFirstIndent2Char"/>
+    <w:basedOn w:val="affe"/>
+    <w:link w:val="26"/>
     <w:pPr>
       <w:spacing w:after="0"/>
       <w:ind w:firstLine="360"/>
     </w:pPr>
   </w:style>
-  <w:style w:type="character" w:customStyle="1" w:styleId="BodyTextFirstIndent2Char">
-    <w:name w:val="Body Text First Indent 2 Char"/>
-    <w:basedOn w:val="BodyTextIndentChar"/>
-    <w:link w:val="BodyTextFirstIndent2"/>
+  <w:style w:type="character" w:customStyle="1" w:styleId="26">
+    <w:name w:val="正文文本首行缩进 2 字符"/>
+    <w:basedOn w:val="afff"/>
+    <w:link w:val="25"/>
     <w:rPr>
       <w:rFonts w:ascii="Linux Libertine" w:eastAsiaTheme="minorHAnsi" w:hAnsi="Linux Libertine" w:cstheme="minorBidi"/>
       <w:sz w:val="18"/>
@@ -10584,19 +11039,19 @@
       <w:lang w:val="en-US" w:eastAsia="en-US"/>
     </w:rPr>
   </w:style>
-  <w:style w:type="paragraph" w:styleId="BodyTextIndent2">
+  <w:style w:type="paragraph" w:styleId="27">
     <w:name w:val="Body Text Indent 2"/>
-    <w:basedOn w:val="Normal"/>
-    <w:link w:val="BodyTextIndent2Char"/>
+    <w:basedOn w:val="a2"/>
+    <w:link w:val="28"/>
     <w:pPr>
       <w:spacing w:after="120" w:line="480" w:lineRule="auto"/>
       <w:ind w:left="360"/>
     </w:pPr>
   </w:style>
-  <w:style w:type="character" w:customStyle="1" w:styleId="BodyTextIndent2Char">
-    <w:name w:val="Body Text Indent 2 Char"/>
-    <w:basedOn w:val="DefaultParagraphFont"/>
-    <w:link w:val="BodyTextIndent2"/>
+  <w:style w:type="character" w:customStyle="1" w:styleId="28">
+    <w:name w:val="正文文本缩进 2 字符"/>
+    <w:basedOn w:val="a3"/>
+    <w:link w:val="27"/>
     <w:rPr>
       <w:rFonts w:ascii="Linux Libertine" w:eastAsiaTheme="minorHAnsi" w:hAnsi="Linux Libertine" w:cstheme="minorBidi"/>
       <w:sz w:val="18"/>
@@ -10604,10 +11059,10 @@
       <w:lang w:val="en-US" w:eastAsia="en-US"/>
     </w:rPr>
   </w:style>
-  <w:style w:type="paragraph" w:styleId="BodyTextIndent3">
+  <w:style w:type="paragraph" w:styleId="35">
     <w:name w:val="Body Text Indent 3"/>
-    <w:basedOn w:val="Normal"/>
-    <w:link w:val="BodyTextIndent3Char"/>
+    <w:basedOn w:val="a2"/>
+    <w:link w:val="36"/>
     <w:pPr>
       <w:spacing w:after="120"/>
       <w:ind w:left="360"/>
@@ -10617,10 +11072,10 @@
       <w:szCs w:val="16"/>
     </w:rPr>
   </w:style>
-  <w:style w:type="character" w:customStyle="1" w:styleId="BodyTextIndent3Char">
-    <w:name w:val="Body Text Indent 3 Char"/>
-    <w:basedOn w:val="DefaultParagraphFont"/>
-    <w:link w:val="BodyTextIndent3"/>
+  <w:style w:type="character" w:customStyle="1" w:styleId="36">
+    <w:name w:val="正文文本缩进 3 字符"/>
+    <w:basedOn w:val="a3"/>
+    <w:link w:val="35"/>
     <w:rPr>
       <w:rFonts w:ascii="Linux Libertine" w:eastAsiaTheme="minorHAnsi" w:hAnsi="Linux Libertine" w:cstheme="minorBidi"/>
       <w:sz w:val="16"/>
@@ -10628,18 +11083,18 @@
       <w:lang w:val="en-US" w:eastAsia="en-US"/>
     </w:rPr>
   </w:style>
-  <w:style w:type="paragraph" w:styleId="Closing">
+  <w:style w:type="paragraph" w:styleId="afff0">
     <w:name w:val="Closing"/>
-    <w:basedOn w:val="Normal"/>
-    <w:link w:val="ClosingChar"/>
+    <w:basedOn w:val="a2"/>
+    <w:link w:val="afff1"/>
     <w:pPr>
       <w:ind w:left="4320"/>
     </w:pPr>
   </w:style>
-  <w:style w:type="character" w:customStyle="1" w:styleId="ClosingChar">
-    <w:name w:val="Closing Char"/>
-    <w:basedOn w:val="DefaultParagraphFont"/>
-    <w:link w:val="Closing"/>
+  <w:style w:type="character" w:customStyle="1" w:styleId="afff1">
+    <w:name w:val="结束语 字符"/>
+    <w:basedOn w:val="a3"/>
+    <w:link w:val="afff0"/>
     <w:rPr>
       <w:rFonts w:ascii="Linux Libertine" w:eastAsiaTheme="minorHAnsi" w:hAnsi="Linux Libertine" w:cstheme="minorBidi"/>
       <w:sz w:val="18"/>
@@ -10647,16 +11102,16 @@
       <w:lang w:val="en-US" w:eastAsia="en-US"/>
     </w:rPr>
   </w:style>
-  <w:style w:type="paragraph" w:styleId="Date">
+  <w:style w:type="paragraph" w:styleId="afff2">
     <w:name w:val="Date"/>
-    <w:basedOn w:val="Normal"/>
-    <w:next w:val="Normal"/>
-    <w:link w:val="DateChar1"/>
-  </w:style>
-  <w:style w:type="character" w:customStyle="1" w:styleId="DateChar1">
-    <w:name w:val="Date Char1"/>
-    <w:basedOn w:val="DefaultParagraphFont"/>
-    <w:link w:val="Date"/>
+    <w:basedOn w:val="a2"/>
+    <w:next w:val="a2"/>
+    <w:link w:val="afff3"/>
+  </w:style>
+  <w:style w:type="character" w:customStyle="1" w:styleId="afff3">
+    <w:name w:val="日期 字符"/>
+    <w:basedOn w:val="a3"/>
+    <w:link w:val="afff2"/>
     <w:rPr>
       <w:rFonts w:ascii="Linux Libertine" w:eastAsiaTheme="minorHAnsi" w:hAnsi="Linux Libertine" w:cstheme="minorBidi"/>
       <w:sz w:val="18"/>
@@ -10664,20 +11119,20 @@
       <w:lang w:val="en-US" w:eastAsia="en-US"/>
     </w:rPr>
   </w:style>
-  <w:style w:type="paragraph" w:styleId="DocumentMap">
+  <w:style w:type="paragraph" w:styleId="afff4">
     <w:name w:val="Document Map"/>
-    <w:basedOn w:val="Normal"/>
-    <w:link w:val="DocumentMapChar"/>
+    <w:basedOn w:val="a2"/>
+    <w:link w:val="afff5"/>
     <w:rPr>
       <w:rFonts w:ascii="Tahoma" w:hAnsi="Tahoma" w:cs="Tahoma"/>
       <w:sz w:val="16"/>
       <w:szCs w:val="16"/>
     </w:rPr>
   </w:style>
-  <w:style w:type="character" w:customStyle="1" w:styleId="DocumentMapChar">
-    <w:name w:val="Document Map Char"/>
-    <w:basedOn w:val="DefaultParagraphFont"/>
-    <w:link w:val="DocumentMap"/>
+  <w:style w:type="character" w:customStyle="1" w:styleId="afff5">
+    <w:name w:val="文档结构图 字符"/>
+    <w:basedOn w:val="a3"/>
+    <w:link w:val="afff4"/>
     <w:rPr>
       <w:rFonts w:ascii="Tahoma" w:eastAsiaTheme="minorHAnsi" w:hAnsi="Tahoma" w:cs="Tahoma"/>
       <w:sz w:val="16"/>
@@ -10685,15 +11140,15 @@
       <w:lang w:val="en-US" w:eastAsia="en-US"/>
     </w:rPr>
   </w:style>
-  <w:style w:type="paragraph" w:styleId="E-mailSignature">
+  <w:style w:type="paragraph" w:styleId="afff6">
     <w:name w:val="E-mail Signature"/>
-    <w:basedOn w:val="Normal"/>
-    <w:link w:val="E-mailSignatureChar"/>
-  </w:style>
-  <w:style w:type="character" w:customStyle="1" w:styleId="E-mailSignatureChar">
-    <w:name w:val="E-mail Signature Char"/>
-    <w:basedOn w:val="DefaultParagraphFont"/>
-    <w:link w:val="E-mailSignature"/>
+    <w:basedOn w:val="a2"/>
+    <w:link w:val="afff7"/>
+  </w:style>
+  <w:style w:type="character" w:customStyle="1" w:styleId="afff7">
+    <w:name w:val="电子邮件签名 字符"/>
+    <w:basedOn w:val="a3"/>
+    <w:link w:val="afff6"/>
     <w:rPr>
       <w:rFonts w:ascii="Linux Libertine" w:eastAsiaTheme="minorHAnsi" w:hAnsi="Linux Libertine" w:cstheme="minorBidi"/>
       <w:sz w:val="18"/>
@@ -10701,9 +11156,9 @@
       <w:lang w:val="en-US" w:eastAsia="en-US"/>
     </w:rPr>
   </w:style>
-  <w:style w:type="paragraph" w:styleId="EnvelopeAddress">
+  <w:style w:type="paragraph" w:styleId="afff8">
     <w:name w:val="envelope address"/>
-    <w:basedOn w:val="Normal"/>
+    <w:basedOn w:val="a2"/>
     <w:pPr>
       <w:framePr w:w="7920" w:h="1980" w:hRule="exact" w:hSpace="180" w:wrap="auto" w:hAnchor="page" w:xAlign="center" w:yAlign="bottom"/>
       <w:ind w:left="2880"/>
@@ -10714,28 +11169,28 @@
       <w:szCs w:val="24"/>
     </w:rPr>
   </w:style>
-  <w:style w:type="paragraph" w:styleId="EnvelopeReturn">
+  <w:style w:type="paragraph" w:styleId="afff9">
     <w:name w:val="envelope return"/>
-    <w:basedOn w:val="Normal"/>
+    <w:basedOn w:val="a2"/>
     <w:rPr>
       <w:rFonts w:asciiTheme="majorHAnsi" w:eastAsiaTheme="majorEastAsia" w:hAnsiTheme="majorHAnsi" w:cstheme="majorBidi"/>
       <w:sz w:val="20"/>
       <w:szCs w:val="20"/>
     </w:rPr>
   </w:style>
-  <w:style w:type="paragraph" w:styleId="HTMLAddress">
+  <w:style w:type="paragraph" w:styleId="HTML">
     <w:name w:val="HTML Address"/>
-    <w:basedOn w:val="Normal"/>
-    <w:link w:val="HTMLAddressChar"/>
+    <w:basedOn w:val="a2"/>
+    <w:link w:val="HTML0"/>
     <w:rPr>
       <w:i/>
       <w:iCs/>
     </w:rPr>
   </w:style>
-  <w:style w:type="character" w:customStyle="1" w:styleId="HTMLAddressChar">
-    <w:name w:val="HTML Address Char"/>
-    <w:basedOn w:val="DefaultParagraphFont"/>
-    <w:link w:val="HTMLAddress"/>
+  <w:style w:type="character" w:customStyle="1" w:styleId="HTML0">
+    <w:name w:val="HTML 地址 字符"/>
+    <w:basedOn w:val="a3"/>
+    <w:link w:val="HTML"/>
     <w:rPr>
       <w:rFonts w:ascii="Linux Libertine" w:eastAsiaTheme="minorHAnsi" w:hAnsi="Linux Libertine" w:cstheme="minorBidi"/>
       <w:i/>
@@ -10745,121 +11200,121 @@
       <w:lang w:val="en-US" w:eastAsia="en-US"/>
     </w:rPr>
   </w:style>
-  <w:style w:type="paragraph" w:styleId="HTMLPreformatted">
+  <w:style w:type="paragraph" w:styleId="HTML1">
     <w:name w:val="HTML Preformatted"/>
-    <w:basedOn w:val="Normal"/>
-    <w:link w:val="HTMLPreformattedChar"/>
+    <w:basedOn w:val="a2"/>
+    <w:link w:val="HTML2"/>
     <w:rPr>
       <w:rFonts w:ascii="Consolas" w:hAnsi="Consolas" w:cs="Consolas"/>
       <w:sz w:val="20"/>
       <w:szCs w:val="20"/>
     </w:rPr>
   </w:style>
-  <w:style w:type="character" w:customStyle="1" w:styleId="HTMLPreformattedChar">
-    <w:name w:val="HTML Preformatted Char"/>
-    <w:basedOn w:val="DefaultParagraphFont"/>
-    <w:link w:val="HTMLPreformatted"/>
+  <w:style w:type="character" w:customStyle="1" w:styleId="HTML2">
+    <w:name w:val="HTML 预设格式 字符"/>
+    <w:basedOn w:val="a3"/>
+    <w:link w:val="HTML1"/>
     <w:rPr>
       <w:rFonts w:ascii="Consolas" w:eastAsiaTheme="minorHAnsi" w:hAnsi="Consolas" w:cs="Consolas"/>
       <w:lang w:val="en-US" w:eastAsia="en-US"/>
     </w:rPr>
   </w:style>
-  <w:style w:type="paragraph" w:styleId="Index10">
+  <w:style w:type="paragraph" w:styleId="11">
     <w:name w:val="index 1"/>
-    <w:basedOn w:val="Normal"/>
-    <w:next w:val="Normal"/>
+    <w:basedOn w:val="a2"/>
+    <w:next w:val="a2"/>
     <w:autoRedefine/>
     <w:pPr>
       <w:ind w:left="180" w:hanging="180"/>
     </w:pPr>
   </w:style>
-  <w:style w:type="paragraph" w:styleId="Index20">
+  <w:style w:type="paragraph" w:styleId="29">
     <w:name w:val="index 2"/>
-    <w:basedOn w:val="Normal"/>
-    <w:next w:val="Normal"/>
+    <w:basedOn w:val="a2"/>
+    <w:next w:val="a2"/>
     <w:autoRedefine/>
     <w:pPr>
       <w:ind w:left="360" w:hanging="180"/>
     </w:pPr>
   </w:style>
-  <w:style w:type="paragraph" w:styleId="Index30">
+  <w:style w:type="paragraph" w:styleId="37">
     <w:name w:val="index 3"/>
-    <w:basedOn w:val="Normal"/>
-    <w:next w:val="Normal"/>
+    <w:basedOn w:val="a2"/>
+    <w:next w:val="a2"/>
     <w:autoRedefine/>
     <w:pPr>
       <w:ind w:left="540" w:hanging="180"/>
     </w:pPr>
   </w:style>
-  <w:style w:type="paragraph" w:styleId="Index40">
+  <w:style w:type="paragraph" w:styleId="43">
     <w:name w:val="index 4"/>
-    <w:basedOn w:val="Normal"/>
-    <w:next w:val="Normal"/>
+    <w:basedOn w:val="a2"/>
+    <w:next w:val="a2"/>
     <w:autoRedefine/>
     <w:pPr>
       <w:ind w:left="720" w:hanging="180"/>
     </w:pPr>
   </w:style>
-  <w:style w:type="paragraph" w:styleId="Index5">
+  <w:style w:type="paragraph" w:styleId="53">
     <w:name w:val="index 5"/>
-    <w:basedOn w:val="Normal"/>
-    <w:next w:val="Normal"/>
+    <w:basedOn w:val="a2"/>
+    <w:next w:val="a2"/>
     <w:autoRedefine/>
     <w:pPr>
       <w:ind w:left="900" w:hanging="180"/>
     </w:pPr>
   </w:style>
-  <w:style w:type="paragraph" w:styleId="Index6">
+  <w:style w:type="paragraph" w:styleId="61">
     <w:name w:val="index 6"/>
-    <w:basedOn w:val="Normal"/>
-    <w:next w:val="Normal"/>
+    <w:basedOn w:val="a2"/>
+    <w:next w:val="a2"/>
     <w:autoRedefine/>
     <w:pPr>
       <w:ind w:left="1080" w:hanging="180"/>
     </w:pPr>
   </w:style>
-  <w:style w:type="paragraph" w:styleId="Index7">
+  <w:style w:type="paragraph" w:styleId="71">
     <w:name w:val="index 7"/>
-    <w:basedOn w:val="Normal"/>
-    <w:next w:val="Normal"/>
+    <w:basedOn w:val="a2"/>
+    <w:next w:val="a2"/>
     <w:autoRedefine/>
     <w:pPr>
       <w:ind w:left="1260" w:hanging="180"/>
     </w:pPr>
   </w:style>
-  <w:style w:type="paragraph" w:styleId="Index8">
+  <w:style w:type="paragraph" w:styleId="81">
     <w:name w:val="index 8"/>
-    <w:basedOn w:val="Normal"/>
-    <w:next w:val="Normal"/>
+    <w:basedOn w:val="a2"/>
+    <w:next w:val="a2"/>
     <w:autoRedefine/>
     <w:pPr>
       <w:ind w:left="1440" w:hanging="180"/>
     </w:pPr>
   </w:style>
-  <w:style w:type="paragraph" w:styleId="Index9">
+  <w:style w:type="paragraph" w:styleId="91">
     <w:name w:val="index 9"/>
-    <w:basedOn w:val="Normal"/>
-    <w:next w:val="Normal"/>
+    <w:basedOn w:val="a2"/>
+    <w:next w:val="a2"/>
     <w:autoRedefine/>
     <w:pPr>
       <w:ind w:left="1620" w:hanging="180"/>
     </w:pPr>
   </w:style>
-  <w:style w:type="paragraph" w:styleId="IndexHeading">
+  <w:style w:type="paragraph" w:styleId="afffa">
     <w:name w:val="index heading"/>
-    <w:basedOn w:val="Normal"/>
-    <w:next w:val="Index10"/>
+    <w:basedOn w:val="a2"/>
+    <w:next w:val="11"/>
     <w:rPr>
       <w:rFonts w:asciiTheme="majorHAnsi" w:eastAsiaTheme="majorEastAsia" w:hAnsiTheme="majorHAnsi" w:cstheme="majorBidi"/>
       <w:b/>
       <w:bCs/>
     </w:rPr>
   </w:style>
-  <w:style w:type="paragraph" w:styleId="IntenseQuote">
+  <w:style w:type="paragraph" w:styleId="afffb">
     <w:name w:val="Intense Quote"/>
-    <w:basedOn w:val="Normal"/>
-    <w:next w:val="Normal"/>
-    <w:link w:val="IntenseQuoteChar"/>
+    <w:basedOn w:val="a2"/>
+    <w:next w:val="a2"/>
+    <w:link w:val="afffc"/>
     <w:uiPriority w:val="30"/>
     <w:qFormat/>
     <w:pPr>
@@ -10877,10 +11332,10 @@
       <w:color w:val="4F81BD" w:themeColor="accent1"/>
     </w:rPr>
   </w:style>
-  <w:style w:type="character" w:customStyle="1" w:styleId="IntenseQuoteChar">
-    <w:name w:val="Intense Quote Char"/>
-    <w:basedOn w:val="DefaultParagraphFont"/>
-    <w:link w:val="IntenseQuote"/>
+  <w:style w:type="character" w:customStyle="1" w:styleId="afffc">
+    <w:name w:val="明显引用 字符"/>
+    <w:basedOn w:val="a3"/>
+    <w:link w:val="afffb"/>
     <w:uiPriority w:val="30"/>
     <w:rPr>
       <w:rFonts w:ascii="Linux Libertine" w:eastAsiaTheme="minorHAnsi" w:hAnsi="Linux Libertine" w:cstheme="minorBidi"/>
@@ -10894,49 +11349,49 @@
       <w:lang w:val="en-US" w:eastAsia="en-US"/>
     </w:rPr>
   </w:style>
-  <w:style w:type="paragraph" w:styleId="List">
+  <w:style w:type="paragraph" w:styleId="afffd">
     <w:name w:val="List"/>
-    <w:basedOn w:val="Normal"/>
+    <w:basedOn w:val="a2"/>
     <w:pPr>
       <w:ind w:left="360" w:hanging="360"/>
       <w:contextualSpacing/>
     </w:pPr>
   </w:style>
-  <w:style w:type="paragraph" w:styleId="List2">
+  <w:style w:type="paragraph" w:styleId="2a">
     <w:name w:val="List 2"/>
-    <w:basedOn w:val="Normal"/>
+    <w:basedOn w:val="a2"/>
     <w:pPr>
       <w:ind w:left="720" w:hanging="360"/>
       <w:contextualSpacing/>
     </w:pPr>
   </w:style>
-  <w:style w:type="paragraph" w:styleId="List3">
+  <w:style w:type="paragraph" w:styleId="38">
     <w:name w:val="List 3"/>
-    <w:basedOn w:val="Normal"/>
+    <w:basedOn w:val="a2"/>
     <w:pPr>
       <w:ind w:left="1080" w:hanging="360"/>
       <w:contextualSpacing/>
     </w:pPr>
   </w:style>
-  <w:style w:type="paragraph" w:styleId="List4">
+  <w:style w:type="paragraph" w:styleId="44">
     <w:name w:val="List 4"/>
-    <w:basedOn w:val="Normal"/>
+    <w:basedOn w:val="a2"/>
     <w:pPr>
       <w:ind w:left="1440" w:hanging="360"/>
       <w:contextualSpacing/>
     </w:pPr>
   </w:style>
-  <w:style w:type="paragraph" w:styleId="List5">
+  <w:style w:type="paragraph" w:styleId="54">
     <w:name w:val="List 5"/>
-    <w:basedOn w:val="Normal"/>
+    <w:basedOn w:val="a2"/>
     <w:pPr>
       <w:ind w:left="1800" w:hanging="360"/>
       <w:contextualSpacing/>
     </w:pPr>
   </w:style>
-  <w:style w:type="paragraph" w:styleId="ListBullet">
+  <w:style w:type="paragraph" w:styleId="a0">
     <w:name w:val="List Bullet"/>
-    <w:basedOn w:val="Normal"/>
+    <w:basedOn w:val="a2"/>
     <w:pPr>
       <w:numPr>
         <w:numId w:val="10"/>
@@ -10944,9 +11399,9 @@
       <w:contextualSpacing/>
     </w:pPr>
   </w:style>
-  <w:style w:type="paragraph" w:styleId="ListBullet2">
+  <w:style w:type="paragraph" w:styleId="20">
     <w:name w:val="List Bullet 2"/>
-    <w:basedOn w:val="Normal"/>
+    <w:basedOn w:val="a2"/>
     <w:pPr>
       <w:numPr>
         <w:numId w:val="11"/>
@@ -10954,9 +11409,9 @@
       <w:contextualSpacing/>
     </w:pPr>
   </w:style>
-  <w:style w:type="paragraph" w:styleId="ListBullet3">
+  <w:style w:type="paragraph" w:styleId="30">
     <w:name w:val="List Bullet 3"/>
-    <w:basedOn w:val="Normal"/>
+    <w:basedOn w:val="a2"/>
     <w:pPr>
       <w:numPr>
         <w:numId w:val="12"/>
@@ -10964,9 +11419,9 @@
       <w:contextualSpacing/>
     </w:pPr>
   </w:style>
-  <w:style w:type="paragraph" w:styleId="ListBullet4">
+  <w:style w:type="paragraph" w:styleId="40">
     <w:name w:val="List Bullet 4"/>
-    <w:basedOn w:val="Normal"/>
+    <w:basedOn w:val="a2"/>
     <w:pPr>
       <w:numPr>
         <w:numId w:val="13"/>
@@ -10974,9 +11429,9 @@
       <w:contextualSpacing/>
     </w:pPr>
   </w:style>
-  <w:style w:type="paragraph" w:styleId="ListBullet5">
+  <w:style w:type="paragraph" w:styleId="50">
     <w:name w:val="List Bullet 5"/>
-    <w:basedOn w:val="Normal"/>
+    <w:basedOn w:val="a2"/>
     <w:pPr>
       <w:numPr>
         <w:numId w:val="14"/>
@@ -10984,54 +11439,54 @@
       <w:contextualSpacing/>
     </w:pPr>
   </w:style>
-  <w:style w:type="paragraph" w:styleId="ListContinue">
+  <w:style w:type="paragraph" w:styleId="afffe">
     <w:name w:val="List Continue"/>
-    <w:basedOn w:val="Normal"/>
+    <w:basedOn w:val="a2"/>
     <w:pPr>
       <w:spacing w:after="120"/>
       <w:ind w:left="360"/>
       <w:contextualSpacing/>
     </w:pPr>
   </w:style>
-  <w:style w:type="paragraph" w:styleId="ListContinue2">
+  <w:style w:type="paragraph" w:styleId="2b">
     <w:name w:val="List Continue 2"/>
-    <w:basedOn w:val="Normal"/>
+    <w:basedOn w:val="a2"/>
     <w:pPr>
       <w:spacing w:after="120"/>
       <w:ind w:left="720"/>
       <w:contextualSpacing/>
     </w:pPr>
   </w:style>
-  <w:style w:type="paragraph" w:styleId="ListContinue3">
+  <w:style w:type="paragraph" w:styleId="39">
     <w:name w:val="List Continue 3"/>
-    <w:basedOn w:val="Normal"/>
+    <w:basedOn w:val="a2"/>
     <w:pPr>
       <w:spacing w:after="120"/>
       <w:ind w:left="1080"/>
       <w:contextualSpacing/>
     </w:pPr>
   </w:style>
-  <w:style w:type="paragraph" w:styleId="ListContinue4">
+  <w:style w:type="paragraph" w:styleId="45">
     <w:name w:val="List Continue 4"/>
-    <w:basedOn w:val="Normal"/>
+    <w:basedOn w:val="a2"/>
     <w:pPr>
       <w:spacing w:after="120"/>
       <w:ind w:left="1440"/>
       <w:contextualSpacing/>
     </w:pPr>
   </w:style>
-  <w:style w:type="paragraph" w:styleId="ListContinue5">
+  <w:style w:type="paragraph" w:styleId="55">
     <w:name w:val="List Continue 5"/>
-    <w:basedOn w:val="Normal"/>
+    <w:basedOn w:val="a2"/>
     <w:pPr>
       <w:spacing w:after="120"/>
       <w:ind w:left="1800"/>
       <w:contextualSpacing/>
     </w:pPr>
   </w:style>
-  <w:style w:type="paragraph" w:styleId="ListNumber">
+  <w:style w:type="paragraph" w:styleId="a">
     <w:name w:val="List Number"/>
-    <w:basedOn w:val="Normal"/>
+    <w:basedOn w:val="a2"/>
     <w:pPr>
       <w:numPr>
         <w:numId w:val="15"/>
@@ -11039,9 +11494,9 @@
       <w:contextualSpacing/>
     </w:pPr>
   </w:style>
-  <w:style w:type="paragraph" w:styleId="ListNumber2">
+  <w:style w:type="paragraph" w:styleId="2">
     <w:name w:val="List Number 2"/>
-    <w:basedOn w:val="Normal"/>
+    <w:basedOn w:val="a2"/>
     <w:pPr>
       <w:numPr>
         <w:numId w:val="16"/>
@@ -11049,9 +11504,9 @@
       <w:contextualSpacing/>
     </w:pPr>
   </w:style>
-  <w:style w:type="paragraph" w:styleId="ListNumber3">
+  <w:style w:type="paragraph" w:styleId="3">
     <w:name w:val="List Number 3"/>
-    <w:basedOn w:val="Normal"/>
+    <w:basedOn w:val="a2"/>
     <w:pPr>
       <w:numPr>
         <w:numId w:val="17"/>
@@ -11059,9 +11514,9 @@
       <w:contextualSpacing/>
     </w:pPr>
   </w:style>
-  <w:style w:type="paragraph" w:styleId="ListNumber4">
+  <w:style w:type="paragraph" w:styleId="4">
     <w:name w:val="List Number 4"/>
-    <w:basedOn w:val="Normal"/>
+    <w:basedOn w:val="a2"/>
     <w:pPr>
       <w:numPr>
         <w:numId w:val="18"/>
@@ -11069,9 +11524,9 @@
       <w:contextualSpacing/>
     </w:pPr>
   </w:style>
-  <w:style w:type="paragraph" w:styleId="ListNumber5">
+  <w:style w:type="paragraph" w:styleId="5">
     <w:name w:val="List Number 5"/>
-    <w:basedOn w:val="Normal"/>
+    <w:basedOn w:val="a2"/>
     <w:pPr>
       <w:numPr>
         <w:numId w:val="19"/>
@@ -11079,9 +11534,9 @@
       <w:contextualSpacing/>
     </w:pPr>
   </w:style>
-  <w:style w:type="paragraph" w:styleId="MacroText">
+  <w:style w:type="paragraph" w:styleId="affff">
     <w:name w:val="macro"/>
-    <w:link w:val="MacroTextChar"/>
+    <w:link w:val="affff0"/>
     <w:pPr>
       <w:tabs>
         <w:tab w:val="left" w:pos="480"/>
@@ -11102,19 +11557,19 @@
       <w:lang w:val="en-US" w:eastAsia="en-US"/>
     </w:rPr>
   </w:style>
-  <w:style w:type="character" w:customStyle="1" w:styleId="MacroTextChar">
-    <w:name w:val="Macro Text Char"/>
-    <w:basedOn w:val="DefaultParagraphFont"/>
-    <w:link w:val="MacroText"/>
+  <w:style w:type="character" w:customStyle="1" w:styleId="affff0">
+    <w:name w:val="宏文本 字符"/>
+    <w:basedOn w:val="a3"/>
+    <w:link w:val="affff"/>
     <w:rPr>
       <w:rFonts w:ascii="Consolas" w:eastAsiaTheme="minorHAnsi" w:hAnsi="Consolas" w:cs="Consolas"/>
       <w:lang w:val="en-US" w:eastAsia="en-US"/>
     </w:rPr>
   </w:style>
-  <w:style w:type="paragraph" w:styleId="MessageHeader">
+  <w:style w:type="paragraph" w:styleId="affff1">
     <w:name w:val="Message Header"/>
-    <w:basedOn w:val="Normal"/>
-    <w:link w:val="MessageHeaderChar"/>
+    <w:basedOn w:val="a2"/>
+    <w:link w:val="affff2"/>
     <w:pPr>
       <w:pBdr>
         <w:top w:val="single" w:sz="6" w:space="1" w:color="auto"/>
@@ -11131,10 +11586,10 @@
       <w:szCs w:val="24"/>
     </w:rPr>
   </w:style>
-  <w:style w:type="character" w:customStyle="1" w:styleId="MessageHeaderChar">
-    <w:name w:val="Message Header Char"/>
-    <w:basedOn w:val="DefaultParagraphFont"/>
-    <w:link w:val="MessageHeader"/>
+  <w:style w:type="character" w:customStyle="1" w:styleId="affff2">
+    <w:name w:val="信息标题 字符"/>
+    <w:basedOn w:val="a3"/>
+    <w:link w:val="affff1"/>
     <w:rPr>
       <w:rFonts w:asciiTheme="majorHAnsi" w:eastAsiaTheme="majorEastAsia" w:hAnsiTheme="majorHAnsi" w:cstheme="majorBidi"/>
       <w:sz w:val="24"/>
@@ -11143,23 +11598,23 @@
       <w:lang w:val="en-US" w:eastAsia="en-US"/>
     </w:rPr>
   </w:style>
-  <w:style w:type="paragraph" w:styleId="NormalIndent">
+  <w:style w:type="paragraph" w:styleId="affff3">
     <w:name w:val="Normal Indent"/>
-    <w:basedOn w:val="Normal"/>
+    <w:basedOn w:val="a2"/>
     <w:pPr>
       <w:ind w:left="720"/>
     </w:pPr>
   </w:style>
-  <w:style w:type="paragraph" w:styleId="NoteHeading">
+  <w:style w:type="paragraph" w:styleId="affff4">
     <w:name w:val="Note Heading"/>
-    <w:basedOn w:val="Normal"/>
-    <w:next w:val="Normal"/>
-    <w:link w:val="NoteHeadingChar"/>
-  </w:style>
-  <w:style w:type="character" w:customStyle="1" w:styleId="NoteHeadingChar">
-    <w:name w:val="Note Heading Char"/>
-    <w:basedOn w:val="DefaultParagraphFont"/>
-    <w:link w:val="NoteHeading"/>
+    <w:basedOn w:val="a2"/>
+    <w:next w:val="a2"/>
+    <w:link w:val="affff5"/>
+  </w:style>
+  <w:style w:type="character" w:customStyle="1" w:styleId="affff5">
+    <w:name w:val="注释标题 字符"/>
+    <w:basedOn w:val="a3"/>
+    <w:link w:val="affff4"/>
     <w:rPr>
       <w:rFonts w:ascii="Linux Libertine" w:eastAsiaTheme="minorHAnsi" w:hAnsi="Linux Libertine" w:cstheme="minorBidi"/>
       <w:sz w:val="18"/>
@@ -11167,20 +11622,20 @@
       <w:lang w:val="en-US" w:eastAsia="en-US"/>
     </w:rPr>
   </w:style>
-  <w:style w:type="paragraph" w:styleId="PlainText">
+  <w:style w:type="paragraph" w:styleId="affff6">
     <w:name w:val="Plain Text"/>
-    <w:basedOn w:val="Normal"/>
-    <w:link w:val="PlainTextChar"/>
+    <w:basedOn w:val="a2"/>
+    <w:link w:val="affff7"/>
     <w:rPr>
       <w:rFonts w:ascii="Consolas" w:hAnsi="Consolas" w:cs="Consolas"/>
       <w:sz w:val="21"/>
       <w:szCs w:val="21"/>
     </w:rPr>
   </w:style>
-  <w:style w:type="character" w:customStyle="1" w:styleId="PlainTextChar">
-    <w:name w:val="Plain Text Char"/>
-    <w:basedOn w:val="DefaultParagraphFont"/>
-    <w:link w:val="PlainText"/>
+  <w:style w:type="character" w:customStyle="1" w:styleId="affff7">
+    <w:name w:val="纯文本 字符"/>
+    <w:basedOn w:val="a3"/>
+    <w:link w:val="affff6"/>
     <w:rPr>
       <w:rFonts w:ascii="Consolas" w:eastAsiaTheme="minorHAnsi" w:hAnsi="Consolas" w:cs="Consolas"/>
       <w:sz w:val="21"/>
@@ -11188,18 +11643,18 @@
       <w:lang w:val="en-US" w:eastAsia="en-US"/>
     </w:rPr>
   </w:style>
-  <w:style w:type="paragraph" w:styleId="Signature">
+  <w:style w:type="paragraph" w:styleId="affff8">
     <w:name w:val="Signature"/>
-    <w:basedOn w:val="Normal"/>
-    <w:link w:val="SignatureChar"/>
+    <w:basedOn w:val="a2"/>
+    <w:link w:val="affff9"/>
     <w:pPr>
       <w:ind w:left="4320"/>
     </w:pPr>
   </w:style>
-  <w:style w:type="character" w:customStyle="1" w:styleId="SignatureChar">
-    <w:name w:val="Signature Char"/>
-    <w:basedOn w:val="DefaultParagraphFont"/>
-    <w:link w:val="Signature"/>
+  <w:style w:type="character" w:customStyle="1" w:styleId="affff9">
+    <w:name w:val="签名 字符"/>
+    <w:basedOn w:val="a3"/>
+    <w:link w:val="affff8"/>
     <w:rPr>
       <w:rFonts w:ascii="Linux Libertine" w:eastAsiaTheme="minorHAnsi" w:hAnsi="Linux Libertine" w:cstheme="minorBidi"/>
       <w:sz w:val="18"/>
@@ -11207,11 +11662,11 @@
       <w:lang w:val="en-US" w:eastAsia="en-US"/>
     </w:rPr>
   </w:style>
-  <w:style w:type="paragraph" w:styleId="Title">
+  <w:style w:type="paragraph" w:styleId="affffa">
     <w:name w:val="Title"/>
-    <w:basedOn w:val="Normal"/>
-    <w:next w:val="Normal"/>
-    <w:link w:val="TitleChar"/>
+    <w:basedOn w:val="a2"/>
+    <w:next w:val="a2"/>
+    <w:link w:val="affffb"/>
     <w:qFormat/>
     <w:locked/>
     <w:pPr>
@@ -11230,10 +11685,10 @@
       <w:szCs w:val="52"/>
     </w:rPr>
   </w:style>
-  <w:style w:type="character" w:customStyle="1" w:styleId="TitleChar">
-    <w:name w:val="Title Char"/>
-    <w:basedOn w:val="DefaultParagraphFont"/>
-    <w:link w:val="Title"/>
+  <w:style w:type="character" w:customStyle="1" w:styleId="affffb">
+    <w:name w:val="标题 字符"/>
+    <w:basedOn w:val="a3"/>
+    <w:link w:val="affffa"/>
     <w:rPr>
       <w:rFonts w:asciiTheme="majorHAnsi" w:eastAsiaTheme="majorEastAsia" w:hAnsiTheme="majorHAnsi" w:cstheme="majorBidi"/>
       <w:color w:val="17365D" w:themeColor="text2" w:themeShade="BF"/>
@@ -11244,10 +11699,10 @@
       <w:lang w:val="en-US" w:eastAsia="en-US"/>
     </w:rPr>
   </w:style>
-  <w:style w:type="paragraph" w:styleId="TOCHeading0">
+  <w:style w:type="paragraph" w:styleId="TOC">
     <w:name w:val="TOC Heading"/>
-    <w:basedOn w:val="Heading1"/>
-    <w:next w:val="Normal"/>
+    <w:basedOn w:val="1"/>
+    <w:next w:val="a2"/>
     <w:uiPriority w:val="39"/>
     <w:semiHidden/>
     <w:unhideWhenUsed/>
@@ -11276,7 +11731,7 @@
   </w:style>
   <w:style w:type="paragraph" w:customStyle="1" w:styleId="xmsonormal">
     <w:name w:val="x_msonormal"/>
-    <w:basedOn w:val="Normal"/>
+    <w:basedOn w:val="a2"/>
     <w:uiPriority w:val="99"/>
     <w:semiHidden/>
     <w:rsid w:val="000019C1"/>
@@ -11288,7 +11743,7 @@
   </w:style>
   <w:style w:type="character" w:customStyle="1" w:styleId="ArticleNumber">
     <w:name w:val="ArticleNumber"/>
-    <w:basedOn w:val="DefaultParagraphFont"/>
+    <w:basedOn w:val="a3"/>
     <w:uiPriority w:val="1"/>
     <w:qFormat/>
     <w:rsid w:val="00586A35"/>
@@ -11298,7 +11753,7 @@
   </w:style>
   <w:style w:type="paragraph" w:customStyle="1" w:styleId="Image">
     <w:name w:val="Image"/>
-    <w:basedOn w:val="Normal"/>
+    <w:basedOn w:val="a2"/>
     <w:qFormat/>
     <w:rsid w:val="00586A35"/>
     <w:pPr>
@@ -11307,7 +11762,7 @@
   </w:style>
   <w:style w:type="paragraph" w:customStyle="1" w:styleId="para0">
     <w:name w:val="para"/>
-    <w:basedOn w:val="Normal"/>
+    <w:basedOn w:val="a2"/>
     <w:qFormat/>
     <w:rsid w:val="00AA10C4"/>
     <w:pPr>
@@ -11322,12 +11777,12 @@
   </w:style>
   <w:style w:type="character" w:customStyle="1" w:styleId="text-base">
     <w:name w:val="text-base"/>
-    <w:basedOn w:val="DefaultParagraphFont"/>
+    <w:basedOn w:val="a3"/>
     <w:rsid w:val="00D341FA"/>
   </w:style>
-  <w:style w:type="character" w:styleId="UnresolvedMention">
+  <w:style w:type="character" w:styleId="affffc">
     <w:name w:val="Unresolved Mention"/>
-    <w:basedOn w:val="DefaultParagraphFont"/>
+    <w:basedOn w:val="a3"/>
     <w:uiPriority w:val="99"/>
     <w:semiHidden/>
     <w:unhideWhenUsed/>
@@ -11814,7 +12269,7 @@
 </file>
 
 <file path=customXml/itemProps2.xml><?xml version="1.0" encoding="utf-8"?>
-<ds:datastoreItem xmlns:ds="http://schemas.openxmlformats.org/officeDocument/2006/customXml" ds:itemID="{0CF10249-C68C-4FB3-AD03-6829EB49F803}">
+<ds:datastoreItem xmlns:ds="http://schemas.openxmlformats.org/officeDocument/2006/customXml" ds:itemID="{AABF4BFB-65F7-43EC-A3A2-4FC850074AEF}">
   <ds:schemaRefs>
     <ds:schemaRef ds:uri="http://schemas.openxmlformats.org/officeDocument/2006/bibliography"/>
   </ds:schemaRefs>

</xml_diff>